<commit_message>
Added navigation test cases
</commit_message>
<xml_diff>
--- a/Documentation/Test Plan.docx
+++ b/Documentation/Test Plan.docx
@@ -1,6 +1,6 @@
 
 <file path=word/document.xml><?xml version="1.0" encoding="utf-8"?>
-<w:document xmlns:wpc="http://schemas.microsoft.com/office/word/2010/wordprocessingCanvas" xmlns:mc="http://schemas.openxmlformats.org/markup-compatibility/2006" xmlns:o="urn:schemas-microsoft-com:office:office" xmlns:r="http://schemas.openxmlformats.org/officeDocument/2006/relationships" xmlns:m="http://schemas.openxmlformats.org/officeDocument/2006/math" xmlns:v="urn:schemas-microsoft-com:vml" xmlns:wp14="http://schemas.microsoft.com/office/word/2010/wordprocessingDrawing" xmlns:wp="http://schemas.openxmlformats.org/drawingml/2006/wordprocessingDrawing" xmlns:w10="urn:schemas-microsoft-com:office:word" xmlns:w="http://schemas.openxmlformats.org/wordprocessingml/2006/main" xmlns:w14="http://schemas.microsoft.com/office/word/2010/wordml" xmlns:w15="http://schemas.microsoft.com/office/word/2012/wordml" xmlns:wpg="http://schemas.microsoft.com/office/word/2010/wordprocessingGroup" xmlns:wpi="http://schemas.microsoft.com/office/word/2010/wordprocessingInk" xmlns:wne="http://schemas.microsoft.com/office/word/2006/wordml" xmlns:wps="http://schemas.microsoft.com/office/word/2010/wordprocessingShape" mc:Ignorable="w14 w15 wp14">
+<w:document xmlns:wpc="http://schemas.microsoft.com/office/word/2010/wordprocessingCanvas" xmlns:cx="http://schemas.microsoft.com/office/drawing/2014/chartex" xmlns:cx1="http://schemas.microsoft.com/office/drawing/2015/9/8/chartex" xmlns:cx2="http://schemas.microsoft.com/office/drawing/2015/10/21/chartex" xmlns:cx3="http://schemas.microsoft.com/office/drawing/2016/5/9/chartex" xmlns:cx4="http://schemas.microsoft.com/office/drawing/2016/5/10/chartex" xmlns:cx5="http://schemas.microsoft.com/office/drawing/2016/5/11/chartex" xmlns:cx6="http://schemas.microsoft.com/office/drawing/2016/5/12/chartex" xmlns:cx7="http://schemas.microsoft.com/office/drawing/2016/5/13/chartex" xmlns:cx8="http://schemas.microsoft.com/office/drawing/2016/5/14/chartex" xmlns:mc="http://schemas.openxmlformats.org/markup-compatibility/2006" xmlns:aink="http://schemas.microsoft.com/office/drawing/2016/ink" xmlns:am3d="http://schemas.microsoft.com/office/drawing/2017/model3d" xmlns:o="urn:schemas-microsoft-com:office:office" xmlns:r="http://schemas.openxmlformats.org/officeDocument/2006/relationships" xmlns:m="http://schemas.openxmlformats.org/officeDocument/2006/math" xmlns:v="urn:schemas-microsoft-com:vml" xmlns:wp14="http://schemas.microsoft.com/office/word/2010/wordprocessingDrawing" xmlns:wp="http://schemas.openxmlformats.org/drawingml/2006/wordprocessingDrawing" xmlns:w10="urn:schemas-microsoft-com:office:word" xmlns:w="http://schemas.openxmlformats.org/wordprocessingml/2006/main" xmlns:w14="http://schemas.microsoft.com/office/word/2010/wordml" xmlns:w15="http://schemas.microsoft.com/office/word/2012/wordml" xmlns:w16cid="http://schemas.microsoft.com/office/word/2016/wordml/cid" xmlns:w16se="http://schemas.microsoft.com/office/word/2015/wordml/symex" xmlns:wpg="http://schemas.microsoft.com/office/word/2010/wordprocessingGroup" xmlns:wpi="http://schemas.microsoft.com/office/word/2010/wordprocessingInk" xmlns:wne="http://schemas.microsoft.com/office/word/2006/wordml" xmlns:wps="http://schemas.microsoft.com/office/word/2010/wordprocessingShape" mc:Ignorable="w14 w15 w16se w16cid wp14">
   <w:body>
     <w:p>
       <w:pPr>
@@ -916,7 +916,19 @@
         <w:spacing w:after="0" w:line="240" w:lineRule="auto"/>
       </w:pPr>
       <w:r>
-        <w:t>Check the navigation of the drop down list, navigation bar, and home icon</w:t>
+        <w:t>Check the navigation</w:t>
+      </w:r>
+      <w:r>
+        <w:t xml:space="preserve"> of</w:t>
+      </w:r>
+      <w:r>
+        <w:t xml:space="preserve"> navigation bar</w:t>
+      </w:r>
+      <w:r>
+        <w:t xml:space="preserve"> </w:t>
+      </w:r>
+      <w:r>
+        <w:t>and home icon</w:t>
       </w:r>
       <w:r>
         <w:t xml:space="preserve"> on </w:t>
@@ -940,10 +952,13 @@
         <w:spacing w:after="0" w:line="240" w:lineRule="auto"/>
       </w:pPr>
       <w:r>
-        <w:t xml:space="preserve">Check the navigation of the drop down list, navigation bar, and home icon on </w:t>
-      </w:r>
-      <w:r>
-        <w:t>test site</w:t>
+        <w:t>Check the navigation of navigation bar</w:t>
+      </w:r>
+      <w:r>
+        <w:t xml:space="preserve"> a</w:t>
+      </w:r>
+      <w:r>
+        <w:t>nd home icon on test site</w:t>
       </w:r>
     </w:p>
     <w:p>
@@ -1179,22 +1194,7 @@
         <w:t xml:space="preserve">Check the functionalities of </w:t>
       </w:r>
       <w:r>
-        <w:t>i</w:t>
-      </w:r>
-      <w:r>
-        <w:t xml:space="preserve">nsert, </w:t>
-      </w:r>
-      <w:r>
-        <w:t>t</w:t>
-      </w:r>
-      <w:r>
-        <w:t xml:space="preserve">oggle, and </w:t>
-      </w:r>
-      <w:r>
-        <w:t>d</w:t>
-      </w:r>
-      <w:r>
-        <w:t xml:space="preserve">elete </w:t>
+        <w:t xml:space="preserve">insert, toggle, and delete </w:t>
       </w:r>
       <w:r>
         <w:t xml:space="preserve">for the </w:t>
@@ -1458,10 +1458,7 @@
         <w:t xml:space="preserve"> properly managed by the content manager though the </w:t>
       </w:r>
       <w:r>
-        <w:t>Insert, Toggle, and</w:t>
-      </w:r>
-      <w:r>
-        <w:t xml:space="preserve"> Delete </w:t>
+        <w:t xml:space="preserve">Insert, Toggle, and Delete </w:t>
       </w:r>
       <w:r>
         <w:t>functionalities.</w:t>
@@ -1589,11 +1586,6 @@
     <w:p/>
     <w:p/>
     <w:p/>
-    <w:p/>
-    <w:p>
-      <w:bookmarkStart w:id="0" w:name="_GoBack"/>
-      <w:bookmarkEnd w:id="0"/>
-    </w:p>
     <w:tbl>
       <w:tblPr>
         <w:tblStyle w:val="TableGrid"/>
@@ -1601,13 +1593,13 @@
         <w:tblLook w:val="04A0" w:firstRow="1" w:lastRow="0" w:firstColumn="1" w:lastColumn="0" w:noHBand="0" w:noVBand="1"/>
       </w:tblPr>
       <w:tblGrid>
-        <w:gridCol w:w="759"/>
-        <w:gridCol w:w="2650"/>
-        <w:gridCol w:w="1524"/>
+        <w:gridCol w:w="761"/>
+        <w:gridCol w:w="2662"/>
+        <w:gridCol w:w="1497"/>
         <w:gridCol w:w="1165"/>
-        <w:gridCol w:w="1802"/>
-        <w:gridCol w:w="700"/>
-        <w:gridCol w:w="750"/>
+        <w:gridCol w:w="1812"/>
+        <w:gridCol w:w="701"/>
+        <w:gridCol w:w="752"/>
       </w:tblGrid>
       <w:tr>
         <w:tc>
@@ -1657,7 +1649,10 @@
           </w:p>
           <w:p>
             <w:r>
-              <w:t>Drop Down List, Navigation Bar, and Home Icon</w:t>
+              <w:t>Drop Navigation Bar and Home Icon</w:t>
+            </w:r>
+            <w:r>
+              <w:t xml:space="preserve"> on CMS site</w:t>
             </w:r>
           </w:p>
         </w:tc>
@@ -1751,22 +1746,7 @@
           </w:tcPr>
           <w:p>
             <w:r>
-              <w:t xml:space="preserve">Go to </w:t>
-            </w:r>
-            <w:r>
-              <w:t xml:space="preserve"> </w:t>
-            </w:r>
-            <w:r>
-              <w:t>.stvincent.edu/</w:t>
-            </w:r>
-            <w:r>
-              <w:t xml:space="preserve"> </w:t>
-            </w:r>
-            <w:r>
-              <w:t>test/</w:t>
-            </w:r>
-            <w:r>
-              <w:t xml:space="preserve"> and log in</w:t>
+              <w:t>Go to localhost:3000</w:t>
             </w:r>
           </w:p>
         </w:tc>
@@ -1829,7 +1809,7 @@
           </w:tcPr>
           <w:p>
             <w:r>
-              <w:t>Select Career Opportunities from the drop down list and click submit</w:t>
+              <w:t>Click “New Article”</w:t>
             </w:r>
           </w:p>
         </w:tc>
@@ -1842,7 +1822,10 @@
               <w:t>Redirect</w:t>
             </w:r>
             <w:r>
-              <w:t xml:space="preserve"> to career opportunities page</w:t>
+              <w:t xml:space="preserve"> to </w:t>
+            </w:r>
+            <w:r>
+              <w:t>Article page</w:t>
             </w:r>
           </w:p>
         </w:tc>
@@ -1892,13 +1875,7 @@
           </w:tcPr>
           <w:p>
             <w:r>
-              <w:t xml:space="preserve">Click on </w:t>
-            </w:r>
-            <w:r>
-              <w:t>Faculty 1</w:t>
-            </w:r>
-            <w:r>
-              <w:t>in the navigation bar</w:t>
+              <w:t>Click “New Job Posting”</w:t>
             </w:r>
           </w:p>
         </w:tc>
@@ -1911,10 +1888,7 @@
               <w:t xml:space="preserve">Redirect to </w:t>
             </w:r>
             <w:r>
-              <w:t>Faculty 1</w:t>
-            </w:r>
-            <w:r>
-              <w:t xml:space="preserve"> page</w:t>
+              <w:t>Job Posting page</w:t>
             </w:r>
           </w:p>
         </w:tc>
@@ -1964,19 +1938,10 @@
           </w:tcPr>
           <w:p>
             <w:r>
-              <w:t xml:space="preserve">Click the </w:t>
-            </w:r>
-            <w:r>
-              <w:t xml:space="preserve"> </w:t>
-            </w:r>
-            <w:r>
-              <w:t xml:space="preserve"> logo in the top left corner from </w:t>
-            </w:r>
-            <w:r>
-              <w:t xml:space="preserve">Faculty 1 </w:t>
-            </w:r>
-            <w:r>
-              <w:t>page</w:t>
+              <w:t xml:space="preserve">Click </w:t>
+            </w:r>
+            <w:r>
+              <w:t>“New Blog Post”</w:t>
             </w:r>
           </w:p>
         </w:tc>
@@ -1986,7 +1951,10 @@
           </w:tcPr>
           <w:p>
             <w:r>
-              <w:t>Redirect to index page</w:t>
+              <w:t xml:space="preserve">Redirect to </w:t>
+            </w:r>
+            <w:r>
+              <w:t>Blog page</w:t>
             </w:r>
           </w:p>
         </w:tc>
@@ -2036,6 +2004,194 @@
           </w:tcPr>
           <w:p>
             <w:r>
+              <w:t xml:space="preserve">Click “Add </w:t>
+            </w:r>
+            <w:proofErr w:type="gramStart"/>
+            <w:r>
+              <w:t>To</w:t>
+            </w:r>
+            <w:proofErr w:type="gramEnd"/>
+            <w:r>
+              <w:t xml:space="preserve"> About”</w:t>
+            </w:r>
+          </w:p>
+        </w:tc>
+        <w:tc>
+          <w:tcPr>
+            <w:tcW w:w="1533" w:type="dxa"/>
+          </w:tcPr>
+          <w:p>
+            <w:r>
+              <w:t>Redirect to About page</w:t>
+            </w:r>
+          </w:p>
+        </w:tc>
+        <w:tc>
+          <w:tcPr>
+            <w:tcW w:w="1166" w:type="dxa"/>
+          </w:tcPr>
+          <w:p>
+            <w:r>
+              <w:t>EXACT</w:t>
+            </w:r>
+          </w:p>
+        </w:tc>
+        <w:tc>
+          <w:tcPr>
+            <w:tcW w:w="1875" w:type="dxa"/>
+          </w:tcPr>
+          <w:p/>
+        </w:tc>
+        <w:tc>
+          <w:tcPr>
+            <w:tcW w:w="704" w:type="dxa"/>
+          </w:tcPr>
+          <w:p/>
+        </w:tc>
+        <w:tc>
+          <w:tcPr>
+            <w:tcW w:w="766" w:type="dxa"/>
+          </w:tcPr>
+          <w:p/>
+        </w:tc>
+      </w:tr>
+      <w:tr>
+        <w:tc>
+          <w:tcPr>
+            <w:tcW w:w="773" w:type="dxa"/>
+          </w:tcPr>
+          <w:p>
+            <w:r>
+              <w:t>6</w:t>
+            </w:r>
+          </w:p>
+        </w:tc>
+        <w:tc>
+          <w:tcPr>
+            <w:tcW w:w="2759" w:type="dxa"/>
+          </w:tcPr>
+          <w:p>
+            <w:r>
+              <w:t>Click “Messages”</w:t>
+            </w:r>
+          </w:p>
+        </w:tc>
+        <w:tc>
+          <w:tcPr>
+            <w:tcW w:w="1533" w:type="dxa"/>
+          </w:tcPr>
+          <w:p>
+            <w:r>
+              <w:t>Redirect to messages page</w:t>
+            </w:r>
+          </w:p>
+        </w:tc>
+        <w:tc>
+          <w:tcPr>
+            <w:tcW w:w="1166" w:type="dxa"/>
+          </w:tcPr>
+          <w:p>
+            <w:r>
+              <w:t>EXACT</w:t>
+            </w:r>
+          </w:p>
+        </w:tc>
+        <w:tc>
+          <w:tcPr>
+            <w:tcW w:w="1875" w:type="dxa"/>
+          </w:tcPr>
+          <w:p/>
+        </w:tc>
+        <w:tc>
+          <w:tcPr>
+            <w:tcW w:w="704" w:type="dxa"/>
+          </w:tcPr>
+          <w:p/>
+        </w:tc>
+        <w:tc>
+          <w:tcPr>
+            <w:tcW w:w="766" w:type="dxa"/>
+          </w:tcPr>
+          <w:p/>
+        </w:tc>
+      </w:tr>
+      <w:tr>
+        <w:tc>
+          <w:tcPr>
+            <w:tcW w:w="773" w:type="dxa"/>
+          </w:tcPr>
+          <w:p>
+            <w:r>
+              <w:t>7</w:t>
+            </w:r>
+          </w:p>
+        </w:tc>
+        <w:tc>
+          <w:tcPr>
+            <w:tcW w:w="2759" w:type="dxa"/>
+          </w:tcPr>
+          <w:p>
+            <w:r>
+              <w:t>Click “Home”</w:t>
+            </w:r>
+          </w:p>
+        </w:tc>
+        <w:tc>
+          <w:tcPr>
+            <w:tcW w:w="1533" w:type="dxa"/>
+          </w:tcPr>
+          <w:p>
+            <w:r>
+              <w:t>Redirect to index page</w:t>
+            </w:r>
+          </w:p>
+        </w:tc>
+        <w:tc>
+          <w:tcPr>
+            <w:tcW w:w="1166" w:type="dxa"/>
+          </w:tcPr>
+          <w:p>
+            <w:r>
+              <w:t>EXACT</w:t>
+            </w:r>
+          </w:p>
+        </w:tc>
+        <w:tc>
+          <w:tcPr>
+            <w:tcW w:w="1875" w:type="dxa"/>
+          </w:tcPr>
+          <w:p/>
+        </w:tc>
+        <w:tc>
+          <w:tcPr>
+            <w:tcW w:w="704" w:type="dxa"/>
+          </w:tcPr>
+          <w:p/>
+        </w:tc>
+        <w:tc>
+          <w:tcPr>
+            <w:tcW w:w="766" w:type="dxa"/>
+          </w:tcPr>
+          <w:p/>
+        </w:tc>
+      </w:tr>
+      <w:tr>
+        <w:tc>
+          <w:tcPr>
+            <w:tcW w:w="773" w:type="dxa"/>
+          </w:tcPr>
+          <w:p>
+            <w:r>
+              <w:t>8</w:t>
+            </w:r>
+          </w:p>
+        </w:tc>
+        <w:tc>
+          <w:tcPr>
+            <w:tcW w:w="2759" w:type="dxa"/>
+          </w:tcPr>
+          <w:p>
+            <w:r>
               <w:t>Click on Home in the navigation bar from the index page</w:t>
             </w:r>
           </w:p>
@@ -2059,6 +2215,696 @@
             </w:r>
             <w:r>
               <w:t xml:space="preserve"> page</w:t>
+            </w:r>
+          </w:p>
+        </w:tc>
+        <w:tc>
+          <w:tcPr>
+            <w:tcW w:w="1166" w:type="dxa"/>
+          </w:tcPr>
+          <w:p>
+            <w:r>
+              <w:t>EXACT</w:t>
+            </w:r>
+          </w:p>
+        </w:tc>
+        <w:tc>
+          <w:tcPr>
+            <w:tcW w:w="1875" w:type="dxa"/>
+          </w:tcPr>
+          <w:p/>
+        </w:tc>
+        <w:tc>
+          <w:tcPr>
+            <w:tcW w:w="704" w:type="dxa"/>
+          </w:tcPr>
+          <w:p/>
+        </w:tc>
+        <w:tc>
+          <w:tcPr>
+            <w:tcW w:w="766" w:type="dxa"/>
+          </w:tcPr>
+          <w:p/>
+        </w:tc>
+      </w:tr>
+    </w:tbl>
+    <w:p/>
+    <w:p>
+      <w:bookmarkStart w:id="0" w:name="_GoBack"/>
+      <w:bookmarkEnd w:id="0"/>
+    </w:p>
+    <w:p/>
+    <w:tbl>
+      <w:tblPr>
+        <w:tblStyle w:val="TableGrid"/>
+        <w:tblW w:w="0" w:type="auto"/>
+        <w:tblLook w:val="04A0" w:firstRow="1" w:lastRow="0" w:firstColumn="1" w:lastColumn="0" w:noHBand="0" w:noVBand="1"/>
+      </w:tblPr>
+      <w:tblGrid>
+        <w:gridCol w:w="761"/>
+        <w:gridCol w:w="2663"/>
+        <w:gridCol w:w="1494"/>
+        <w:gridCol w:w="1165"/>
+        <w:gridCol w:w="1813"/>
+        <w:gridCol w:w="701"/>
+        <w:gridCol w:w="753"/>
+      </w:tblGrid>
+      <w:tr>
+        <w:tc>
+          <w:tcPr>
+            <w:tcW w:w="3532" w:type="dxa"/>
+            <w:gridSpan w:val="2"/>
+          </w:tcPr>
+          <w:p>
+            <w:r>
+              <w:t>Test no:</w:t>
+            </w:r>
+          </w:p>
+          <w:p>
+            <w:pPr>
+              <w:jc w:val="center"/>
+            </w:pPr>
+            <w:r>
+              <w:t>2</w:t>
+            </w:r>
+          </w:p>
+        </w:tc>
+        <w:tc>
+          <w:tcPr>
+            <w:tcW w:w="6044" w:type="dxa"/>
+            <w:gridSpan w:val="5"/>
+          </w:tcPr>
+          <w:p>
+            <w:r>
+              <w:t>Function:</w:t>
+            </w:r>
+          </w:p>
+          <w:p>
+            <w:r>
+              <w:t>Navigation                                      TEST GROUP 1</w:t>
+            </w:r>
+          </w:p>
+          <w:p>
+            <w:r>
+              <w:t xml:space="preserve">Sub Test </w:t>
+            </w:r>
+            <w:r>
+              <w:t>2</w:t>
+            </w:r>
+            <w:r>
+              <w:t>:</w:t>
+            </w:r>
+          </w:p>
+          <w:p>
+            <w:r>
+              <w:t xml:space="preserve">Drop Navigation Bar and Home Icon on </w:t>
+            </w:r>
+            <w:r>
+              <w:t>test</w:t>
+            </w:r>
+            <w:r>
+              <w:t xml:space="preserve"> site</w:t>
+            </w:r>
+          </w:p>
+        </w:tc>
+      </w:tr>
+      <w:tr>
+        <w:tc>
+          <w:tcPr>
+            <w:tcW w:w="773" w:type="dxa"/>
+          </w:tcPr>
+          <w:p>
+            <w:r>
+              <w:t>Step no</w:t>
+            </w:r>
+          </w:p>
+        </w:tc>
+        <w:tc>
+          <w:tcPr>
+            <w:tcW w:w="2759" w:type="dxa"/>
+          </w:tcPr>
+          <w:p>
+            <w:r>
+              <w:t>Operator Action</w:t>
+            </w:r>
+          </w:p>
+        </w:tc>
+        <w:tc>
+          <w:tcPr>
+            <w:tcW w:w="1533" w:type="dxa"/>
+          </w:tcPr>
+          <w:p>
+            <w:r>
+              <w:t>Expected Results</w:t>
+            </w:r>
+          </w:p>
+        </w:tc>
+        <w:tc>
+          <w:tcPr>
+            <w:tcW w:w="1166" w:type="dxa"/>
+          </w:tcPr>
+          <w:p>
+            <w:r>
+              <w:t>Evaluation Criteria</w:t>
+            </w:r>
+          </w:p>
+        </w:tc>
+        <w:tc>
+          <w:tcPr>
+            <w:tcW w:w="1875" w:type="dxa"/>
+          </w:tcPr>
+          <w:p>
+            <w:r>
+              <w:t>Observed Results</w:t>
+            </w:r>
+          </w:p>
+        </w:tc>
+        <w:tc>
+          <w:tcPr>
+            <w:tcW w:w="704" w:type="dxa"/>
+          </w:tcPr>
+          <w:p>
+            <w:r>
+              <w:t>PASS</w:t>
+            </w:r>
+          </w:p>
+        </w:tc>
+        <w:tc>
+          <w:tcPr>
+            <w:tcW w:w="766" w:type="dxa"/>
+          </w:tcPr>
+          <w:p>
+            <w:r>
+              <w:t>FAIL</w:t>
+            </w:r>
+          </w:p>
+        </w:tc>
+      </w:tr>
+      <w:tr>
+        <w:tc>
+          <w:tcPr>
+            <w:tcW w:w="773" w:type="dxa"/>
+          </w:tcPr>
+          <w:p>
+            <w:r>
+              <w:t>1</w:t>
+            </w:r>
+          </w:p>
+        </w:tc>
+        <w:tc>
+          <w:tcPr>
+            <w:tcW w:w="2759" w:type="dxa"/>
+          </w:tcPr>
+          <w:p>
+            <w:r>
+              <w:t>Go to localhost:300</w:t>
+            </w:r>
+            <w:r>
+              <w:t>1</w:t>
+            </w:r>
+          </w:p>
+        </w:tc>
+        <w:tc>
+          <w:tcPr>
+            <w:tcW w:w="1533" w:type="dxa"/>
+          </w:tcPr>
+          <w:p>
+            <w:r>
+              <w:t>Redirect to the index page</w:t>
+            </w:r>
+          </w:p>
+        </w:tc>
+        <w:tc>
+          <w:tcPr>
+            <w:tcW w:w="1166" w:type="dxa"/>
+          </w:tcPr>
+          <w:p>
+            <w:r>
+              <w:t>EXACT</w:t>
+            </w:r>
+          </w:p>
+        </w:tc>
+        <w:tc>
+          <w:tcPr>
+            <w:tcW w:w="1875" w:type="dxa"/>
+          </w:tcPr>
+          <w:p/>
+        </w:tc>
+        <w:tc>
+          <w:tcPr>
+            <w:tcW w:w="704" w:type="dxa"/>
+          </w:tcPr>
+          <w:p/>
+        </w:tc>
+        <w:tc>
+          <w:tcPr>
+            <w:tcW w:w="766" w:type="dxa"/>
+          </w:tcPr>
+          <w:p/>
+        </w:tc>
+      </w:tr>
+      <w:tr>
+        <w:tc>
+          <w:tcPr>
+            <w:tcW w:w="773" w:type="dxa"/>
+          </w:tcPr>
+          <w:p>
+            <w:r>
+              <w:t>2</w:t>
+            </w:r>
+          </w:p>
+        </w:tc>
+        <w:tc>
+          <w:tcPr>
+            <w:tcW w:w="2759" w:type="dxa"/>
+          </w:tcPr>
+          <w:p>
+            <w:r>
+              <w:t>Click “</w:t>
+            </w:r>
+            <w:r>
+              <w:t>About</w:t>
+            </w:r>
+            <w:r>
+              <w:t>”</w:t>
+            </w:r>
+          </w:p>
+        </w:tc>
+        <w:tc>
+          <w:tcPr>
+            <w:tcW w:w="1533" w:type="dxa"/>
+          </w:tcPr>
+          <w:p>
+            <w:r>
+              <w:t xml:space="preserve">Redirect to </w:t>
+            </w:r>
+            <w:r>
+              <w:t>About</w:t>
+            </w:r>
+            <w:r>
+              <w:t xml:space="preserve"> page</w:t>
+            </w:r>
+          </w:p>
+        </w:tc>
+        <w:tc>
+          <w:tcPr>
+            <w:tcW w:w="1166" w:type="dxa"/>
+          </w:tcPr>
+          <w:p>
+            <w:r>
+              <w:t>EXACT</w:t>
+            </w:r>
+          </w:p>
+        </w:tc>
+        <w:tc>
+          <w:tcPr>
+            <w:tcW w:w="1875" w:type="dxa"/>
+          </w:tcPr>
+          <w:p/>
+        </w:tc>
+        <w:tc>
+          <w:tcPr>
+            <w:tcW w:w="704" w:type="dxa"/>
+          </w:tcPr>
+          <w:p/>
+        </w:tc>
+        <w:tc>
+          <w:tcPr>
+            <w:tcW w:w="766" w:type="dxa"/>
+          </w:tcPr>
+          <w:p/>
+        </w:tc>
+      </w:tr>
+      <w:tr>
+        <w:tc>
+          <w:tcPr>
+            <w:tcW w:w="773" w:type="dxa"/>
+          </w:tcPr>
+          <w:p>
+            <w:r>
+              <w:t>3</w:t>
+            </w:r>
+          </w:p>
+        </w:tc>
+        <w:tc>
+          <w:tcPr>
+            <w:tcW w:w="2759" w:type="dxa"/>
+          </w:tcPr>
+          <w:p>
+            <w:r>
+              <w:t>Click “</w:t>
+            </w:r>
+            <w:r>
+              <w:t>Articles</w:t>
+            </w:r>
+            <w:r>
+              <w:t>”</w:t>
+            </w:r>
+          </w:p>
+        </w:tc>
+        <w:tc>
+          <w:tcPr>
+            <w:tcW w:w="1533" w:type="dxa"/>
+          </w:tcPr>
+          <w:p>
+            <w:r>
+              <w:t xml:space="preserve">Redirect to </w:t>
+            </w:r>
+            <w:r>
+              <w:t>Article</w:t>
+            </w:r>
+            <w:r>
+              <w:t xml:space="preserve"> page</w:t>
+            </w:r>
+          </w:p>
+        </w:tc>
+        <w:tc>
+          <w:tcPr>
+            <w:tcW w:w="1166" w:type="dxa"/>
+          </w:tcPr>
+          <w:p>
+            <w:r>
+              <w:t>EXACT</w:t>
+            </w:r>
+          </w:p>
+        </w:tc>
+        <w:tc>
+          <w:tcPr>
+            <w:tcW w:w="1875" w:type="dxa"/>
+          </w:tcPr>
+          <w:p/>
+        </w:tc>
+        <w:tc>
+          <w:tcPr>
+            <w:tcW w:w="704" w:type="dxa"/>
+          </w:tcPr>
+          <w:p/>
+        </w:tc>
+        <w:tc>
+          <w:tcPr>
+            <w:tcW w:w="766" w:type="dxa"/>
+          </w:tcPr>
+          <w:p/>
+        </w:tc>
+      </w:tr>
+      <w:tr>
+        <w:tc>
+          <w:tcPr>
+            <w:tcW w:w="773" w:type="dxa"/>
+          </w:tcPr>
+          <w:p>
+            <w:r>
+              <w:t>4</w:t>
+            </w:r>
+          </w:p>
+        </w:tc>
+        <w:tc>
+          <w:tcPr>
+            <w:tcW w:w="2759" w:type="dxa"/>
+          </w:tcPr>
+          <w:p>
+            <w:r>
+              <w:t>Click “</w:t>
+            </w:r>
+            <w:r>
+              <w:t>Blog Posts</w:t>
+            </w:r>
+            <w:r>
+              <w:t>”</w:t>
+            </w:r>
+          </w:p>
+        </w:tc>
+        <w:tc>
+          <w:tcPr>
+            <w:tcW w:w="1533" w:type="dxa"/>
+          </w:tcPr>
+          <w:p>
+            <w:r>
+              <w:t>Redirect to Blog page</w:t>
+            </w:r>
+          </w:p>
+        </w:tc>
+        <w:tc>
+          <w:tcPr>
+            <w:tcW w:w="1166" w:type="dxa"/>
+          </w:tcPr>
+          <w:p>
+            <w:r>
+              <w:t>EXACT</w:t>
+            </w:r>
+          </w:p>
+        </w:tc>
+        <w:tc>
+          <w:tcPr>
+            <w:tcW w:w="1875" w:type="dxa"/>
+          </w:tcPr>
+          <w:p/>
+        </w:tc>
+        <w:tc>
+          <w:tcPr>
+            <w:tcW w:w="704" w:type="dxa"/>
+          </w:tcPr>
+          <w:p/>
+        </w:tc>
+        <w:tc>
+          <w:tcPr>
+            <w:tcW w:w="766" w:type="dxa"/>
+          </w:tcPr>
+          <w:p/>
+        </w:tc>
+      </w:tr>
+      <w:tr>
+        <w:tc>
+          <w:tcPr>
+            <w:tcW w:w="773" w:type="dxa"/>
+          </w:tcPr>
+          <w:p>
+            <w:r>
+              <w:t>5</w:t>
+            </w:r>
+          </w:p>
+        </w:tc>
+        <w:tc>
+          <w:tcPr>
+            <w:tcW w:w="2759" w:type="dxa"/>
+          </w:tcPr>
+          <w:p>
+            <w:r>
+              <w:t>Click “</w:t>
+            </w:r>
+            <w:r>
+              <w:t>Contact Us</w:t>
+            </w:r>
+            <w:r>
+              <w:t>”</w:t>
+            </w:r>
+          </w:p>
+        </w:tc>
+        <w:tc>
+          <w:tcPr>
+            <w:tcW w:w="1533" w:type="dxa"/>
+          </w:tcPr>
+          <w:p>
+            <w:r>
+              <w:t xml:space="preserve">Redirect to </w:t>
+            </w:r>
+            <w:r>
+              <w:t>contact us</w:t>
+            </w:r>
+            <w:r>
+              <w:t xml:space="preserve"> page</w:t>
+            </w:r>
+          </w:p>
+        </w:tc>
+        <w:tc>
+          <w:tcPr>
+            <w:tcW w:w="1166" w:type="dxa"/>
+          </w:tcPr>
+          <w:p>
+            <w:r>
+              <w:t>EXACT</w:t>
+            </w:r>
+          </w:p>
+        </w:tc>
+        <w:tc>
+          <w:tcPr>
+            <w:tcW w:w="1875" w:type="dxa"/>
+          </w:tcPr>
+          <w:p/>
+        </w:tc>
+        <w:tc>
+          <w:tcPr>
+            <w:tcW w:w="704" w:type="dxa"/>
+          </w:tcPr>
+          <w:p/>
+        </w:tc>
+        <w:tc>
+          <w:tcPr>
+            <w:tcW w:w="766" w:type="dxa"/>
+          </w:tcPr>
+          <w:p/>
+        </w:tc>
+      </w:tr>
+      <w:tr>
+        <w:tc>
+          <w:tcPr>
+            <w:tcW w:w="773" w:type="dxa"/>
+          </w:tcPr>
+          <w:p>
+            <w:r>
+              <w:t>6</w:t>
+            </w:r>
+          </w:p>
+        </w:tc>
+        <w:tc>
+          <w:tcPr>
+            <w:tcW w:w="2759" w:type="dxa"/>
+          </w:tcPr>
+          <w:p>
+            <w:r>
+              <w:t>Click “</w:t>
+            </w:r>
+            <w:r>
+              <w:t>Job Postings</w:t>
+            </w:r>
+            <w:r>
+              <w:t>”</w:t>
+            </w:r>
+          </w:p>
+        </w:tc>
+        <w:tc>
+          <w:tcPr>
+            <w:tcW w:w="1533" w:type="dxa"/>
+          </w:tcPr>
+          <w:p>
+            <w:r>
+              <w:t xml:space="preserve">Redirect to </w:t>
+            </w:r>
+            <w:r>
+              <w:t>job postings</w:t>
+            </w:r>
+            <w:r>
+              <w:t xml:space="preserve"> page</w:t>
+            </w:r>
+          </w:p>
+        </w:tc>
+        <w:tc>
+          <w:tcPr>
+            <w:tcW w:w="1166" w:type="dxa"/>
+          </w:tcPr>
+          <w:p>
+            <w:r>
+              <w:t>EXACT</w:t>
+            </w:r>
+          </w:p>
+        </w:tc>
+        <w:tc>
+          <w:tcPr>
+            <w:tcW w:w="1875" w:type="dxa"/>
+          </w:tcPr>
+          <w:p/>
+        </w:tc>
+        <w:tc>
+          <w:tcPr>
+            <w:tcW w:w="704" w:type="dxa"/>
+          </w:tcPr>
+          <w:p/>
+        </w:tc>
+        <w:tc>
+          <w:tcPr>
+            <w:tcW w:w="766" w:type="dxa"/>
+          </w:tcPr>
+          <w:p/>
+        </w:tc>
+      </w:tr>
+      <w:tr>
+        <w:tc>
+          <w:tcPr>
+            <w:tcW w:w="773" w:type="dxa"/>
+          </w:tcPr>
+          <w:p>
+            <w:r>
+              <w:t>7</w:t>
+            </w:r>
+          </w:p>
+        </w:tc>
+        <w:tc>
+          <w:tcPr>
+            <w:tcW w:w="2759" w:type="dxa"/>
+          </w:tcPr>
+          <w:p>
+            <w:r>
+              <w:t>Click “Home”</w:t>
+            </w:r>
+          </w:p>
+        </w:tc>
+        <w:tc>
+          <w:tcPr>
+            <w:tcW w:w="1533" w:type="dxa"/>
+          </w:tcPr>
+          <w:p>
+            <w:r>
+              <w:t>Redirect to index page</w:t>
+            </w:r>
+          </w:p>
+        </w:tc>
+        <w:tc>
+          <w:tcPr>
+            <w:tcW w:w="1166" w:type="dxa"/>
+          </w:tcPr>
+          <w:p>
+            <w:r>
+              <w:t>EXACT</w:t>
+            </w:r>
+          </w:p>
+        </w:tc>
+        <w:tc>
+          <w:tcPr>
+            <w:tcW w:w="1875" w:type="dxa"/>
+          </w:tcPr>
+          <w:p/>
+        </w:tc>
+        <w:tc>
+          <w:tcPr>
+            <w:tcW w:w="704" w:type="dxa"/>
+          </w:tcPr>
+          <w:p/>
+        </w:tc>
+        <w:tc>
+          <w:tcPr>
+            <w:tcW w:w="766" w:type="dxa"/>
+          </w:tcPr>
+          <w:p/>
+        </w:tc>
+      </w:tr>
+      <w:tr>
+        <w:tc>
+          <w:tcPr>
+            <w:tcW w:w="773" w:type="dxa"/>
+          </w:tcPr>
+          <w:p>
+            <w:r>
+              <w:t>8</w:t>
+            </w:r>
+          </w:p>
+        </w:tc>
+        <w:tc>
+          <w:tcPr>
+            <w:tcW w:w="2759" w:type="dxa"/>
+          </w:tcPr>
+          <w:p>
+            <w:r>
+              <w:t>Click on Home in the navigation bar from the index page</w:t>
+            </w:r>
+          </w:p>
+        </w:tc>
+        <w:tc>
+          <w:tcPr>
+            <w:tcW w:w="1533" w:type="dxa"/>
+          </w:tcPr>
+          <w:p>
+            <w:r>
+              <w:t>Redirect to (stay on) index page</w:t>
             </w:r>
           </w:p>
         </w:tc>
@@ -2094,13 +2940,19 @@
     </w:tbl>
     <w:p/>
     <w:p/>
-    <w:p>
-      <w:r>
-        <w:lastRenderedPageBreak/>
-        <w:t xml:space="preserve">============ </w:t>
-      </w:r>
-      <w:r>
-        <w:t>Here’</w:t>
+    <w:p/>
+    <w:p/>
+    <w:p/>
+    <w:p/>
+    <w:p/>
+    <w:p/>
+    <w:p/>
+    <w:p/>
+    <w:p/>
+    <w:p/>
+    <w:p>
+      <w:r>
+        <w:t>============ Here’</w:t>
       </w:r>
       <w:r>
         <w:t>s an example test case for the about page:</w:t>
@@ -2140,7 +2992,7 @@
               <w:jc w:val="center"/>
             </w:pPr>
             <w:r>
-              <w:t>2</w:t>
+              <w:t>3</w:t>
             </w:r>
           </w:p>
         </w:tc>
@@ -2369,13 +3221,7 @@
               <w:t>and should be displayed on the preview panel</w:t>
             </w:r>
             <w:r>
-              <w:t xml:space="preserve"> </w:t>
-            </w:r>
-            <w:r>
-              <w:t>with “Is active”</w:t>
-            </w:r>
-            <w:r>
-              <w:t xml:space="preserve"> reading “yes”.</w:t>
+              <w:t xml:space="preserve"> with “Is active” reading “yes”.</w:t>
             </w:r>
             <w:r>
               <w:t xml:space="preserve"> </w:t>
@@ -3012,7 +3858,11 @@
               <w:t>job</w:t>
             </w:r>
             <w:r>
-              <w:t xml:space="preserve"> should no longer be in the database. The result can be seen from the </w:t>
+              <w:t xml:space="preserve"> should no longer be in the database. The result can be seen from </w:t>
+            </w:r>
+            <w:r>
+              <w:lastRenderedPageBreak/>
+              <w:t xml:space="preserve">the </w:t>
             </w:r>
             <w:r>
               <w:t>Career</w:t>
@@ -3034,6 +3884,7 @@
           </w:tcPr>
           <w:p>
             <w:r>
+              <w:lastRenderedPageBreak/>
               <w:t>EXACT</w:t>
             </w:r>
           </w:p>
@@ -3434,7 +4285,11 @@
           </w:tcPr>
           <w:p>
             <w:r>
-              <w:t xml:space="preserve">The job should no longer be in the database. The result can be seen from the Internship page and from the </w:t>
+              <w:t xml:space="preserve">The job should no longer be in the database. The result can be seen from </w:t>
+            </w:r>
+            <w:r>
+              <w:lastRenderedPageBreak/>
+              <w:t xml:space="preserve">the Internship page and from the </w:t>
             </w:r>
             <w:r>
               <w:t xml:space="preserve"> </w:t>
@@ -3450,6 +4305,7 @@
           </w:tcPr>
           <w:p>
             <w:r>
+              <w:lastRenderedPageBreak/>
               <w:t>EXACT</w:t>
             </w:r>
           </w:p>
@@ -3839,7 +4695,11 @@
           </w:tcPr>
           <w:p>
             <w:r>
-              <w:t xml:space="preserve">The event should no longer be in the database. The result can be seen from the Events page and from the </w:t>
+              <w:t xml:space="preserve">The event should no longer be in the database. The result can be seen from the Events </w:t>
+            </w:r>
+            <w:r>
+              <w:lastRenderedPageBreak/>
+              <w:t xml:space="preserve">page and from the </w:t>
             </w:r>
             <w:r>
               <w:t xml:space="preserve"> </w:t>
@@ -3855,6 +4715,7 @@
           </w:tcPr>
           <w:p>
             <w:r>
+              <w:lastRenderedPageBreak/>
               <w:t>EXACT</w:t>
             </w:r>
           </w:p>
@@ -4239,11 +5100,11 @@
           </w:tcPr>
           <w:p>
             <w:r>
-              <w:t xml:space="preserve">The image should no longer be in the database. The result can be seen from the Slider page and </w:t>
+              <w:t xml:space="preserve">The image should no longer be in the </w:t>
             </w:r>
             <w:r>
               <w:lastRenderedPageBreak/>
-              <w:t xml:space="preserve">from the </w:t>
+              <w:t xml:space="preserve">database. The result can be seen from the Slider page and from the </w:t>
             </w:r>
             <w:r>
               <w:t xml:space="preserve"> </w:t>
@@ -4297,7 +5158,7 @@
 </file>
 
 <file path=word/endnotes.xml><?xml version="1.0" encoding="utf-8"?>
-<w:endnotes xmlns:wpc="http://schemas.microsoft.com/office/word/2010/wordprocessingCanvas" xmlns:mc="http://schemas.openxmlformats.org/markup-compatibility/2006" xmlns:o="urn:schemas-microsoft-com:office:office" xmlns:r="http://schemas.openxmlformats.org/officeDocument/2006/relationships" xmlns:m="http://schemas.openxmlformats.org/officeDocument/2006/math" xmlns:v="urn:schemas-microsoft-com:vml" xmlns:wp14="http://schemas.microsoft.com/office/word/2010/wordprocessingDrawing" xmlns:wp="http://schemas.openxmlformats.org/drawingml/2006/wordprocessingDrawing" xmlns:w10="urn:schemas-microsoft-com:office:word" xmlns:w="http://schemas.openxmlformats.org/wordprocessingml/2006/main" xmlns:w14="http://schemas.microsoft.com/office/word/2010/wordml" xmlns:w15="http://schemas.microsoft.com/office/word/2012/wordml" xmlns:wpg="http://schemas.microsoft.com/office/word/2010/wordprocessingGroup" xmlns:wpi="http://schemas.microsoft.com/office/word/2010/wordprocessingInk" xmlns:wne="http://schemas.microsoft.com/office/word/2006/wordml" xmlns:wps="http://schemas.microsoft.com/office/word/2010/wordprocessingShape" mc:Ignorable="w14 w15 wp14">
+<w:endnotes xmlns:wpc="http://schemas.microsoft.com/office/word/2010/wordprocessingCanvas" xmlns:cx="http://schemas.microsoft.com/office/drawing/2014/chartex" xmlns:cx1="http://schemas.microsoft.com/office/drawing/2015/9/8/chartex" xmlns:cx2="http://schemas.microsoft.com/office/drawing/2015/10/21/chartex" xmlns:cx3="http://schemas.microsoft.com/office/drawing/2016/5/9/chartex" xmlns:cx4="http://schemas.microsoft.com/office/drawing/2016/5/10/chartex" xmlns:cx5="http://schemas.microsoft.com/office/drawing/2016/5/11/chartex" xmlns:cx6="http://schemas.microsoft.com/office/drawing/2016/5/12/chartex" xmlns:cx7="http://schemas.microsoft.com/office/drawing/2016/5/13/chartex" xmlns:cx8="http://schemas.microsoft.com/office/drawing/2016/5/14/chartex" xmlns:mc="http://schemas.openxmlformats.org/markup-compatibility/2006" xmlns:aink="http://schemas.microsoft.com/office/drawing/2016/ink" xmlns:am3d="http://schemas.microsoft.com/office/drawing/2017/model3d" xmlns:o="urn:schemas-microsoft-com:office:office" xmlns:r="http://schemas.openxmlformats.org/officeDocument/2006/relationships" xmlns:m="http://schemas.openxmlformats.org/officeDocument/2006/math" xmlns:v="urn:schemas-microsoft-com:vml" xmlns:wp14="http://schemas.microsoft.com/office/word/2010/wordprocessingDrawing" xmlns:wp="http://schemas.openxmlformats.org/drawingml/2006/wordprocessingDrawing" xmlns:w10="urn:schemas-microsoft-com:office:word" xmlns:w="http://schemas.openxmlformats.org/wordprocessingml/2006/main" xmlns:w14="http://schemas.microsoft.com/office/word/2010/wordml" xmlns:w15="http://schemas.microsoft.com/office/word/2012/wordml" xmlns:w16cid="http://schemas.microsoft.com/office/word/2016/wordml/cid" xmlns:w16se="http://schemas.microsoft.com/office/word/2015/wordml/symex" xmlns:wpg="http://schemas.microsoft.com/office/word/2010/wordprocessingGroup" xmlns:wpi="http://schemas.microsoft.com/office/word/2010/wordprocessingInk" xmlns:wne="http://schemas.microsoft.com/office/word/2006/wordml" xmlns:wps="http://schemas.microsoft.com/office/word/2010/wordprocessingShape" mc:Ignorable="w14 w15 w16se w16cid wp14">
   <w:endnote w:type="separator" w:id="-1">
     <w:p>
       <w:pPr>
@@ -4322,7 +5183,7 @@
 </file>
 
 <file path=word/footer1.xml><?xml version="1.0" encoding="utf-8"?>
-<w:ftr xmlns:wpc="http://schemas.microsoft.com/office/word/2010/wordprocessingCanvas" xmlns:mc="http://schemas.openxmlformats.org/markup-compatibility/2006" xmlns:o="urn:schemas-microsoft-com:office:office" xmlns:r="http://schemas.openxmlformats.org/officeDocument/2006/relationships" xmlns:m="http://schemas.openxmlformats.org/officeDocument/2006/math" xmlns:v="urn:schemas-microsoft-com:vml" xmlns:wp14="http://schemas.microsoft.com/office/word/2010/wordprocessingDrawing" xmlns:wp="http://schemas.openxmlformats.org/drawingml/2006/wordprocessingDrawing" xmlns:w10="urn:schemas-microsoft-com:office:word" xmlns:w="http://schemas.openxmlformats.org/wordprocessingml/2006/main" xmlns:w14="http://schemas.microsoft.com/office/word/2010/wordml" xmlns:w15="http://schemas.microsoft.com/office/word/2012/wordml" xmlns:wpg="http://schemas.microsoft.com/office/word/2010/wordprocessingGroup" xmlns:wpi="http://schemas.microsoft.com/office/word/2010/wordprocessingInk" xmlns:wne="http://schemas.microsoft.com/office/word/2006/wordml" xmlns:wps="http://schemas.microsoft.com/office/word/2010/wordprocessingShape" mc:Ignorable="w14 w15 wp14">
+<w:ftr xmlns:wpc="http://schemas.microsoft.com/office/word/2010/wordprocessingCanvas" xmlns:cx="http://schemas.microsoft.com/office/drawing/2014/chartex" xmlns:cx1="http://schemas.microsoft.com/office/drawing/2015/9/8/chartex" xmlns:cx2="http://schemas.microsoft.com/office/drawing/2015/10/21/chartex" xmlns:cx3="http://schemas.microsoft.com/office/drawing/2016/5/9/chartex" xmlns:cx4="http://schemas.microsoft.com/office/drawing/2016/5/10/chartex" xmlns:cx5="http://schemas.microsoft.com/office/drawing/2016/5/11/chartex" xmlns:cx6="http://schemas.microsoft.com/office/drawing/2016/5/12/chartex" xmlns:cx7="http://schemas.microsoft.com/office/drawing/2016/5/13/chartex" xmlns:cx8="http://schemas.microsoft.com/office/drawing/2016/5/14/chartex" xmlns:mc="http://schemas.openxmlformats.org/markup-compatibility/2006" xmlns:aink="http://schemas.microsoft.com/office/drawing/2016/ink" xmlns:am3d="http://schemas.microsoft.com/office/drawing/2017/model3d" xmlns:o="urn:schemas-microsoft-com:office:office" xmlns:r="http://schemas.openxmlformats.org/officeDocument/2006/relationships" xmlns:m="http://schemas.openxmlformats.org/officeDocument/2006/math" xmlns:v="urn:schemas-microsoft-com:vml" xmlns:wp14="http://schemas.microsoft.com/office/word/2010/wordprocessingDrawing" xmlns:wp="http://schemas.openxmlformats.org/drawingml/2006/wordprocessingDrawing" xmlns:w10="urn:schemas-microsoft-com:office:word" xmlns:w="http://schemas.openxmlformats.org/wordprocessingml/2006/main" xmlns:w14="http://schemas.microsoft.com/office/word/2010/wordml" xmlns:w15="http://schemas.microsoft.com/office/word/2012/wordml" xmlns:w16cid="http://schemas.microsoft.com/office/word/2016/wordml/cid" xmlns:w16se="http://schemas.microsoft.com/office/word/2015/wordml/symex" xmlns:wpg="http://schemas.microsoft.com/office/word/2010/wordprocessingGroup" xmlns:wpi="http://schemas.microsoft.com/office/word/2010/wordprocessingInk" xmlns:wne="http://schemas.microsoft.com/office/word/2006/wordml" xmlns:wps="http://schemas.microsoft.com/office/word/2010/wordprocessingShape" mc:Ignorable="w14 w15 w16se w16cid wp14">
   <w:sdt>
     <w:sdtPr>
       <w:id w:val="-361208703"/>
@@ -4439,7 +5300,7 @@
 </file>
 
 <file path=word/footnotes.xml><?xml version="1.0" encoding="utf-8"?>
-<w:footnotes xmlns:wpc="http://schemas.microsoft.com/office/word/2010/wordprocessingCanvas" xmlns:mc="http://schemas.openxmlformats.org/markup-compatibility/2006" xmlns:o="urn:schemas-microsoft-com:office:office" xmlns:r="http://schemas.openxmlformats.org/officeDocument/2006/relationships" xmlns:m="http://schemas.openxmlformats.org/officeDocument/2006/math" xmlns:v="urn:schemas-microsoft-com:vml" xmlns:wp14="http://schemas.microsoft.com/office/word/2010/wordprocessingDrawing" xmlns:wp="http://schemas.openxmlformats.org/drawingml/2006/wordprocessingDrawing" xmlns:w10="urn:schemas-microsoft-com:office:word" xmlns:w="http://schemas.openxmlformats.org/wordprocessingml/2006/main" xmlns:w14="http://schemas.microsoft.com/office/word/2010/wordml" xmlns:w15="http://schemas.microsoft.com/office/word/2012/wordml" xmlns:wpg="http://schemas.microsoft.com/office/word/2010/wordprocessingGroup" xmlns:wpi="http://schemas.microsoft.com/office/word/2010/wordprocessingInk" xmlns:wne="http://schemas.microsoft.com/office/word/2006/wordml" xmlns:wps="http://schemas.microsoft.com/office/word/2010/wordprocessingShape" mc:Ignorable="w14 w15 wp14">
+<w:footnotes xmlns:wpc="http://schemas.microsoft.com/office/word/2010/wordprocessingCanvas" xmlns:cx="http://schemas.microsoft.com/office/drawing/2014/chartex" xmlns:cx1="http://schemas.microsoft.com/office/drawing/2015/9/8/chartex" xmlns:cx2="http://schemas.microsoft.com/office/drawing/2015/10/21/chartex" xmlns:cx3="http://schemas.microsoft.com/office/drawing/2016/5/9/chartex" xmlns:cx4="http://schemas.microsoft.com/office/drawing/2016/5/10/chartex" xmlns:cx5="http://schemas.microsoft.com/office/drawing/2016/5/11/chartex" xmlns:cx6="http://schemas.microsoft.com/office/drawing/2016/5/12/chartex" xmlns:cx7="http://schemas.microsoft.com/office/drawing/2016/5/13/chartex" xmlns:cx8="http://schemas.microsoft.com/office/drawing/2016/5/14/chartex" xmlns:mc="http://schemas.openxmlformats.org/markup-compatibility/2006" xmlns:aink="http://schemas.microsoft.com/office/drawing/2016/ink" xmlns:am3d="http://schemas.microsoft.com/office/drawing/2017/model3d" xmlns:o="urn:schemas-microsoft-com:office:office" xmlns:r="http://schemas.openxmlformats.org/officeDocument/2006/relationships" xmlns:m="http://schemas.openxmlformats.org/officeDocument/2006/math" xmlns:v="urn:schemas-microsoft-com:vml" xmlns:wp14="http://schemas.microsoft.com/office/word/2010/wordprocessingDrawing" xmlns:wp="http://schemas.openxmlformats.org/drawingml/2006/wordprocessingDrawing" xmlns:w10="urn:schemas-microsoft-com:office:word" xmlns:w="http://schemas.openxmlformats.org/wordprocessingml/2006/main" xmlns:w14="http://schemas.microsoft.com/office/word/2010/wordml" xmlns:w15="http://schemas.microsoft.com/office/word/2012/wordml" xmlns:w16cid="http://schemas.microsoft.com/office/word/2016/wordml/cid" xmlns:w16se="http://schemas.microsoft.com/office/word/2015/wordml/symex" xmlns:wpg="http://schemas.microsoft.com/office/word/2010/wordprocessingGroup" xmlns:wpi="http://schemas.microsoft.com/office/word/2010/wordprocessingInk" xmlns:wne="http://schemas.microsoft.com/office/word/2006/wordml" xmlns:wps="http://schemas.microsoft.com/office/word/2010/wordprocessingShape" mc:Ignorable="w14 w15 w16se w16cid wp14">
   <w:footnote w:type="separator" w:id="-1">
     <w:p>
       <w:pPr>
@@ -4464,7 +5325,7 @@
 </file>
 
 <file path=word/numbering.xml><?xml version="1.0" encoding="utf-8"?>
-<w:numbering xmlns:wpc="http://schemas.microsoft.com/office/word/2010/wordprocessingCanvas" xmlns:mc="http://schemas.openxmlformats.org/markup-compatibility/2006" xmlns:o="urn:schemas-microsoft-com:office:office" xmlns:r="http://schemas.openxmlformats.org/officeDocument/2006/relationships" xmlns:m="http://schemas.openxmlformats.org/officeDocument/2006/math" xmlns:v="urn:schemas-microsoft-com:vml" xmlns:wp14="http://schemas.microsoft.com/office/word/2010/wordprocessingDrawing" xmlns:wp="http://schemas.openxmlformats.org/drawingml/2006/wordprocessingDrawing" xmlns:w10="urn:schemas-microsoft-com:office:word" xmlns:w="http://schemas.openxmlformats.org/wordprocessingml/2006/main" xmlns:w14="http://schemas.microsoft.com/office/word/2010/wordml" xmlns:w15="http://schemas.microsoft.com/office/word/2012/wordml" xmlns:wpg="http://schemas.microsoft.com/office/word/2010/wordprocessingGroup" xmlns:wpi="http://schemas.microsoft.com/office/word/2010/wordprocessingInk" xmlns:wne="http://schemas.microsoft.com/office/word/2006/wordml" xmlns:wps="http://schemas.microsoft.com/office/word/2010/wordprocessingShape" mc:Ignorable="w14 w15 wp14">
+<w:numbering xmlns:wpc="http://schemas.microsoft.com/office/word/2010/wordprocessingCanvas" xmlns:cx="http://schemas.microsoft.com/office/drawing/2014/chartex" xmlns:cx1="http://schemas.microsoft.com/office/drawing/2015/9/8/chartex" xmlns:cx2="http://schemas.microsoft.com/office/drawing/2015/10/21/chartex" xmlns:cx3="http://schemas.microsoft.com/office/drawing/2016/5/9/chartex" xmlns:cx4="http://schemas.microsoft.com/office/drawing/2016/5/10/chartex" xmlns:cx5="http://schemas.microsoft.com/office/drawing/2016/5/11/chartex" xmlns:cx6="http://schemas.microsoft.com/office/drawing/2016/5/12/chartex" xmlns:cx7="http://schemas.microsoft.com/office/drawing/2016/5/13/chartex" xmlns:cx8="http://schemas.microsoft.com/office/drawing/2016/5/14/chartex" xmlns:mc="http://schemas.openxmlformats.org/markup-compatibility/2006" xmlns:aink="http://schemas.microsoft.com/office/drawing/2016/ink" xmlns:am3d="http://schemas.microsoft.com/office/drawing/2017/model3d" xmlns:o="urn:schemas-microsoft-com:office:office" xmlns:r="http://schemas.openxmlformats.org/officeDocument/2006/relationships" xmlns:m="http://schemas.openxmlformats.org/officeDocument/2006/math" xmlns:v="urn:schemas-microsoft-com:vml" xmlns:wp14="http://schemas.microsoft.com/office/word/2010/wordprocessingDrawing" xmlns:wp="http://schemas.openxmlformats.org/drawingml/2006/wordprocessingDrawing" xmlns:w10="urn:schemas-microsoft-com:office:word" xmlns:w="http://schemas.openxmlformats.org/wordprocessingml/2006/main" xmlns:w14="http://schemas.microsoft.com/office/word/2010/wordml" xmlns:w15="http://schemas.microsoft.com/office/word/2012/wordml" xmlns:w16cid="http://schemas.microsoft.com/office/word/2016/wordml/cid" xmlns:w16se="http://schemas.microsoft.com/office/word/2015/wordml/symex" xmlns:wpg="http://schemas.microsoft.com/office/word/2010/wordprocessingGroup" xmlns:wpi="http://schemas.microsoft.com/office/word/2010/wordprocessingInk" xmlns:wne="http://schemas.microsoft.com/office/word/2006/wordml" xmlns:wps="http://schemas.microsoft.com/office/word/2010/wordprocessingShape" mc:Ignorable="w14 w15 w16se w16cid wp14">
   <w:abstractNum w:abstractNumId="0" w15:restartNumberingAfterBreak="0">
     <w:nsid w:val="04A012C5"/>
     <w:multiLevelType w:val="hybridMultilevel"/>
@@ -5967,7 +6828,7 @@
 </file>
 
 <file path=word/styles.xml><?xml version="1.0" encoding="utf-8"?>
-<w:styles xmlns:mc="http://schemas.openxmlformats.org/markup-compatibility/2006" xmlns:r="http://schemas.openxmlformats.org/officeDocument/2006/relationships" xmlns:w="http://schemas.openxmlformats.org/wordprocessingml/2006/main" xmlns:w14="http://schemas.microsoft.com/office/word/2010/wordml" xmlns:w15="http://schemas.microsoft.com/office/word/2012/wordml" mc:Ignorable="w14 w15">
+<w:styles xmlns:mc="http://schemas.openxmlformats.org/markup-compatibility/2006" xmlns:r="http://schemas.openxmlformats.org/officeDocument/2006/relationships" xmlns:w="http://schemas.openxmlformats.org/wordprocessingml/2006/main" xmlns:w14="http://schemas.microsoft.com/office/word/2010/wordml" xmlns:w15="http://schemas.microsoft.com/office/word/2012/wordml" xmlns:w16cid="http://schemas.microsoft.com/office/word/2016/wordml/cid" xmlns:w16se="http://schemas.microsoft.com/office/word/2015/wordml/symex" mc:Ignorable="w14 w15 w16se w16cid">
   <w:docDefaults>
     <w:rPrDefault>
       <w:rPr>
@@ -5983,7 +6844,7 @@
       </w:pPr>
     </w:pPrDefault>
   </w:docDefaults>
-  <w:latentStyles w:defLockedState="0" w:defUIPriority="99" w:defSemiHidden="0" w:defUnhideWhenUsed="0" w:defQFormat="0" w:count="371">
+  <w:latentStyles w:defLockedState="0" w:defUIPriority="99" w:defSemiHidden="0" w:defUnhideWhenUsed="0" w:defQFormat="0" w:count="375">
     <w:lsdException w:name="Normal" w:uiPriority="0" w:qFormat="1"/>
     <w:lsdException w:name="heading 1" w:uiPriority="9" w:qFormat="1"/>
     <w:lsdException w:name="heading 2" w:semiHidden="1" w:uiPriority="9" w:unhideWhenUsed="1" w:qFormat="1"/>
@@ -6089,7 +6950,6 @@
     <w:lsdException w:name="HTML Sample" w:semiHidden="1" w:unhideWhenUsed="1"/>
     <w:lsdException w:name="HTML Typewriter" w:semiHidden="1" w:unhideWhenUsed="1"/>
     <w:lsdException w:name="HTML Variable" w:semiHidden="1" w:unhideWhenUsed="1"/>
-    <w:lsdException w:name="Normal Table" w:semiHidden="1" w:unhideWhenUsed="1"/>
     <w:lsdException w:name="annotation subject" w:semiHidden="1" w:unhideWhenUsed="1"/>
     <w:lsdException w:name="No List" w:semiHidden="1" w:unhideWhenUsed="1"/>
     <w:lsdException w:name="Outline List 1" w:semiHidden="1" w:unhideWhenUsed="1"/>
@@ -6133,10 +6993,8 @@
     <w:lsdException w:name="Table Elegant" w:semiHidden="1" w:unhideWhenUsed="1"/>
     <w:lsdException w:name="Table Professional" w:semiHidden="1" w:unhideWhenUsed="1"/>
     <w:lsdException w:name="Table Subtle 1" w:semiHidden="1" w:unhideWhenUsed="1"/>
-    <w:lsdException w:name="Table Subtle 2" w:semiHidden="1" w:unhideWhenUsed="1"/>
     <w:lsdException w:name="Table Web 1" w:semiHidden="1" w:unhideWhenUsed="1"/>
     <w:lsdException w:name="Table Web 2" w:semiHidden="1" w:unhideWhenUsed="1"/>
-    <w:lsdException w:name="Table Web 3" w:semiHidden="1" w:unhideWhenUsed="1"/>
     <w:lsdException w:name="Balloon Text" w:semiHidden="1" w:unhideWhenUsed="1"/>
     <w:lsdException w:name="Table Grid" w:uiPriority="59"/>
     <w:lsdException w:name="Table Theme" w:semiHidden="1" w:unhideWhenUsed="1"/>
@@ -6355,6 +7213,10 @@
     <w:lsdException w:name="List Table 5 Dark Accent 6" w:uiPriority="50"/>
     <w:lsdException w:name="List Table 6 Colorful Accent 6" w:uiPriority="51"/>
     <w:lsdException w:name="List Table 7 Colorful Accent 6" w:uiPriority="52"/>
+    <w:lsdException w:name="Mention" w:semiHidden="1" w:unhideWhenUsed="1"/>
+    <w:lsdException w:name="Smart Hyperlink" w:semiHidden="1" w:unhideWhenUsed="1"/>
+    <w:lsdException w:name="Hashtag" w:semiHidden="1" w:unhideWhenUsed="1"/>
+    <w:lsdException w:name="Unresolved Mention" w:semiHidden="1" w:unhideWhenUsed="1"/>
   </w:latentStyles>
   <w:style w:type="paragraph" w:default="1" w:styleId="Normal">
     <w:name w:val="Normal"/>

</xml_diff>

<commit_message>
Added checkbox for edit page
I also added some styling.
</commit_message>
<xml_diff>
--- a/Documentation/Test Plan.docx
+++ b/Documentation/Test Plan.docx
@@ -561,7 +561,13 @@
               <w:t xml:space="preserve"> Page – </w:t>
             </w:r>
             <w:r>
-              <w:t>Insert, Toggle, and Delete</w:t>
+              <w:t>Insert,</w:t>
+            </w:r>
+            <w:r>
+              <w:t xml:space="preserve"> Edit,</w:t>
+            </w:r>
+            <w:r>
+              <w:t xml:space="preserve"> Toggle, and Delete</w:t>
             </w:r>
           </w:p>
         </w:tc>
@@ -1008,7 +1014,13 @@
         <w:t xml:space="preserve">k the functionalities of </w:t>
       </w:r>
       <w:r>
-        <w:t xml:space="preserve">insert, toggle, and delete </w:t>
+        <w:t>insert,</w:t>
+      </w:r>
+      <w:r>
+        <w:t xml:space="preserve"> edit, </w:t>
+      </w:r>
+      <w:r>
+        <w:t xml:space="preserve">toggle, and delete </w:t>
       </w:r>
       <w:r>
         <w:t xml:space="preserve">for the </w:t>
@@ -1067,7 +1079,13 @@
         <w:t xml:space="preserve">k the functionalities of </w:t>
       </w:r>
       <w:r>
-        <w:t xml:space="preserve">insert, toggle, and delete </w:t>
+        <w:t>insert,</w:t>
+      </w:r>
+      <w:r>
+        <w:t xml:space="preserve"> edit,</w:t>
+      </w:r>
+      <w:r>
+        <w:t xml:space="preserve"> toggle, and delete </w:t>
       </w:r>
       <w:r>
         <w:t xml:space="preserve">for the </w:t>
@@ -1138,7 +1156,13 @@
         <w:t xml:space="preserve">ck the functionalities of </w:t>
       </w:r>
       <w:r>
-        <w:t xml:space="preserve">insert, toggle, and delete </w:t>
+        <w:t>insert,</w:t>
+      </w:r>
+      <w:r>
+        <w:t xml:space="preserve"> edit, </w:t>
+      </w:r>
+      <w:r>
+        <w:t xml:space="preserve">toggle, and delete </w:t>
       </w:r>
       <w:r>
         <w:t xml:space="preserve">for the </w:t>
@@ -1194,7 +1218,13 @@
         <w:t xml:space="preserve">Check the functionalities of </w:t>
       </w:r>
       <w:r>
-        <w:t xml:space="preserve">insert, toggle, and delete </w:t>
+        <w:t>insert,</w:t>
+      </w:r>
+      <w:r>
+        <w:t xml:space="preserve"> edit, </w:t>
+      </w:r>
+      <w:r>
+        <w:t xml:space="preserve">toggle, and delete </w:t>
       </w:r>
       <w:r>
         <w:t xml:space="preserve">for the </w:t>
@@ -1229,7 +1259,13 @@
         <w:t>Testing wil</w:t>
       </w:r>
       <w:r>
-        <w:t>l be completed by April 27, 2018</w:t>
+        <w:t xml:space="preserve">l be completed by April </w:t>
+      </w:r>
+      <w:r>
+        <w:t>30</w:t>
+      </w:r>
+      <w:r>
+        <w:t>, 2018</w:t>
       </w:r>
       <w:r>
         <w:t>.</w:t>
@@ -1458,7 +1494,13 @@
         <w:t xml:space="preserve"> properly managed by the content manager though the </w:t>
       </w:r>
       <w:r>
-        <w:t xml:space="preserve">Insert, Toggle, and Delete </w:t>
+        <w:t>Insert,</w:t>
+      </w:r>
+      <w:r>
+        <w:t xml:space="preserve"> Edit,</w:t>
+      </w:r>
+      <w:r>
+        <w:t xml:space="preserve"> Toggle, and Delete </w:t>
       </w:r>
       <w:r>
         <w:t>functionalities.</w:t>
@@ -1486,7 +1528,13 @@
         <w:t xml:space="preserve">tent manager though the </w:t>
       </w:r>
       <w:r>
-        <w:t xml:space="preserve">Insert, Toggle, and Delete </w:t>
+        <w:t>Insert,</w:t>
+      </w:r>
+      <w:r>
+        <w:t xml:space="preserve"> Edit,</w:t>
+      </w:r>
+      <w:r>
+        <w:t xml:space="preserve"> Toggle, and Delete </w:t>
       </w:r>
       <w:r>
         <w:t>functionalities.</w:t>
@@ -1526,7 +1574,13 @@
         <w:t xml:space="preserve">ntent manger through the </w:t>
       </w:r>
       <w:r>
-        <w:t xml:space="preserve">Insert, Toggle, and Delete </w:t>
+        <w:t>Insert,</w:t>
+      </w:r>
+      <w:r>
+        <w:t xml:space="preserve"> Edit,</w:t>
+      </w:r>
+      <w:r>
+        <w:t xml:space="preserve"> Toggle, and Delete </w:t>
       </w:r>
       <w:r>
         <w:t>functionalities.</w:t>
@@ -1557,7 +1611,13 @@
         <w:t xml:space="preserve">tent manager through the </w:t>
       </w:r>
       <w:r>
-        <w:t xml:space="preserve">Insert, Toggle, and Delete </w:t>
+        <w:t>Insert,</w:t>
+      </w:r>
+      <w:r>
+        <w:t xml:space="preserve"> Edit,</w:t>
+      </w:r>
+      <w:r>
+        <w:t xml:space="preserve"> Toggle, and Delete </w:t>
       </w:r>
       <w:r>
         <w:t>functionalities.</w:t>
@@ -1649,7 +1709,7 @@
           </w:p>
           <w:p>
             <w:r>
-              <w:t>Drop Navigation Bar and Home Icon</w:t>
+              <w:t>Navigation Bar and Home Icon</w:t>
             </w:r>
             <w:r>
               <w:t xml:space="preserve"> on CMS site</w:t>
@@ -2249,10 +2309,7 @@
       </w:tr>
     </w:tbl>
     <w:p/>
-    <w:p>
-      <w:bookmarkStart w:id="0" w:name="_GoBack"/>
-      <w:bookmarkEnd w:id="0"/>
-    </w:p>
+    <w:p/>
     <w:p/>
     <w:tbl>
       <w:tblPr>
@@ -2306,24 +2363,12 @@
           </w:p>
           <w:p>
             <w:r>
-              <w:t xml:space="preserve">Sub Test </w:t>
-            </w:r>
-            <w:r>
-              <w:t>2</w:t>
-            </w:r>
-            <w:r>
-              <w:t>:</w:t>
-            </w:r>
-          </w:p>
-          <w:p>
-            <w:r>
-              <w:t xml:space="preserve">Drop Navigation Bar and Home Icon on </w:t>
-            </w:r>
-            <w:r>
-              <w:t>test</w:t>
-            </w:r>
-            <w:r>
-              <w:t xml:space="preserve"> site</w:t>
+              <w:t>Sub Test 2:</w:t>
+            </w:r>
+          </w:p>
+          <w:p>
+            <w:r>
+              <w:t>Navigation Bar and Home Icon on test site</w:t>
             </w:r>
           </w:p>
         </w:tc>
@@ -2979,7 +3024,7 @@
       <w:tr>
         <w:tc>
           <w:tcPr>
-            <w:tcW w:w="3580" w:type="dxa"/>
+            <w:tcW w:w="3494" w:type="dxa"/>
             <w:gridSpan w:val="2"/>
           </w:tcPr>
           <w:p>
@@ -2998,7 +3043,7 @@
         </w:tc>
         <w:tc>
           <w:tcPr>
-            <w:tcW w:w="5996" w:type="dxa"/>
+            <w:tcW w:w="5856" w:type="dxa"/>
             <w:gridSpan w:val="5"/>
           </w:tcPr>
           <w:p>
@@ -3044,7 +3089,7 @@
       <w:tr>
         <w:tc>
           <w:tcPr>
-            <w:tcW w:w="767" w:type="dxa"/>
+            <w:tcW w:w="751" w:type="dxa"/>
           </w:tcPr>
           <w:p>
             <w:r>
@@ -3054,7 +3099,7 @@
         </w:tc>
         <w:tc>
           <w:tcPr>
-            <w:tcW w:w="2813" w:type="dxa"/>
+            <w:tcW w:w="2743" w:type="dxa"/>
           </w:tcPr>
           <w:p>
             <w:r>
@@ -3064,7 +3109,7 @@
         </w:tc>
         <w:tc>
           <w:tcPr>
-            <w:tcW w:w="1523" w:type="dxa"/>
+            <w:tcW w:w="1485" w:type="dxa"/>
           </w:tcPr>
           <w:p>
             <w:r>
@@ -3074,7 +3119,7 @@
         </w:tc>
         <w:tc>
           <w:tcPr>
-            <w:tcW w:w="1166" w:type="dxa"/>
+            <w:tcW w:w="1165" w:type="dxa"/>
           </w:tcPr>
           <w:p>
             <w:r>
@@ -3084,7 +3129,7 @@
         </w:tc>
         <w:tc>
           <w:tcPr>
-            <w:tcW w:w="1845" w:type="dxa"/>
+            <w:tcW w:w="1765" w:type="dxa"/>
           </w:tcPr>
           <w:p>
             <w:r>
@@ -3094,7 +3139,7 @@
         </w:tc>
         <w:tc>
           <w:tcPr>
-            <w:tcW w:w="702" w:type="dxa"/>
+            <w:tcW w:w="698" w:type="dxa"/>
           </w:tcPr>
           <w:p>
             <w:r>
@@ -3104,7 +3149,7 @@
         </w:tc>
         <w:tc>
           <w:tcPr>
-            <w:tcW w:w="760" w:type="dxa"/>
+            <w:tcW w:w="743" w:type="dxa"/>
           </w:tcPr>
           <w:p>
             <w:r>
@@ -3116,7 +3161,7 @@
       <w:tr>
         <w:tc>
           <w:tcPr>
-            <w:tcW w:w="767" w:type="dxa"/>
+            <w:tcW w:w="751" w:type="dxa"/>
           </w:tcPr>
           <w:p>
             <w:r>
@@ -3126,7 +3171,7 @@
         </w:tc>
         <w:tc>
           <w:tcPr>
-            <w:tcW w:w="2813" w:type="dxa"/>
+            <w:tcW w:w="2743" w:type="dxa"/>
           </w:tcPr>
           <w:p>
             <w:r>
@@ -3142,7 +3187,7 @@
         </w:tc>
         <w:tc>
           <w:tcPr>
-            <w:tcW w:w="1523" w:type="dxa"/>
+            <w:tcW w:w="1485" w:type="dxa"/>
           </w:tcPr>
           <w:p>
             <w:r>
@@ -3158,7 +3203,7 @@
         </w:tc>
         <w:tc>
           <w:tcPr>
-            <w:tcW w:w="1166" w:type="dxa"/>
+            <w:tcW w:w="1165" w:type="dxa"/>
           </w:tcPr>
           <w:p>
             <w:r>
@@ -3168,19 +3213,19 @@
         </w:tc>
         <w:tc>
           <w:tcPr>
-            <w:tcW w:w="1845" w:type="dxa"/>
-          </w:tcPr>
-          <w:p/>
-        </w:tc>
-        <w:tc>
-          <w:tcPr>
-            <w:tcW w:w="702" w:type="dxa"/>
-          </w:tcPr>
-          <w:p/>
-        </w:tc>
-        <w:tc>
-          <w:tcPr>
-            <w:tcW w:w="760" w:type="dxa"/>
+            <w:tcW w:w="1765" w:type="dxa"/>
+          </w:tcPr>
+          <w:p/>
+        </w:tc>
+        <w:tc>
+          <w:tcPr>
+            <w:tcW w:w="698" w:type="dxa"/>
+          </w:tcPr>
+          <w:p/>
+        </w:tc>
+        <w:tc>
+          <w:tcPr>
+            <w:tcW w:w="743" w:type="dxa"/>
           </w:tcPr>
           <w:p/>
         </w:tc>
@@ -3188,7 +3233,7 @@
       <w:tr>
         <w:tc>
           <w:tcPr>
-            <w:tcW w:w="767" w:type="dxa"/>
+            <w:tcW w:w="751" w:type="dxa"/>
           </w:tcPr>
           <w:p>
             <w:r>
@@ -3198,7 +3243,7 @@
         </w:tc>
         <w:tc>
           <w:tcPr>
-            <w:tcW w:w="2813" w:type="dxa"/>
+            <w:tcW w:w="2743" w:type="dxa"/>
           </w:tcPr>
           <w:p>
             <w:r>
@@ -3208,7 +3253,7 @@
         </w:tc>
         <w:tc>
           <w:tcPr>
-            <w:tcW w:w="1523" w:type="dxa"/>
+            <w:tcW w:w="1485" w:type="dxa"/>
           </w:tcPr>
           <w:p>
             <w:r>
@@ -3236,7 +3281,7 @@
         </w:tc>
         <w:tc>
           <w:tcPr>
-            <w:tcW w:w="1166" w:type="dxa"/>
+            <w:tcW w:w="1165" w:type="dxa"/>
           </w:tcPr>
           <w:p>
             <w:r>
@@ -3246,19 +3291,19 @@
         </w:tc>
         <w:tc>
           <w:tcPr>
-            <w:tcW w:w="1845" w:type="dxa"/>
-          </w:tcPr>
-          <w:p/>
-        </w:tc>
-        <w:tc>
-          <w:tcPr>
-            <w:tcW w:w="702" w:type="dxa"/>
-          </w:tcPr>
-          <w:p/>
-        </w:tc>
-        <w:tc>
-          <w:tcPr>
-            <w:tcW w:w="760" w:type="dxa"/>
+            <w:tcW w:w="1765" w:type="dxa"/>
+          </w:tcPr>
+          <w:p/>
+        </w:tc>
+        <w:tc>
+          <w:tcPr>
+            <w:tcW w:w="698" w:type="dxa"/>
+          </w:tcPr>
+          <w:p/>
+        </w:tc>
+        <w:tc>
+          <w:tcPr>
+            <w:tcW w:w="743" w:type="dxa"/>
           </w:tcPr>
           <w:p/>
         </w:tc>
@@ -3266,7 +3311,7 @@
       <w:tr>
         <w:tc>
           <w:tcPr>
-            <w:tcW w:w="767" w:type="dxa"/>
+            <w:tcW w:w="751" w:type="dxa"/>
           </w:tcPr>
           <w:p>
             <w:r>
@@ -3276,7 +3321,7 @@
         </w:tc>
         <w:tc>
           <w:tcPr>
-            <w:tcW w:w="2813" w:type="dxa"/>
+            <w:tcW w:w="2743" w:type="dxa"/>
           </w:tcPr>
           <w:p>
             <w:r>
@@ -3292,7 +3337,7 @@
         </w:tc>
         <w:tc>
           <w:tcPr>
-            <w:tcW w:w="1523" w:type="dxa"/>
+            <w:tcW w:w="1485" w:type="dxa"/>
           </w:tcPr>
           <w:p>
             <w:r>
@@ -3302,7 +3347,7 @@
         </w:tc>
         <w:tc>
           <w:tcPr>
-            <w:tcW w:w="1166" w:type="dxa"/>
+            <w:tcW w:w="1165" w:type="dxa"/>
           </w:tcPr>
           <w:p>
             <w:r>
@@ -3312,19 +3357,19 @@
         </w:tc>
         <w:tc>
           <w:tcPr>
-            <w:tcW w:w="1845" w:type="dxa"/>
-          </w:tcPr>
-          <w:p/>
-        </w:tc>
-        <w:tc>
-          <w:tcPr>
-            <w:tcW w:w="702" w:type="dxa"/>
-          </w:tcPr>
-          <w:p/>
-        </w:tc>
-        <w:tc>
-          <w:tcPr>
-            <w:tcW w:w="760" w:type="dxa"/>
+            <w:tcW w:w="1765" w:type="dxa"/>
+          </w:tcPr>
+          <w:p/>
+        </w:tc>
+        <w:tc>
+          <w:tcPr>
+            <w:tcW w:w="698" w:type="dxa"/>
+          </w:tcPr>
+          <w:p/>
+        </w:tc>
+        <w:tc>
+          <w:tcPr>
+            <w:tcW w:w="743" w:type="dxa"/>
           </w:tcPr>
           <w:p/>
         </w:tc>
@@ -3332,7 +3377,7 @@
       <w:tr>
         <w:tc>
           <w:tcPr>
-            <w:tcW w:w="767" w:type="dxa"/>
+            <w:tcW w:w="751" w:type="dxa"/>
           </w:tcPr>
           <w:p>
             <w:r>
@@ -3342,7 +3387,183 @@
         </w:tc>
         <w:tc>
           <w:tcPr>
-            <w:tcW w:w="2813" w:type="dxa"/>
+            <w:tcW w:w="2743" w:type="dxa"/>
+          </w:tcPr>
+          <w:p>
+            <w:r>
+              <w:t xml:space="preserve">Click the edit button next to the </w:t>
+            </w:r>
+            <w:r>
+              <w:t>employee</w:t>
+            </w:r>
+            <w:r>
+              <w:t xml:space="preserve"> titled “Test name”.</w:t>
+            </w:r>
+          </w:p>
+        </w:tc>
+        <w:tc>
+          <w:tcPr>
+            <w:tcW w:w="1485" w:type="dxa"/>
+          </w:tcPr>
+          <w:p>
+            <w:r>
+              <w:t xml:space="preserve">Should redirect to </w:t>
+            </w:r>
+            <w:proofErr w:type="spellStart"/>
+            <w:r>
+              <w:t>aboutEdit</w:t>
+            </w:r>
+            <w:proofErr w:type="spellEnd"/>
+            <w:r>
+              <w:t xml:space="preserve"> page</w:t>
+            </w:r>
+          </w:p>
+        </w:tc>
+        <w:tc>
+          <w:tcPr>
+            <w:tcW w:w="1165" w:type="dxa"/>
+          </w:tcPr>
+          <w:p/>
+        </w:tc>
+        <w:tc>
+          <w:tcPr>
+            <w:tcW w:w="1765" w:type="dxa"/>
+          </w:tcPr>
+          <w:p/>
+        </w:tc>
+        <w:tc>
+          <w:tcPr>
+            <w:tcW w:w="698" w:type="dxa"/>
+          </w:tcPr>
+          <w:p/>
+        </w:tc>
+        <w:tc>
+          <w:tcPr>
+            <w:tcW w:w="743" w:type="dxa"/>
+          </w:tcPr>
+          <w:p/>
+        </w:tc>
+      </w:tr>
+      <w:tr>
+        <w:tc>
+          <w:tcPr>
+            <w:tcW w:w="751" w:type="dxa"/>
+          </w:tcPr>
+          <w:p>
+            <w:r>
+              <w:t>5</w:t>
+            </w:r>
+          </w:p>
+        </w:tc>
+        <w:tc>
+          <w:tcPr>
+            <w:tcW w:w="2743" w:type="dxa"/>
+          </w:tcPr>
+          <w:p>
+            <w:r>
+              <w:t>Change title to “Test name</w:t>
+            </w:r>
+            <w:r>
+              <w:t xml:space="preserve"> </w:t>
+            </w:r>
+            <w:r>
+              <w:t>2” and check “Publish to front end”.</w:t>
+            </w:r>
+          </w:p>
+        </w:tc>
+        <w:tc>
+          <w:tcPr>
+            <w:tcW w:w="1485" w:type="dxa"/>
+          </w:tcPr>
+          <w:p>
+            <w:r>
+              <w:t xml:space="preserve">Redirects to </w:t>
+            </w:r>
+            <w:r>
+              <w:t>job postings</w:t>
+            </w:r>
+            <w:r>
+              <w:t xml:space="preserve"> page, and the </w:t>
+            </w:r>
+            <w:r>
+              <w:t>employee</w:t>
+            </w:r>
+            <w:r>
+              <w:t xml:space="preserve"> should now be </w:t>
+            </w:r>
+            <w:r>
+              <w:t>named</w:t>
+            </w:r>
+            <w:r>
+              <w:t xml:space="preserve"> “Test </w:t>
+            </w:r>
+            <w:r>
+              <w:t>name</w:t>
+            </w:r>
+            <w:r>
+              <w:t xml:space="preserve"> </w:t>
+            </w:r>
+            <w:r>
+              <w:lastRenderedPageBreak/>
+              <w:t xml:space="preserve">2” and Is active should say “yes”. The </w:t>
+            </w:r>
+            <w:r>
+              <w:t>employee</w:t>
+            </w:r>
+            <w:r>
+              <w:t xml:space="preserve"> should also be displayed on the </w:t>
+            </w:r>
+            <w:proofErr w:type="gramStart"/>
+            <w:r>
+              <w:t>front end</w:t>
+            </w:r>
+            <w:proofErr w:type="gramEnd"/>
+            <w:r>
+              <w:t xml:space="preserve"> site.</w:t>
+            </w:r>
+          </w:p>
+        </w:tc>
+        <w:tc>
+          <w:tcPr>
+            <w:tcW w:w="1165" w:type="dxa"/>
+          </w:tcPr>
+          <w:p/>
+        </w:tc>
+        <w:tc>
+          <w:tcPr>
+            <w:tcW w:w="1765" w:type="dxa"/>
+          </w:tcPr>
+          <w:p/>
+        </w:tc>
+        <w:tc>
+          <w:tcPr>
+            <w:tcW w:w="698" w:type="dxa"/>
+          </w:tcPr>
+          <w:p/>
+        </w:tc>
+        <w:tc>
+          <w:tcPr>
+            <w:tcW w:w="743" w:type="dxa"/>
+          </w:tcPr>
+          <w:p/>
+        </w:tc>
+      </w:tr>
+      <w:tr>
+        <w:tc>
+          <w:tcPr>
+            <w:tcW w:w="751" w:type="dxa"/>
+          </w:tcPr>
+          <w:p>
+            <w:r>
+              <w:t>6</w:t>
+            </w:r>
+            <w:bookmarkStart w:id="0" w:name="_GoBack"/>
+            <w:bookmarkEnd w:id="0"/>
+          </w:p>
+        </w:tc>
+        <w:tc>
+          <w:tcPr>
+            <w:tcW w:w="2743" w:type="dxa"/>
           </w:tcPr>
           <w:p>
             <w:r>
@@ -3361,7 +3582,7 @@
         </w:tc>
         <w:tc>
           <w:tcPr>
-            <w:tcW w:w="1523" w:type="dxa"/>
+            <w:tcW w:w="1485" w:type="dxa"/>
           </w:tcPr>
           <w:p>
             <w:r>
@@ -3374,13 +3595,24 @@
               <w:t xml:space="preserve"> shoul</w:t>
             </w:r>
             <w:r>
-              <w:t>d no longer be in the database, and will not be displayed on the preview panel.</w:t>
-            </w:r>
-          </w:p>
-        </w:tc>
-        <w:tc>
-          <w:tcPr>
-            <w:tcW w:w="1166" w:type="dxa"/>
+              <w:t xml:space="preserve">d no longer be in the </w:t>
+            </w:r>
+            <w:proofErr w:type="gramStart"/>
+            <w:r>
+              <w:t>database, and</w:t>
+            </w:r>
+            <w:proofErr w:type="gramEnd"/>
+            <w:r>
+              <w:t xml:space="preserve"> will not be displayed on the preview panel</w:t>
+            </w:r>
+            <w:r>
+              <w:t xml:space="preserve"> or the front end.</w:t>
+            </w:r>
+          </w:p>
+        </w:tc>
+        <w:tc>
+          <w:tcPr>
+            <w:tcW w:w="1165" w:type="dxa"/>
           </w:tcPr>
           <w:p>
             <w:r>
@@ -3390,41 +3622,30 @@
         </w:tc>
         <w:tc>
           <w:tcPr>
-            <w:tcW w:w="1845" w:type="dxa"/>
-          </w:tcPr>
-          <w:p/>
-        </w:tc>
-        <w:tc>
-          <w:tcPr>
-            <w:tcW w:w="702" w:type="dxa"/>
-          </w:tcPr>
-          <w:p/>
-        </w:tc>
-        <w:tc>
-          <w:tcPr>
-            <w:tcW w:w="760" w:type="dxa"/>
+            <w:tcW w:w="1765" w:type="dxa"/>
+          </w:tcPr>
+          <w:p/>
+        </w:tc>
+        <w:tc>
+          <w:tcPr>
+            <w:tcW w:w="698" w:type="dxa"/>
+          </w:tcPr>
+          <w:p/>
+        </w:tc>
+        <w:tc>
+          <w:tcPr>
+            <w:tcW w:w="743" w:type="dxa"/>
           </w:tcPr>
           <w:p/>
         </w:tc>
       </w:tr>
     </w:tbl>
     <w:p/>
-    <w:p/>
-    <w:p/>
-    <w:p/>
-    <w:p/>
-    <w:p>
-      <w:r>
-        <w:t>============ I didn’t do any of the ones below</w:t>
-      </w:r>
-      <w:r>
-        <w:t xml:space="preserve"> -JPD</w:t>
-      </w:r>
-      <w:r>
-        <w:t xml:space="preserve"> ==============</w:t>
-      </w:r>
-    </w:p>
-    <w:p/>
+    <w:p>
+      <w:r>
+        <w:t>==== Complete:</w:t>
+      </w:r>
+    </w:p>
     <w:tbl>
       <w:tblPr>
         <w:tblStyle w:val="TableGrid"/>
@@ -3432,9 +3653,9 @@
         <w:tblLook w:val="04A0" w:firstRow="1" w:lastRow="0" w:firstColumn="1" w:lastColumn="0" w:noHBand="0" w:noVBand="1"/>
       </w:tblPr>
       <w:tblGrid>
-        <w:gridCol w:w="753"/>
-        <w:gridCol w:w="2721"/>
-        <w:gridCol w:w="1499"/>
+        <w:gridCol w:w="752"/>
+        <w:gridCol w:w="2734"/>
+        <w:gridCol w:w="1487"/>
         <w:gridCol w:w="1165"/>
         <w:gridCol w:w="1770"/>
         <w:gridCol w:w="698"/>
@@ -3456,7 +3677,7 @@
               <w:jc w:val="center"/>
             </w:pPr>
             <w:r>
-              <w:t>1</w:t>
+              <w:t>3</w:t>
             </w:r>
           </w:p>
         </w:tc>
@@ -3472,7 +3693,19 @@
           </w:p>
           <w:p>
             <w:r>
-              <w:t>Job Insert, Edit, and Delete             TEST GROUP 4</w:t>
+              <w:t>Blog</w:t>
+            </w:r>
+            <w:r>
+              <w:t xml:space="preserve"> Insert,</w:t>
+            </w:r>
+            <w:r>
+              <w:t xml:space="preserve"> Edit,</w:t>
+            </w:r>
+            <w:r>
+              <w:t xml:space="preserve"> Toggle, and Delete             TEST GROUP </w:t>
+            </w:r>
+            <w:r>
+              <w:t>5</w:t>
             </w:r>
           </w:p>
           <w:p>
@@ -3482,7 +3715,7 @@
           </w:p>
           <w:p>
             <w:r>
-              <w:t>Career Opportunities</w:t>
+              <w:t>About</w:t>
             </w:r>
           </w:p>
         </w:tc>
@@ -3576,19 +3809,10 @@
           </w:tcPr>
           <w:p>
             <w:r>
-              <w:t xml:space="preserve">Go to </w:t>
-            </w:r>
-            <w:r>
-              <w:t xml:space="preserve"> </w:t>
-            </w:r>
-            <w:r>
-              <w:t>.stvincent.edu/</w:t>
-            </w:r>
-            <w:r>
-              <w:t xml:space="preserve"> </w:t>
-            </w:r>
-            <w:r>
-              <w:t>test/, login, and go to Career Opportunities page</w:t>
+              <w:t>Go to localhost:3000/</w:t>
+            </w:r>
+            <w:r>
+              <w:t>blog</w:t>
             </w:r>
           </w:p>
         </w:tc>
@@ -3598,7 +3822,7 @@
           </w:tcPr>
           <w:p>
             <w:r>
-              <w:t>Redirect to Career page</w:t>
+              <w:t>Redirect to about page</w:t>
             </w:r>
           </w:p>
         </w:tc>
@@ -3648,18 +3872,37 @@
           </w:tcPr>
           <w:p>
             <w:r>
-              <w:t>Insert “</w:t>
-            </w:r>
-            <w:r>
-              <w:t>Test Company”, “Test Position”, “Test Location”, “This is a test description”,”123-456-7890”, “</w:t>
-            </w:r>
-            <w:proofErr w:type="spellStart"/>
-            <w:r>
-              <w:t>test@test.test</w:t>
-            </w:r>
-            <w:proofErr w:type="spellEnd"/>
-            <w:r>
-              <w:t>”, “4/15/2015” as a visible career by typing into the corresponding fields and clicking submit</w:t>
+              <w:t xml:space="preserve">Insert “Test </w:t>
+            </w:r>
+            <w:r>
+              <w:t>Name</w:t>
+            </w:r>
+            <w:r>
+              <w:t xml:space="preserve">” for </w:t>
+            </w:r>
+            <w:r>
+              <w:t xml:space="preserve">Author, </w:t>
+            </w:r>
+            <w:r>
+              <w:t xml:space="preserve">“Test </w:t>
+            </w:r>
+            <w:r>
+              <w:t>title</w:t>
+            </w:r>
+            <w:r>
+              <w:t xml:space="preserve">” for </w:t>
+            </w:r>
+            <w:r>
+              <w:t>title, “Test Content” for content, and 4/25/2018 for date</w:t>
+            </w:r>
+            <w:r>
+              <w:t xml:space="preserve">. Check “Publish to </w:t>
+            </w:r>
+            <w:r>
+              <w:t>front end</w:t>
+            </w:r>
+            <w:r>
+              <w:t>” and click submit.</w:t>
             </w:r>
           </w:p>
         </w:tc>
@@ -3669,31 +3912,13 @@
           </w:tcPr>
           <w:p>
             <w:r>
-              <w:t xml:space="preserve">The new </w:t>
-            </w:r>
-            <w:r>
-              <w:t>job</w:t>
-            </w:r>
-            <w:r>
-              <w:t xml:space="preserve"> is added to the database, the result can be seen from the </w:t>
-            </w:r>
-            <w:r>
-              <w:t>Career</w:t>
-            </w:r>
-            <w:r>
-              <w:t xml:space="preserve"> page and the </w:t>
-            </w:r>
-            <w:r>
-              <w:t xml:space="preserve"> </w:t>
-            </w:r>
-            <w:r>
-              <w:t xml:space="preserve"> </w:t>
-            </w:r>
-            <w:r>
-              <w:t>Career</w:t>
-            </w:r>
-            <w:r>
-              <w:t xml:space="preserve"> page </w:t>
+              <w:t xml:space="preserve">The </w:t>
+            </w:r>
+            <w:r>
+              <w:t>blog</w:t>
+            </w:r>
+            <w:r>
+              <w:t xml:space="preserve"> is submitted to the database and should be displayed on the preview panel with “Is active” reading “yes”. This should also be displayed on the test site.</w:t>
             </w:r>
           </w:p>
         </w:tc>
@@ -3743,13 +3968,19 @@
           </w:tcPr>
           <w:p>
             <w:r>
-              <w:t>Edit the</w:t>
-            </w:r>
-            <w:r>
-              <w:t xml:space="preserve"> job by replacing the words “Test” with the word “Real” by clicking edit next to the job, revising the information, and then clicking submit</w:t>
-            </w:r>
-            <w:r>
-              <w:t xml:space="preserve"> </w:t>
+              <w:t xml:space="preserve">Click the toggle button next to the </w:t>
+            </w:r>
+            <w:r>
+              <w:t>blog</w:t>
+            </w:r>
+            <w:r>
+              <w:t xml:space="preserve"> named “</w:t>
+            </w:r>
+            <w:r>
+              <w:t>Test title</w:t>
+            </w:r>
+            <w:r>
+              <w:t>”</w:t>
             </w:r>
           </w:p>
         </w:tc>
@@ -3759,31 +3990,23 @@
           </w:tcPr>
           <w:p>
             <w:r>
-              <w:t xml:space="preserve">Redirected to an edit page and then back to the </w:t>
-            </w:r>
-            <w:r>
-              <w:t>Career</w:t>
-            </w:r>
-            <w:r>
-              <w:t xml:space="preserve"> page. The </w:t>
-            </w:r>
-            <w:r>
-              <w:t>job</w:t>
-            </w:r>
-            <w:r>
-              <w:t xml:space="preserve"> information is altered in the database, results can be seen from </w:t>
-            </w:r>
-            <w:r>
-              <w:t>Career</w:t>
-            </w:r>
-            <w:r>
-              <w:t xml:space="preserve"> page and </w:t>
-            </w:r>
-            <w:r>
-              <w:t xml:space="preserve"> </w:t>
-            </w:r>
-            <w:r>
-              <w:t xml:space="preserve"> website</w:t>
+              <w:t xml:space="preserve">“Is active” should read </w:t>
+            </w:r>
+            <w:r>
+              <w:t>“</w:t>
+            </w:r>
+            <w:r>
+              <w:t>no</w:t>
+            </w:r>
+            <w:r>
+              <w:t>”</w:t>
+            </w:r>
+            <w:r>
+              <w:t xml:space="preserve">, and the test site should no </w:t>
+            </w:r>
+            <w:r>
+              <w:lastRenderedPageBreak/>
+              <w:t>longer display the employee.</w:t>
             </w:r>
           </w:p>
         </w:tc>
@@ -3793,6 +4016,7 @@
           </w:tcPr>
           <w:p>
             <w:r>
+              <w:lastRenderedPageBreak/>
               <w:t>EXACT</w:t>
             </w:r>
           </w:p>
@@ -3833,16 +4057,10 @@
           </w:tcPr>
           <w:p>
             <w:r>
-              <w:t xml:space="preserve">Delete the </w:t>
-            </w:r>
-            <w:r>
-              <w:t>job</w:t>
-            </w:r>
-            <w:r>
-              <w:t xml:space="preserve"> by clicking the delete button next to the </w:t>
-            </w:r>
-            <w:r>
-              <w:t>job</w:t>
+              <w:t xml:space="preserve">Click the edit button next to the </w:t>
+            </w:r>
+            <w:r>
+              <w:t>blog titled “Test title”.</w:t>
             </w:r>
           </w:p>
         </w:tc>
@@ -3852,29 +4070,15 @@
           </w:tcPr>
           <w:p>
             <w:r>
-              <w:t xml:space="preserve">The </w:t>
-            </w:r>
-            <w:r>
-              <w:t>job</w:t>
-            </w:r>
-            <w:r>
-              <w:t xml:space="preserve"> should no longer be in the database. The result can be seen from </w:t>
-            </w:r>
-            <w:r>
-              <w:lastRenderedPageBreak/>
-              <w:t xml:space="preserve">the </w:t>
-            </w:r>
-            <w:r>
-              <w:t>Career</w:t>
-            </w:r>
-            <w:r>
-              <w:t xml:space="preserve"> page and from the </w:t>
-            </w:r>
-            <w:r>
-              <w:t xml:space="preserve"> </w:t>
-            </w:r>
-            <w:r>
-              <w:t xml:space="preserve"> website.</w:t>
+              <w:t xml:space="preserve">Should redirect to </w:t>
+            </w:r>
+            <w:proofErr w:type="spellStart"/>
+            <w:r>
+              <w:t>blogEdit</w:t>
+            </w:r>
+            <w:proofErr w:type="spellEnd"/>
+            <w:r>
+              <w:t xml:space="preserve"> page</w:t>
             </w:r>
           </w:p>
         </w:tc>
@@ -3882,12 +4086,7 @@
           <w:tcPr>
             <w:tcW w:w="1166" w:type="dxa"/>
           </w:tcPr>
-          <w:p>
-            <w:r>
-              <w:lastRenderedPageBreak/>
-              <w:t>EXACT</w:t>
-            </w:r>
-          </w:p>
+          <w:p/>
         </w:tc>
         <w:tc>
           <w:tcPr>
@@ -3906,72 +4105,6 @@
             <w:tcW w:w="760" w:type="dxa"/>
           </w:tcPr>
           <w:p/>
-        </w:tc>
-      </w:tr>
-    </w:tbl>
-    <w:p/>
-    <w:p/>
-    <w:p/>
-    <w:tbl>
-      <w:tblPr>
-        <w:tblStyle w:val="TableGrid"/>
-        <w:tblW w:w="0" w:type="auto"/>
-        <w:tblLook w:val="04A0" w:firstRow="1" w:lastRow="0" w:firstColumn="1" w:lastColumn="0" w:noHBand="0" w:noVBand="1"/>
-      </w:tblPr>
-      <w:tblGrid>
-        <w:gridCol w:w="753"/>
-        <w:gridCol w:w="2721"/>
-        <w:gridCol w:w="1499"/>
-        <w:gridCol w:w="1165"/>
-        <w:gridCol w:w="1770"/>
-        <w:gridCol w:w="698"/>
-        <w:gridCol w:w="744"/>
-      </w:tblGrid>
-      <w:tr>
-        <w:tc>
-          <w:tcPr>
-            <w:tcW w:w="3580" w:type="dxa"/>
-            <w:gridSpan w:val="2"/>
-          </w:tcPr>
-          <w:p>
-            <w:r>
-              <w:t>Test no:</w:t>
-            </w:r>
-          </w:p>
-          <w:p>
-            <w:pPr>
-              <w:jc w:val="center"/>
-            </w:pPr>
-            <w:r>
-              <w:t>2</w:t>
-            </w:r>
-          </w:p>
-        </w:tc>
-        <w:tc>
-          <w:tcPr>
-            <w:tcW w:w="5996" w:type="dxa"/>
-            <w:gridSpan w:val="5"/>
-          </w:tcPr>
-          <w:p>
-            <w:r>
-              <w:t>Function:</w:t>
-            </w:r>
-          </w:p>
-          <w:p>
-            <w:r>
-              <w:t>Job Insert, Edit, and Delete             TEST GROUP 4</w:t>
-            </w:r>
-          </w:p>
-          <w:p>
-            <w:r>
-              <w:t>Sub Test 2:</w:t>
-            </w:r>
-          </w:p>
-          <w:p>
-            <w:r>
-              <w:t>Internship Opportunities</w:t>
-            </w:r>
-          </w:p>
         </w:tc>
       </w:tr>
       <w:tr>
@@ -3981,7 +4114,7 @@
           </w:tcPr>
           <w:p>
             <w:r>
-              <w:t>Step no</w:t>
+              <w:t>5</w:t>
             </w:r>
           </w:p>
         </w:tc>
@@ -3991,7 +4124,7 @@
           </w:tcPr>
           <w:p>
             <w:r>
-              <w:t>Operator Action</w:t>
+              <w:t>Change title to “Test title 2” and check “Publish to front end”.</w:t>
             </w:r>
           </w:p>
         </w:tc>
@@ -4001,7 +4134,18 @@
           </w:tcPr>
           <w:p>
             <w:r>
-              <w:t>Expected Results</w:t>
+              <w:t>Redirects to blog page, and the title of the blog should now be titled “Test title 2” and Is active should say “yes”</w:t>
+            </w:r>
+            <w:r>
+              <w:t xml:space="preserve">. The blog should also be displayed on the </w:t>
+            </w:r>
+            <w:proofErr w:type="gramStart"/>
+            <w:r>
+              <w:t>front end</w:t>
+            </w:r>
+            <w:proofErr w:type="gramEnd"/>
+            <w:r>
+              <w:t xml:space="preserve"> site.</w:t>
             </w:r>
           </w:p>
         </w:tc>
@@ -4009,41 +4153,25 @@
           <w:tcPr>
             <w:tcW w:w="1166" w:type="dxa"/>
           </w:tcPr>
-          <w:p>
-            <w:r>
-              <w:t>Evaluation Criteria</w:t>
-            </w:r>
-          </w:p>
+          <w:p/>
         </w:tc>
         <w:tc>
           <w:tcPr>
             <w:tcW w:w="1845" w:type="dxa"/>
           </w:tcPr>
-          <w:p>
-            <w:r>
-              <w:t>Observed Results</w:t>
-            </w:r>
-          </w:p>
+          <w:p/>
         </w:tc>
         <w:tc>
           <w:tcPr>
             <w:tcW w:w="702" w:type="dxa"/>
           </w:tcPr>
-          <w:p>
-            <w:r>
-              <w:t>PASS</w:t>
-            </w:r>
-          </w:p>
+          <w:p/>
         </w:tc>
         <w:tc>
           <w:tcPr>
             <w:tcW w:w="760" w:type="dxa"/>
           </w:tcPr>
-          <w:p>
-            <w:r>
-              <w:t>FAIL</w:t>
-            </w:r>
-          </w:p>
+          <w:p/>
         </w:tc>
       </w:tr>
       <w:tr>
@@ -4053,7 +4181,7 @@
           </w:tcPr>
           <w:p>
             <w:r>
-              <w:t>1</w:t>
+              <w:t>6</w:t>
             </w:r>
           </w:p>
         </w:tc>
@@ -4063,19 +4191,13 @@
           </w:tcPr>
           <w:p>
             <w:r>
-              <w:t xml:space="preserve">Go to </w:t>
-            </w:r>
-            <w:r>
-              <w:t xml:space="preserve"> </w:t>
-            </w:r>
-            <w:r>
-              <w:t>.stvincent.edu/</w:t>
-            </w:r>
-            <w:r>
-              <w:t xml:space="preserve"> </w:t>
-            </w:r>
-            <w:r>
-              <w:t>test/, login, and go to Internship Opportunities page</w:t>
+              <w:t xml:space="preserve">Delete the </w:t>
+            </w:r>
+            <w:r>
+              <w:t>blog</w:t>
+            </w:r>
+            <w:r>
+              <w:t xml:space="preserve"> by clicking the delete button.</w:t>
             </w:r>
           </w:p>
         </w:tc>
@@ -4085,7 +4207,30 @@
           </w:tcPr>
           <w:p>
             <w:r>
-              <w:t>Redirect to Internship page</w:t>
+              <w:t xml:space="preserve">The </w:t>
+            </w:r>
+            <w:r>
+              <w:t>blog</w:t>
+            </w:r>
+            <w:r>
+              <w:t xml:space="preserve"> should no longer be in the </w:t>
+            </w:r>
+            <w:proofErr w:type="gramStart"/>
+            <w:r>
+              <w:t>database, and</w:t>
+            </w:r>
+            <w:proofErr w:type="gramEnd"/>
+            <w:r>
+              <w:t xml:space="preserve"> will not be displayed on the preview panel</w:t>
+            </w:r>
+            <w:r>
+              <w:t xml:space="preserve"> or the </w:t>
+            </w:r>
+            <w:r>
+              <w:t>test</w:t>
+            </w:r>
+            <w:r>
+              <w:t xml:space="preserve"> site.</w:t>
             </w:r>
           </w:p>
         </w:tc>
@@ -4095,627 +4240,6 @@
           </w:tcPr>
           <w:p>
             <w:r>
-              <w:t>EXACT</w:t>
-            </w:r>
-          </w:p>
-        </w:tc>
-        <w:tc>
-          <w:tcPr>
-            <w:tcW w:w="1845" w:type="dxa"/>
-          </w:tcPr>
-          <w:p/>
-        </w:tc>
-        <w:tc>
-          <w:tcPr>
-            <w:tcW w:w="702" w:type="dxa"/>
-          </w:tcPr>
-          <w:p/>
-        </w:tc>
-        <w:tc>
-          <w:tcPr>
-            <w:tcW w:w="760" w:type="dxa"/>
-          </w:tcPr>
-          <w:p/>
-        </w:tc>
-      </w:tr>
-      <w:tr>
-        <w:tc>
-          <w:tcPr>
-            <w:tcW w:w="767" w:type="dxa"/>
-          </w:tcPr>
-          <w:p>
-            <w:r>
-              <w:t>2</w:t>
-            </w:r>
-          </w:p>
-        </w:tc>
-        <w:tc>
-          <w:tcPr>
-            <w:tcW w:w="2813" w:type="dxa"/>
-          </w:tcPr>
-          <w:p>
-            <w:r>
-              <w:t>Insert “Test Company”, “Test Position”, “Test Location”, “This is a test description”,”123-456-7890”, “</w:t>
-            </w:r>
-            <w:proofErr w:type="spellStart"/>
-            <w:r>
-              <w:t>test@test.test</w:t>
-            </w:r>
-            <w:proofErr w:type="spellEnd"/>
-            <w:r>
-              <w:t>”, “4/15/2015” as a visible career by typing into the corresponding fields and clicking submit</w:t>
-            </w:r>
-          </w:p>
-        </w:tc>
-        <w:tc>
-          <w:tcPr>
-            <w:tcW w:w="1523" w:type="dxa"/>
-          </w:tcPr>
-          <w:p>
-            <w:r>
-              <w:t xml:space="preserve">The new job is added to the database, the result can be seen from the Internship page and the </w:t>
-            </w:r>
-            <w:r>
-              <w:t xml:space="preserve"> </w:t>
-            </w:r>
-            <w:r>
-              <w:t xml:space="preserve"> Career page </w:t>
-            </w:r>
-          </w:p>
-        </w:tc>
-        <w:tc>
-          <w:tcPr>
-            <w:tcW w:w="1166" w:type="dxa"/>
-          </w:tcPr>
-          <w:p>
-            <w:r>
-              <w:t>EXACT</w:t>
-            </w:r>
-          </w:p>
-        </w:tc>
-        <w:tc>
-          <w:tcPr>
-            <w:tcW w:w="1845" w:type="dxa"/>
-          </w:tcPr>
-          <w:p/>
-        </w:tc>
-        <w:tc>
-          <w:tcPr>
-            <w:tcW w:w="702" w:type="dxa"/>
-          </w:tcPr>
-          <w:p/>
-        </w:tc>
-        <w:tc>
-          <w:tcPr>
-            <w:tcW w:w="760" w:type="dxa"/>
-          </w:tcPr>
-          <w:p/>
-        </w:tc>
-      </w:tr>
-      <w:tr>
-        <w:tc>
-          <w:tcPr>
-            <w:tcW w:w="767" w:type="dxa"/>
-          </w:tcPr>
-          <w:p>
-            <w:r>
-              <w:t>3</w:t>
-            </w:r>
-          </w:p>
-        </w:tc>
-        <w:tc>
-          <w:tcPr>
-            <w:tcW w:w="2813" w:type="dxa"/>
-          </w:tcPr>
-          <w:p>
-            <w:r>
-              <w:t xml:space="preserve">Edit the job by replacing the words “Test” with the word “Real” by clicking edit next to the job, revising the information, and then clicking submit </w:t>
-            </w:r>
-          </w:p>
-        </w:tc>
-        <w:tc>
-          <w:tcPr>
-            <w:tcW w:w="1523" w:type="dxa"/>
-          </w:tcPr>
-          <w:p>
-            <w:r>
-              <w:t xml:space="preserve">Redirected to an edit page and then back to the Internship page. The job information is altered in the database, results can be seen from Internship page and </w:t>
-            </w:r>
-            <w:r>
-              <w:t xml:space="preserve"> </w:t>
-            </w:r>
-            <w:r>
-              <w:t xml:space="preserve"> website</w:t>
-            </w:r>
-          </w:p>
-        </w:tc>
-        <w:tc>
-          <w:tcPr>
-            <w:tcW w:w="1166" w:type="dxa"/>
-          </w:tcPr>
-          <w:p>
-            <w:r>
-              <w:t>EXACT</w:t>
-            </w:r>
-          </w:p>
-        </w:tc>
-        <w:tc>
-          <w:tcPr>
-            <w:tcW w:w="1845" w:type="dxa"/>
-          </w:tcPr>
-          <w:p/>
-        </w:tc>
-        <w:tc>
-          <w:tcPr>
-            <w:tcW w:w="702" w:type="dxa"/>
-          </w:tcPr>
-          <w:p/>
-        </w:tc>
-        <w:tc>
-          <w:tcPr>
-            <w:tcW w:w="760" w:type="dxa"/>
-          </w:tcPr>
-          <w:p/>
-        </w:tc>
-      </w:tr>
-      <w:tr>
-        <w:tc>
-          <w:tcPr>
-            <w:tcW w:w="767" w:type="dxa"/>
-          </w:tcPr>
-          <w:p>
-            <w:r>
-              <w:t>4</w:t>
-            </w:r>
-          </w:p>
-        </w:tc>
-        <w:tc>
-          <w:tcPr>
-            <w:tcW w:w="2813" w:type="dxa"/>
-          </w:tcPr>
-          <w:p>
-            <w:r>
-              <w:t>Delete the job by clicking the delete button next to the job</w:t>
-            </w:r>
-          </w:p>
-        </w:tc>
-        <w:tc>
-          <w:tcPr>
-            <w:tcW w:w="1523" w:type="dxa"/>
-          </w:tcPr>
-          <w:p>
-            <w:r>
-              <w:t xml:space="preserve">The job should no longer be in the database. The result can be seen from </w:t>
-            </w:r>
-            <w:r>
-              <w:lastRenderedPageBreak/>
-              <w:t xml:space="preserve">the Internship page and from the </w:t>
-            </w:r>
-            <w:r>
-              <w:t xml:space="preserve"> </w:t>
-            </w:r>
-            <w:r>
-              <w:t xml:space="preserve"> website.</w:t>
-            </w:r>
-          </w:p>
-        </w:tc>
-        <w:tc>
-          <w:tcPr>
-            <w:tcW w:w="1166" w:type="dxa"/>
-          </w:tcPr>
-          <w:p>
-            <w:r>
-              <w:lastRenderedPageBreak/>
-              <w:t>EXACT</w:t>
-            </w:r>
-          </w:p>
-        </w:tc>
-        <w:tc>
-          <w:tcPr>
-            <w:tcW w:w="1845" w:type="dxa"/>
-          </w:tcPr>
-          <w:p/>
-        </w:tc>
-        <w:tc>
-          <w:tcPr>
-            <w:tcW w:w="702" w:type="dxa"/>
-          </w:tcPr>
-          <w:p/>
-        </w:tc>
-        <w:tc>
-          <w:tcPr>
-            <w:tcW w:w="760" w:type="dxa"/>
-          </w:tcPr>
-          <w:p/>
-        </w:tc>
-      </w:tr>
-    </w:tbl>
-    <w:p/>
-    <w:p/>
-    <w:p/>
-    <w:tbl>
-      <w:tblPr>
-        <w:tblStyle w:val="TableGrid"/>
-        <w:tblW w:w="0" w:type="auto"/>
-        <w:tblLook w:val="04A0" w:firstRow="1" w:lastRow="0" w:firstColumn="1" w:lastColumn="0" w:noHBand="0" w:noVBand="1"/>
-      </w:tblPr>
-      <w:tblGrid>
-        <w:gridCol w:w="748"/>
-        <w:gridCol w:w="2754"/>
-        <w:gridCol w:w="1494"/>
-        <w:gridCol w:w="1165"/>
-        <w:gridCol w:w="1752"/>
-        <w:gridCol w:w="697"/>
-        <w:gridCol w:w="740"/>
-      </w:tblGrid>
-      <w:tr>
-        <w:tc>
-          <w:tcPr>
-            <w:tcW w:w="3580" w:type="dxa"/>
-            <w:gridSpan w:val="2"/>
-          </w:tcPr>
-          <w:p>
-            <w:r>
-              <w:t>Test no:</w:t>
-            </w:r>
-          </w:p>
-          <w:p>
-            <w:pPr>
-              <w:jc w:val="center"/>
-            </w:pPr>
-            <w:r>
-              <w:t>1</w:t>
-            </w:r>
-          </w:p>
-        </w:tc>
-        <w:tc>
-          <w:tcPr>
-            <w:tcW w:w="5996" w:type="dxa"/>
-            <w:gridSpan w:val="5"/>
-          </w:tcPr>
-          <w:p>
-            <w:r>
-              <w:t>Function:</w:t>
-            </w:r>
-          </w:p>
-          <w:p>
-            <w:r>
-              <w:t>Events Insert, Edit, and Delete             TEST GROUP 5</w:t>
-            </w:r>
-          </w:p>
-          <w:p/>
-        </w:tc>
-      </w:tr>
-      <w:tr>
-        <w:tc>
-          <w:tcPr>
-            <w:tcW w:w="767" w:type="dxa"/>
-          </w:tcPr>
-          <w:p>
-            <w:r>
-              <w:t>Step no</w:t>
-            </w:r>
-          </w:p>
-        </w:tc>
-        <w:tc>
-          <w:tcPr>
-            <w:tcW w:w="2813" w:type="dxa"/>
-          </w:tcPr>
-          <w:p>
-            <w:r>
-              <w:t>Operator Action</w:t>
-            </w:r>
-          </w:p>
-        </w:tc>
-        <w:tc>
-          <w:tcPr>
-            <w:tcW w:w="1523" w:type="dxa"/>
-          </w:tcPr>
-          <w:p>
-            <w:r>
-              <w:t>Expected Results</w:t>
-            </w:r>
-          </w:p>
-        </w:tc>
-        <w:tc>
-          <w:tcPr>
-            <w:tcW w:w="1166" w:type="dxa"/>
-          </w:tcPr>
-          <w:p>
-            <w:r>
-              <w:t>Evaluation Criteria</w:t>
-            </w:r>
-          </w:p>
-        </w:tc>
-        <w:tc>
-          <w:tcPr>
-            <w:tcW w:w="1845" w:type="dxa"/>
-          </w:tcPr>
-          <w:p>
-            <w:r>
-              <w:t>Observed Results</w:t>
-            </w:r>
-          </w:p>
-        </w:tc>
-        <w:tc>
-          <w:tcPr>
-            <w:tcW w:w="702" w:type="dxa"/>
-          </w:tcPr>
-          <w:p>
-            <w:r>
-              <w:t>PASS</w:t>
-            </w:r>
-          </w:p>
-        </w:tc>
-        <w:tc>
-          <w:tcPr>
-            <w:tcW w:w="760" w:type="dxa"/>
-          </w:tcPr>
-          <w:p>
-            <w:r>
-              <w:t>FAIL</w:t>
-            </w:r>
-          </w:p>
-        </w:tc>
-      </w:tr>
-      <w:tr>
-        <w:tc>
-          <w:tcPr>
-            <w:tcW w:w="767" w:type="dxa"/>
-          </w:tcPr>
-          <w:p>
-            <w:r>
-              <w:t>1</w:t>
-            </w:r>
-          </w:p>
-        </w:tc>
-        <w:tc>
-          <w:tcPr>
-            <w:tcW w:w="2813" w:type="dxa"/>
-          </w:tcPr>
-          <w:p>
-            <w:r>
-              <w:t xml:space="preserve">Go to </w:t>
-            </w:r>
-            <w:r>
-              <w:t xml:space="preserve"> </w:t>
-            </w:r>
-            <w:r>
-              <w:t>.stvincent.edu/</w:t>
-            </w:r>
-            <w:r>
-              <w:t xml:space="preserve"> </w:t>
-            </w:r>
-            <w:r>
-              <w:t>test/, login, and go to Events page</w:t>
-            </w:r>
-          </w:p>
-        </w:tc>
-        <w:tc>
-          <w:tcPr>
-            <w:tcW w:w="1523" w:type="dxa"/>
-          </w:tcPr>
-          <w:p>
-            <w:r>
-              <w:t>Redirect to Events page</w:t>
-            </w:r>
-          </w:p>
-        </w:tc>
-        <w:tc>
-          <w:tcPr>
-            <w:tcW w:w="1166" w:type="dxa"/>
-          </w:tcPr>
-          <w:p>
-            <w:r>
-              <w:t>EXACT</w:t>
-            </w:r>
-          </w:p>
-        </w:tc>
-        <w:tc>
-          <w:tcPr>
-            <w:tcW w:w="1845" w:type="dxa"/>
-          </w:tcPr>
-          <w:p/>
-        </w:tc>
-        <w:tc>
-          <w:tcPr>
-            <w:tcW w:w="702" w:type="dxa"/>
-          </w:tcPr>
-          <w:p/>
-        </w:tc>
-        <w:tc>
-          <w:tcPr>
-            <w:tcW w:w="760" w:type="dxa"/>
-          </w:tcPr>
-          <w:p/>
-        </w:tc>
-      </w:tr>
-      <w:tr>
-        <w:tc>
-          <w:tcPr>
-            <w:tcW w:w="767" w:type="dxa"/>
-          </w:tcPr>
-          <w:p>
-            <w:r>
-              <w:t>2</w:t>
-            </w:r>
-          </w:p>
-        </w:tc>
-        <w:tc>
-          <w:tcPr>
-            <w:tcW w:w="2813" w:type="dxa"/>
-          </w:tcPr>
-          <w:p>
-            <w:r>
-              <w:t>Insert “Test Name”,  “4/15/2015”, “4PM-6PM”, “Test Location”, “This is a test description.”, “</w:t>
-            </w:r>
-            <w:r>
-              <w:t>http://www.test.com</w:t>
-            </w:r>
-            <w:r>
-              <w:t>” as a visible event by typing into the corresponding fields and clicking submit</w:t>
-            </w:r>
-          </w:p>
-        </w:tc>
-        <w:tc>
-          <w:tcPr>
-            <w:tcW w:w="1523" w:type="dxa"/>
-          </w:tcPr>
-          <w:p>
-            <w:r>
-              <w:t xml:space="preserve">The new event is added to the database, the result can be seen from the Events page and the </w:t>
-            </w:r>
-            <w:r>
-              <w:t xml:space="preserve"> </w:t>
-            </w:r>
-            <w:r>
-              <w:t xml:space="preserve"> current students index page </w:t>
-            </w:r>
-          </w:p>
-        </w:tc>
-        <w:tc>
-          <w:tcPr>
-            <w:tcW w:w="1166" w:type="dxa"/>
-          </w:tcPr>
-          <w:p>
-            <w:r>
-              <w:t>EXACT</w:t>
-            </w:r>
-          </w:p>
-        </w:tc>
-        <w:tc>
-          <w:tcPr>
-            <w:tcW w:w="1845" w:type="dxa"/>
-          </w:tcPr>
-          <w:p/>
-        </w:tc>
-        <w:tc>
-          <w:tcPr>
-            <w:tcW w:w="702" w:type="dxa"/>
-          </w:tcPr>
-          <w:p/>
-        </w:tc>
-        <w:tc>
-          <w:tcPr>
-            <w:tcW w:w="760" w:type="dxa"/>
-          </w:tcPr>
-          <w:p/>
-        </w:tc>
-      </w:tr>
-      <w:tr>
-        <w:tc>
-          <w:tcPr>
-            <w:tcW w:w="767" w:type="dxa"/>
-          </w:tcPr>
-          <w:p>
-            <w:r>
-              <w:t>3</w:t>
-            </w:r>
-          </w:p>
-        </w:tc>
-        <w:tc>
-          <w:tcPr>
-            <w:tcW w:w="2813" w:type="dxa"/>
-          </w:tcPr>
-          <w:p>
-            <w:r>
-              <w:t xml:space="preserve">Edit the event by replacing the words “Test” with the word “Real” by clicking edit next to the event, revising the information, and then clicking submit </w:t>
-            </w:r>
-          </w:p>
-        </w:tc>
-        <w:tc>
-          <w:tcPr>
-            <w:tcW w:w="1523" w:type="dxa"/>
-          </w:tcPr>
-          <w:p>
-            <w:r>
-              <w:t xml:space="preserve">Redirected to an edit page and then back to the Events page. The event information is altered in the database, results can be seen from Events page and </w:t>
-            </w:r>
-            <w:r>
-              <w:t xml:space="preserve"> </w:t>
-            </w:r>
-            <w:r>
-              <w:t xml:space="preserve"> website</w:t>
-            </w:r>
-          </w:p>
-        </w:tc>
-        <w:tc>
-          <w:tcPr>
-            <w:tcW w:w="1166" w:type="dxa"/>
-          </w:tcPr>
-          <w:p>
-            <w:r>
-              <w:t>EXACT</w:t>
-            </w:r>
-          </w:p>
-        </w:tc>
-        <w:tc>
-          <w:tcPr>
-            <w:tcW w:w="1845" w:type="dxa"/>
-          </w:tcPr>
-          <w:p/>
-        </w:tc>
-        <w:tc>
-          <w:tcPr>
-            <w:tcW w:w="702" w:type="dxa"/>
-          </w:tcPr>
-          <w:p/>
-        </w:tc>
-        <w:tc>
-          <w:tcPr>
-            <w:tcW w:w="760" w:type="dxa"/>
-          </w:tcPr>
-          <w:p/>
-        </w:tc>
-      </w:tr>
-      <w:tr>
-        <w:tc>
-          <w:tcPr>
-            <w:tcW w:w="767" w:type="dxa"/>
-          </w:tcPr>
-          <w:p>
-            <w:r>
-              <w:t>4</w:t>
-            </w:r>
-          </w:p>
-        </w:tc>
-        <w:tc>
-          <w:tcPr>
-            <w:tcW w:w="2813" w:type="dxa"/>
-          </w:tcPr>
-          <w:p>
-            <w:r>
-              <w:t>Delete the event by clicking the delete button next to the event</w:t>
-            </w:r>
-          </w:p>
-        </w:tc>
-        <w:tc>
-          <w:tcPr>
-            <w:tcW w:w="1523" w:type="dxa"/>
-          </w:tcPr>
-          <w:p>
-            <w:r>
-              <w:t xml:space="preserve">The event should no longer be in the database. The result can be seen from the Events </w:t>
-            </w:r>
-            <w:r>
-              <w:lastRenderedPageBreak/>
-              <w:t xml:space="preserve">page and from the </w:t>
-            </w:r>
-            <w:r>
-              <w:t xml:space="preserve"> </w:t>
-            </w:r>
-            <w:r>
-              <w:t xml:space="preserve"> website.</w:t>
-            </w:r>
-          </w:p>
-        </w:tc>
-        <w:tc>
-          <w:tcPr>
-            <w:tcW w:w="1166" w:type="dxa"/>
-          </w:tcPr>
-          <w:p>
-            <w:r>
-              <w:lastRenderedPageBreak/>
               <w:t>EXACT</w:t>
             </w:r>
           </w:p>
@@ -4958,7 +4482,11 @@
           </w:tcPr>
           <w:p>
             <w:r>
-              <w:t>Insert an image file and the caption “Test caption” as a visible image by choosing a file, typing in the caption, and clicking Upload Image</w:t>
+              <w:t xml:space="preserve">Insert an image file and the caption “Test caption” as a visible image by choosing a file, typing in </w:t>
+            </w:r>
+            <w:r>
+              <w:lastRenderedPageBreak/>
+              <w:t>the caption, and clicking Upload Image</w:t>
             </w:r>
           </w:p>
         </w:tc>
@@ -4968,7 +4496,12 @@
           </w:tcPr>
           <w:p>
             <w:r>
-              <w:t xml:space="preserve">The new image is added to the database, the result can be seen from the Slider page and the </w:t>
+              <w:lastRenderedPageBreak/>
+              <w:t xml:space="preserve">The new image is added to the database, the result can be </w:t>
+            </w:r>
+            <w:r>
+              <w:lastRenderedPageBreak/>
+              <w:t xml:space="preserve">seen from the Slider page and the </w:t>
             </w:r>
             <w:r>
               <w:t xml:space="preserve"> </w:t>
@@ -4984,6 +4517,7 @@
           </w:tcPr>
           <w:p>
             <w:r>
+              <w:lastRenderedPageBreak/>
               <w:t>EXACT</w:t>
             </w:r>
           </w:p>
@@ -5100,11 +4634,7 @@
           </w:tcPr>
           <w:p>
             <w:r>
-              <w:t xml:space="preserve">The image should no longer be in the </w:t>
-            </w:r>
-            <w:r>
-              <w:lastRenderedPageBreak/>
-              <w:t xml:space="preserve">database. The result can be seen from the Slider page and from the </w:t>
+              <w:t xml:space="preserve">The image should no longer be in the database. The result can be seen from the Slider page and from the </w:t>
             </w:r>
             <w:r>
               <w:t xml:space="preserve"> </w:t>
@@ -5120,7 +4650,6 @@
           </w:tcPr>
           <w:p>
             <w:r>
-              <w:lastRenderedPageBreak/>
               <w:t>EXACT</w:t>
             </w:r>
           </w:p>
@@ -6950,6 +6479,7 @@
     <w:lsdException w:name="HTML Sample" w:semiHidden="1" w:unhideWhenUsed="1"/>
     <w:lsdException w:name="HTML Typewriter" w:semiHidden="1" w:unhideWhenUsed="1"/>
     <w:lsdException w:name="HTML Variable" w:semiHidden="1" w:unhideWhenUsed="1"/>
+    <w:lsdException w:name="Normal Table" w:semiHidden="1" w:unhideWhenUsed="1"/>
     <w:lsdException w:name="annotation subject" w:semiHidden="1" w:unhideWhenUsed="1"/>
     <w:lsdException w:name="No List" w:semiHidden="1" w:unhideWhenUsed="1"/>
     <w:lsdException w:name="Outline List 1" w:semiHidden="1" w:unhideWhenUsed="1"/>
@@ -6993,8 +6523,10 @@
     <w:lsdException w:name="Table Elegant" w:semiHidden="1" w:unhideWhenUsed="1"/>
     <w:lsdException w:name="Table Professional" w:semiHidden="1" w:unhideWhenUsed="1"/>
     <w:lsdException w:name="Table Subtle 1" w:semiHidden="1" w:unhideWhenUsed="1"/>
+    <w:lsdException w:name="Table Subtle 2" w:semiHidden="1" w:unhideWhenUsed="1"/>
     <w:lsdException w:name="Table Web 1" w:semiHidden="1" w:unhideWhenUsed="1"/>
     <w:lsdException w:name="Table Web 2" w:semiHidden="1" w:unhideWhenUsed="1"/>
+    <w:lsdException w:name="Table Web 3" w:semiHidden="1" w:unhideWhenUsed="1"/>
     <w:lsdException w:name="Balloon Text" w:semiHidden="1" w:unhideWhenUsed="1"/>
     <w:lsdException w:name="Table Grid" w:uiPriority="59"/>
     <w:lsdException w:name="Table Theme" w:semiHidden="1" w:unhideWhenUsed="1"/>

</xml_diff>

<commit_message>
Added edit feature for job postings
Also, turns out that the cancel route was redundant... just redirect to the original rout...
</commit_message>
<xml_diff>
--- a/Documentation/Test Plan.docx
+++ b/Documentation/Test Plan.docx
@@ -474,7 +474,15 @@
               <w:t xml:space="preserve"> Page – </w:t>
             </w:r>
             <w:r>
-              <w:t>Insert, Toggle, and Delete</w:t>
+              <w:t>Insert,</w:t>
+            </w:r>
+            <w:r>
+              <w:t xml:space="preserve"> Edit,</w:t>
+            </w:r>
+            <w:bookmarkStart w:id="0" w:name="_GoBack"/>
+            <w:bookmarkEnd w:id="0"/>
+            <w:r>
+              <w:t xml:space="preserve"> Toggle, and Delete</w:t>
             </w:r>
           </w:p>
         </w:tc>
@@ -502,7 +510,13 @@
               <w:t xml:space="preserve"> – </w:t>
             </w:r>
             <w:r>
-              <w:t>Insert, Toggle, and Delete</w:t>
+              <w:t>Insert,</w:t>
+            </w:r>
+            <w:r>
+              <w:t xml:space="preserve"> Edit,</w:t>
+            </w:r>
+            <w:r>
+              <w:t xml:space="preserve"> Toggle, and Delete</w:t>
             </w:r>
           </w:p>
         </w:tc>
@@ -533,7 +547,13 @@
               <w:t xml:space="preserve"> </w:t>
             </w:r>
             <w:r>
-              <w:t>Insert, Toggle, and Delete</w:t>
+              <w:t>Insert,</w:t>
+            </w:r>
+            <w:r>
+              <w:t xml:space="preserve"> Edit,</w:t>
+            </w:r>
+            <w:r>
+              <w:t xml:space="preserve"> Toggle, and Delete</w:t>
             </w:r>
           </w:p>
         </w:tc>
@@ -3391,13 +3411,7 @@
           </w:tcPr>
           <w:p>
             <w:r>
-              <w:t xml:space="preserve">Click the edit button next to the </w:t>
-            </w:r>
-            <w:r>
-              <w:t>employee</w:t>
-            </w:r>
-            <w:r>
-              <w:t xml:space="preserve"> titled “Test name”.</w:t>
+              <w:t>Click the edit button next to the employee titled “Test name”.</w:t>
             </w:r>
           </w:p>
         </w:tc>
@@ -3461,13 +3475,7 @@
           </w:tcPr>
           <w:p>
             <w:r>
-              <w:t>Change title to “Test name</w:t>
-            </w:r>
-            <w:r>
-              <w:t xml:space="preserve"> </w:t>
-            </w:r>
-            <w:r>
-              <w:t>2” and check “Publish to front end”.</w:t>
+              <w:t>Change title to “Test name 2” and check “Publish to front end”.</w:t>
             </w:r>
           </w:p>
         </w:tc>
@@ -3557,8 +3565,6 @@
             <w:r>
               <w:t>6</w:t>
             </w:r>
-            <w:bookmarkStart w:id="0" w:name="_GoBack"/>
-            <w:bookmarkEnd w:id="0"/>
           </w:p>
         </w:tc>
         <w:tc>
@@ -3702,10 +3708,7 @@
               <w:t xml:space="preserve"> Edit,</w:t>
             </w:r>
             <w:r>
-              <w:t xml:space="preserve"> Toggle, and Delete             TEST GROUP </w:t>
-            </w:r>
-            <w:r>
-              <w:t>5</w:t>
+              <w:t xml:space="preserve"> Toggle, and Delete             TEST GROUP 5</w:t>
             </w:r>
           </w:p>
           <w:p>

</xml_diff>

<commit_message>
Added test plan for jobpostings
</commit_message>
<xml_diff>
--- a/Documentation/Test Plan.docx
+++ b/Documentation/Test Plan.docx
@@ -479,8 +479,6 @@
             <w:r>
               <w:t xml:space="preserve"> Edit,</w:t>
             </w:r>
-            <w:bookmarkStart w:id="0" w:name="_GoBack"/>
-            <w:bookmarkEnd w:id="0"/>
             <w:r>
               <w:t xml:space="preserve"> Toggle, and Delete</w:t>
             </w:r>
@@ -3647,6 +3645,655 @@
       </w:tr>
     </w:tbl>
     <w:p/>
+    <w:tbl>
+      <w:tblPr>
+        <w:tblStyle w:val="TableGrid"/>
+        <w:tblW w:w="0" w:type="auto"/>
+        <w:tblLook w:val="04A0" w:firstRow="1" w:lastRow="0" w:firstColumn="1" w:lastColumn="0" w:noHBand="0" w:noVBand="1"/>
+      </w:tblPr>
+      <w:tblGrid>
+        <w:gridCol w:w="751"/>
+        <w:gridCol w:w="2743"/>
+        <w:gridCol w:w="1485"/>
+        <w:gridCol w:w="1165"/>
+        <w:gridCol w:w="1765"/>
+        <w:gridCol w:w="698"/>
+        <w:gridCol w:w="743"/>
+      </w:tblGrid>
+      <w:tr>
+        <w:tc>
+          <w:tcPr>
+            <w:tcW w:w="3494" w:type="dxa"/>
+            <w:gridSpan w:val="2"/>
+          </w:tcPr>
+          <w:p>
+            <w:r>
+              <w:t>Test no:</w:t>
+            </w:r>
+          </w:p>
+          <w:p>
+            <w:pPr>
+              <w:jc w:val="center"/>
+            </w:pPr>
+            <w:r>
+              <w:t>4</w:t>
+            </w:r>
+          </w:p>
+        </w:tc>
+        <w:tc>
+          <w:tcPr>
+            <w:tcW w:w="5856" w:type="dxa"/>
+            <w:gridSpan w:val="5"/>
+          </w:tcPr>
+          <w:p>
+            <w:r>
+              <w:t>Function:</w:t>
+            </w:r>
+          </w:p>
+          <w:p>
+            <w:r>
+              <w:t>Job</w:t>
+            </w:r>
+            <w:r>
+              <w:t xml:space="preserve"> Insert, Toggle, and Delete             TEST GROUP 2</w:t>
+            </w:r>
+          </w:p>
+          <w:p>
+            <w:r>
+              <w:t>Sub Test 1:</w:t>
+            </w:r>
+          </w:p>
+          <w:p>
+            <w:r>
+              <w:t>Job</w:t>
+            </w:r>
+          </w:p>
+        </w:tc>
+      </w:tr>
+      <w:tr>
+        <w:tc>
+          <w:tcPr>
+            <w:tcW w:w="751" w:type="dxa"/>
+          </w:tcPr>
+          <w:p>
+            <w:r>
+              <w:t>Step no</w:t>
+            </w:r>
+          </w:p>
+        </w:tc>
+        <w:tc>
+          <w:tcPr>
+            <w:tcW w:w="2743" w:type="dxa"/>
+          </w:tcPr>
+          <w:p>
+            <w:r>
+              <w:t>Operator Action</w:t>
+            </w:r>
+          </w:p>
+        </w:tc>
+        <w:tc>
+          <w:tcPr>
+            <w:tcW w:w="1485" w:type="dxa"/>
+          </w:tcPr>
+          <w:p>
+            <w:r>
+              <w:t>Expected Results</w:t>
+            </w:r>
+          </w:p>
+        </w:tc>
+        <w:tc>
+          <w:tcPr>
+            <w:tcW w:w="1165" w:type="dxa"/>
+          </w:tcPr>
+          <w:p>
+            <w:r>
+              <w:t>Evaluation Criteria</w:t>
+            </w:r>
+          </w:p>
+        </w:tc>
+        <w:tc>
+          <w:tcPr>
+            <w:tcW w:w="1765" w:type="dxa"/>
+          </w:tcPr>
+          <w:p>
+            <w:r>
+              <w:t>Observed Results</w:t>
+            </w:r>
+          </w:p>
+        </w:tc>
+        <w:tc>
+          <w:tcPr>
+            <w:tcW w:w="698" w:type="dxa"/>
+          </w:tcPr>
+          <w:p>
+            <w:r>
+              <w:t>PASS</w:t>
+            </w:r>
+          </w:p>
+        </w:tc>
+        <w:tc>
+          <w:tcPr>
+            <w:tcW w:w="743" w:type="dxa"/>
+          </w:tcPr>
+          <w:p>
+            <w:r>
+              <w:t>FAIL</w:t>
+            </w:r>
+          </w:p>
+        </w:tc>
+      </w:tr>
+      <w:tr>
+        <w:tc>
+          <w:tcPr>
+            <w:tcW w:w="751" w:type="dxa"/>
+          </w:tcPr>
+          <w:p>
+            <w:r>
+              <w:t>1</w:t>
+            </w:r>
+          </w:p>
+        </w:tc>
+        <w:tc>
+          <w:tcPr>
+            <w:tcW w:w="2743" w:type="dxa"/>
+          </w:tcPr>
+          <w:p>
+            <w:r>
+              <w:t>Go to localhost:3000/</w:t>
+            </w:r>
+            <w:proofErr w:type="spellStart"/>
+            <w:r>
+              <w:t>jobpostings</w:t>
+            </w:r>
+            <w:proofErr w:type="spellEnd"/>
+          </w:p>
+        </w:tc>
+        <w:tc>
+          <w:tcPr>
+            <w:tcW w:w="1485" w:type="dxa"/>
+          </w:tcPr>
+          <w:p>
+            <w:r>
+              <w:t xml:space="preserve">Redirect to </w:t>
+            </w:r>
+            <w:r>
+              <w:t>job postings</w:t>
+            </w:r>
+            <w:r>
+              <w:t xml:space="preserve"> page</w:t>
+            </w:r>
+          </w:p>
+        </w:tc>
+        <w:tc>
+          <w:tcPr>
+            <w:tcW w:w="1165" w:type="dxa"/>
+          </w:tcPr>
+          <w:p>
+            <w:r>
+              <w:t>EXACT</w:t>
+            </w:r>
+          </w:p>
+        </w:tc>
+        <w:tc>
+          <w:tcPr>
+            <w:tcW w:w="1765" w:type="dxa"/>
+          </w:tcPr>
+          <w:p/>
+        </w:tc>
+        <w:tc>
+          <w:tcPr>
+            <w:tcW w:w="698" w:type="dxa"/>
+          </w:tcPr>
+          <w:p/>
+        </w:tc>
+        <w:tc>
+          <w:tcPr>
+            <w:tcW w:w="743" w:type="dxa"/>
+          </w:tcPr>
+          <w:p/>
+        </w:tc>
+      </w:tr>
+      <w:tr>
+        <w:tc>
+          <w:tcPr>
+            <w:tcW w:w="751" w:type="dxa"/>
+          </w:tcPr>
+          <w:p>
+            <w:r>
+              <w:t>2</w:t>
+            </w:r>
+          </w:p>
+        </w:tc>
+        <w:tc>
+          <w:tcPr>
+            <w:tcW w:w="2743" w:type="dxa"/>
+          </w:tcPr>
+          <w:p>
+            <w:r>
+              <w:t xml:space="preserve">Insert “Test </w:t>
+            </w:r>
+            <w:r>
+              <w:t>title</w:t>
+            </w:r>
+            <w:r>
+              <w:t xml:space="preserve">” for </w:t>
+            </w:r>
+            <w:r>
+              <w:t>Title</w:t>
+            </w:r>
+            <w:r>
+              <w:t xml:space="preserve">, “Test” for description, and </w:t>
+            </w:r>
+            <w:r>
+              <w:t>“Tes</w:t>
+            </w:r>
+            <w:r>
+              <w:t>t</w:t>
+            </w:r>
+            <w:r>
+              <w:t xml:space="preserve">” for </w:t>
+            </w:r>
+            <w:r>
+              <w:t>requirements</w:t>
+            </w:r>
+            <w:r>
+              <w:t xml:space="preserve">. Check “Publish to </w:t>
+            </w:r>
+            <w:r>
+              <w:t>front end</w:t>
+            </w:r>
+            <w:r>
+              <w:t>” and click submit.</w:t>
+            </w:r>
+          </w:p>
+        </w:tc>
+        <w:tc>
+          <w:tcPr>
+            <w:tcW w:w="1485" w:type="dxa"/>
+          </w:tcPr>
+          <w:p>
+            <w:r>
+              <w:t xml:space="preserve">The new </w:t>
+            </w:r>
+            <w:r>
+              <w:t>job</w:t>
+            </w:r>
+            <w:r>
+              <w:t xml:space="preserve"> is submitted to the database and should be displayed on the preview panel with “Is active” reading “yes”. This should also be displayed on the test site.</w:t>
+            </w:r>
+          </w:p>
+        </w:tc>
+        <w:tc>
+          <w:tcPr>
+            <w:tcW w:w="1165" w:type="dxa"/>
+          </w:tcPr>
+          <w:p>
+            <w:r>
+              <w:t>EXACT</w:t>
+            </w:r>
+          </w:p>
+        </w:tc>
+        <w:tc>
+          <w:tcPr>
+            <w:tcW w:w="1765" w:type="dxa"/>
+          </w:tcPr>
+          <w:p/>
+        </w:tc>
+        <w:tc>
+          <w:tcPr>
+            <w:tcW w:w="698" w:type="dxa"/>
+          </w:tcPr>
+          <w:p/>
+        </w:tc>
+        <w:tc>
+          <w:tcPr>
+            <w:tcW w:w="743" w:type="dxa"/>
+          </w:tcPr>
+          <w:p/>
+        </w:tc>
+      </w:tr>
+      <w:tr>
+        <w:tc>
+          <w:tcPr>
+            <w:tcW w:w="751" w:type="dxa"/>
+          </w:tcPr>
+          <w:p>
+            <w:r>
+              <w:t>3</w:t>
+            </w:r>
+          </w:p>
+        </w:tc>
+        <w:tc>
+          <w:tcPr>
+            <w:tcW w:w="2743" w:type="dxa"/>
+          </w:tcPr>
+          <w:p>
+            <w:r>
+              <w:t xml:space="preserve">Click the toggle button next to the </w:t>
+            </w:r>
+            <w:r>
+              <w:t>job</w:t>
+            </w:r>
+            <w:r>
+              <w:t xml:space="preserve"> </w:t>
+            </w:r>
+            <w:r>
+              <w:t>called</w:t>
+            </w:r>
+            <w:r>
+              <w:t xml:space="preserve"> “Test </w:t>
+            </w:r>
+            <w:r>
+              <w:t>title</w:t>
+            </w:r>
+            <w:r>
+              <w:t>”</w:t>
+            </w:r>
+          </w:p>
+        </w:tc>
+        <w:tc>
+          <w:tcPr>
+            <w:tcW w:w="1485" w:type="dxa"/>
+          </w:tcPr>
+          <w:p>
+            <w:r>
+              <w:t xml:space="preserve">“Is active” should read no, and the test site should no </w:t>
+            </w:r>
+            <w:r>
+              <w:lastRenderedPageBreak/>
+              <w:t xml:space="preserve">longer display the </w:t>
+            </w:r>
+            <w:r>
+              <w:t>job</w:t>
+            </w:r>
+            <w:r>
+              <w:t>.</w:t>
+            </w:r>
+          </w:p>
+        </w:tc>
+        <w:tc>
+          <w:tcPr>
+            <w:tcW w:w="1165" w:type="dxa"/>
+          </w:tcPr>
+          <w:p>
+            <w:r>
+              <w:lastRenderedPageBreak/>
+              <w:t>EXACT</w:t>
+            </w:r>
+          </w:p>
+        </w:tc>
+        <w:tc>
+          <w:tcPr>
+            <w:tcW w:w="1765" w:type="dxa"/>
+          </w:tcPr>
+          <w:p/>
+        </w:tc>
+        <w:tc>
+          <w:tcPr>
+            <w:tcW w:w="698" w:type="dxa"/>
+          </w:tcPr>
+          <w:p/>
+        </w:tc>
+        <w:tc>
+          <w:tcPr>
+            <w:tcW w:w="743" w:type="dxa"/>
+          </w:tcPr>
+          <w:p/>
+        </w:tc>
+      </w:tr>
+      <w:tr>
+        <w:tc>
+          <w:tcPr>
+            <w:tcW w:w="751" w:type="dxa"/>
+          </w:tcPr>
+          <w:p>
+            <w:r>
+              <w:t>4</w:t>
+            </w:r>
+          </w:p>
+        </w:tc>
+        <w:tc>
+          <w:tcPr>
+            <w:tcW w:w="2743" w:type="dxa"/>
+          </w:tcPr>
+          <w:p>
+            <w:r>
+              <w:t xml:space="preserve">Click the edit button next to the </w:t>
+            </w:r>
+            <w:r>
+              <w:t>job</w:t>
+            </w:r>
+            <w:r>
+              <w:t xml:space="preserve"> titled “Test </w:t>
+            </w:r>
+            <w:r>
+              <w:t>title</w:t>
+            </w:r>
+            <w:r>
+              <w:t>”.</w:t>
+            </w:r>
+          </w:p>
+        </w:tc>
+        <w:tc>
+          <w:tcPr>
+            <w:tcW w:w="1485" w:type="dxa"/>
+          </w:tcPr>
+          <w:p>
+            <w:r>
+              <w:t xml:space="preserve">Should redirect to </w:t>
+            </w:r>
+            <w:proofErr w:type="spellStart"/>
+            <w:r>
+              <w:t>job</w:t>
+            </w:r>
+            <w:r>
+              <w:t>Edit</w:t>
+            </w:r>
+            <w:proofErr w:type="spellEnd"/>
+            <w:r>
+              <w:t xml:space="preserve"> page</w:t>
+            </w:r>
+          </w:p>
+        </w:tc>
+        <w:tc>
+          <w:tcPr>
+            <w:tcW w:w="1165" w:type="dxa"/>
+          </w:tcPr>
+          <w:p/>
+        </w:tc>
+        <w:tc>
+          <w:tcPr>
+            <w:tcW w:w="1765" w:type="dxa"/>
+          </w:tcPr>
+          <w:p/>
+        </w:tc>
+        <w:tc>
+          <w:tcPr>
+            <w:tcW w:w="698" w:type="dxa"/>
+          </w:tcPr>
+          <w:p/>
+        </w:tc>
+        <w:tc>
+          <w:tcPr>
+            <w:tcW w:w="743" w:type="dxa"/>
+          </w:tcPr>
+          <w:p/>
+        </w:tc>
+      </w:tr>
+      <w:tr>
+        <w:tc>
+          <w:tcPr>
+            <w:tcW w:w="751" w:type="dxa"/>
+          </w:tcPr>
+          <w:p>
+            <w:r>
+              <w:t>5</w:t>
+            </w:r>
+          </w:p>
+        </w:tc>
+        <w:tc>
+          <w:tcPr>
+            <w:tcW w:w="2743" w:type="dxa"/>
+          </w:tcPr>
+          <w:p>
+            <w:r>
+              <w:t xml:space="preserve">Change title to “Test </w:t>
+            </w:r>
+            <w:r>
+              <w:t>title</w:t>
+            </w:r>
+            <w:r>
+              <w:t xml:space="preserve"> 2” and check “Publish to front end”.</w:t>
+            </w:r>
+          </w:p>
+        </w:tc>
+        <w:tc>
+          <w:tcPr>
+            <w:tcW w:w="1485" w:type="dxa"/>
+          </w:tcPr>
+          <w:p>
+            <w:r>
+              <w:t>Redirects to job postings page</w:t>
+            </w:r>
+            <w:r>
+              <w:t>. T</w:t>
+            </w:r>
+            <w:r>
+              <w:t xml:space="preserve">he </w:t>
+            </w:r>
+            <w:r>
+              <w:t xml:space="preserve">job </w:t>
+            </w:r>
+            <w:r>
+              <w:t xml:space="preserve">should now be named “Test </w:t>
+            </w:r>
+            <w:r>
+              <w:t>title</w:t>
+            </w:r>
+            <w:r>
+              <w:t xml:space="preserve"> 2” and Is active should say “yes”. The </w:t>
+            </w:r>
+            <w:r>
+              <w:t xml:space="preserve">job </w:t>
+            </w:r>
+            <w:r>
+              <w:t xml:space="preserve">should also be displayed on the </w:t>
+            </w:r>
+            <w:r>
+              <w:t>front-end</w:t>
+            </w:r>
+            <w:r>
+              <w:t xml:space="preserve"> site.</w:t>
+            </w:r>
+          </w:p>
+        </w:tc>
+        <w:tc>
+          <w:tcPr>
+            <w:tcW w:w="1165" w:type="dxa"/>
+          </w:tcPr>
+          <w:p/>
+        </w:tc>
+        <w:tc>
+          <w:tcPr>
+            <w:tcW w:w="1765" w:type="dxa"/>
+          </w:tcPr>
+          <w:p/>
+        </w:tc>
+        <w:tc>
+          <w:tcPr>
+            <w:tcW w:w="698" w:type="dxa"/>
+          </w:tcPr>
+          <w:p/>
+        </w:tc>
+        <w:tc>
+          <w:tcPr>
+            <w:tcW w:w="743" w:type="dxa"/>
+          </w:tcPr>
+          <w:p/>
+        </w:tc>
+      </w:tr>
+      <w:tr>
+        <w:tc>
+          <w:tcPr>
+            <w:tcW w:w="751" w:type="dxa"/>
+          </w:tcPr>
+          <w:p>
+            <w:r>
+              <w:t>6</w:t>
+            </w:r>
+          </w:p>
+        </w:tc>
+        <w:tc>
+          <w:tcPr>
+            <w:tcW w:w="2743" w:type="dxa"/>
+          </w:tcPr>
+          <w:p>
+            <w:r>
+              <w:t xml:space="preserve">Delete the </w:t>
+            </w:r>
+            <w:r>
+              <w:t xml:space="preserve">job </w:t>
+            </w:r>
+            <w:r>
+              <w:t>by clicking the delete button.</w:t>
+            </w:r>
+          </w:p>
+        </w:tc>
+        <w:tc>
+          <w:tcPr>
+            <w:tcW w:w="1485" w:type="dxa"/>
+          </w:tcPr>
+          <w:p>
+            <w:r>
+              <w:t xml:space="preserve">The </w:t>
+            </w:r>
+            <w:r>
+              <w:t xml:space="preserve">job </w:t>
+            </w:r>
+            <w:r>
+              <w:t xml:space="preserve">should no longer be in the </w:t>
+            </w:r>
+            <w:proofErr w:type="gramStart"/>
+            <w:r>
+              <w:t>database, and</w:t>
+            </w:r>
+            <w:proofErr w:type="gramEnd"/>
+            <w:r>
+              <w:t xml:space="preserve"> will not be displayed on the preview panel or the front end.</w:t>
+            </w:r>
+          </w:p>
+        </w:tc>
+        <w:tc>
+          <w:tcPr>
+            <w:tcW w:w="1165" w:type="dxa"/>
+          </w:tcPr>
+          <w:p>
+            <w:r>
+              <w:t>EXACT</w:t>
+            </w:r>
+          </w:p>
+        </w:tc>
+        <w:tc>
+          <w:tcPr>
+            <w:tcW w:w="1765" w:type="dxa"/>
+          </w:tcPr>
+          <w:p/>
+        </w:tc>
+        <w:tc>
+          <w:tcPr>
+            <w:tcW w:w="698" w:type="dxa"/>
+          </w:tcPr>
+          <w:p/>
+        </w:tc>
+        <w:tc>
+          <w:tcPr>
+            <w:tcW w:w="743" w:type="dxa"/>
+          </w:tcPr>
+          <w:p/>
+        </w:tc>
+      </w:tr>
+    </w:tbl>
+    <w:p/>
     <w:p>
       <w:r>
         <w:t>==== Complete:</w:t>
@@ -3683,8 +4330,10 @@
               <w:jc w:val="center"/>
             </w:pPr>
             <w:r>
-              <w:t>3</w:t>
-            </w:r>
+              <w:t>6</w:t>
+            </w:r>
+            <w:bookmarkStart w:id="0" w:name="_GoBack"/>
+            <w:bookmarkEnd w:id="0"/>
           </w:p>
         </w:tc>
         <w:tc>
@@ -3718,7 +4367,7 @@
           </w:p>
           <w:p>
             <w:r>
-              <w:t>About</w:t>
+              <w:t>Blog</w:t>
             </w:r>
           </w:p>
         </w:tc>
@@ -3825,7 +4474,13 @@
           </w:tcPr>
           <w:p>
             <w:r>
-              <w:t>Redirect to about page</w:t>
+              <w:t xml:space="preserve">Redirect to </w:t>
+            </w:r>
+            <w:r>
+              <w:t>blog</w:t>
+            </w:r>
+            <w:r>
+              <w:t xml:space="preserve"> page</w:t>
             </w:r>
           </w:p>
         </w:tc>
@@ -3921,7 +4576,11 @@
               <w:t>blog</w:t>
             </w:r>
             <w:r>
-              <w:t xml:space="preserve"> is submitted to the database and should be displayed on the preview panel with “Is active” reading “yes”. This should also be displayed on the test site.</w:t>
+              <w:t xml:space="preserve"> is submitted to the database and should be displayed on the preview panel with “Is active” </w:t>
+            </w:r>
+            <w:r>
+              <w:lastRenderedPageBreak/>
+              <w:t>reading “yes”. This should also be displayed on the test site.</w:t>
             </w:r>
           </w:p>
         </w:tc>
@@ -3931,6 +4590,7 @@
           </w:tcPr>
           <w:p>
             <w:r>
+              <w:lastRenderedPageBreak/>
               <w:t>EXACT</w:t>
             </w:r>
           </w:p>
@@ -4005,11 +4665,7 @@
               <w:t>”</w:t>
             </w:r>
             <w:r>
-              <w:t xml:space="preserve">, and the test site should no </w:t>
-            </w:r>
-            <w:r>
-              <w:lastRenderedPageBreak/>
-              <w:t>longer display the employee.</w:t>
+              <w:t>, and the test site should no longer display the employee.</w:t>
             </w:r>
           </w:p>
         </w:tc>
@@ -4019,7 +4675,6 @@
           </w:tcPr>
           <w:p>
             <w:r>
-              <w:lastRenderedPageBreak/>
               <w:t>EXACT</w:t>
             </w:r>
           </w:p>
@@ -4331,6 +4986,7 @@
           </w:tcPr>
           <w:p>
             <w:r>
+              <w:lastRenderedPageBreak/>
               <w:t>Step no</w:t>
             </w:r>
           </w:p>
@@ -4485,11 +5141,7 @@
           </w:tcPr>
           <w:p>
             <w:r>
-              <w:t xml:space="preserve">Insert an image file and the caption “Test caption” as a visible image by choosing a file, typing in </w:t>
-            </w:r>
-            <w:r>
-              <w:lastRenderedPageBreak/>
-              <w:t>the caption, and clicking Upload Image</w:t>
+              <w:t>Insert an image file and the caption “Test caption” as a visible image by choosing a file, typing in the caption, and clicking Upload Image</w:t>
             </w:r>
           </w:p>
         </w:tc>
@@ -4499,12 +5151,7 @@
           </w:tcPr>
           <w:p>
             <w:r>
-              <w:lastRenderedPageBreak/>
-              <w:t xml:space="preserve">The new image is added to the database, the result can be </w:t>
-            </w:r>
-            <w:r>
-              <w:lastRenderedPageBreak/>
-              <w:t xml:space="preserve">seen from the Slider page and the </w:t>
+              <w:t xml:space="preserve">The new image is added to the database, the result can be seen from the Slider page and the </w:t>
             </w:r>
             <w:r>
               <w:t xml:space="preserve"> </w:t>
@@ -4520,7 +5167,6 @@
           </w:tcPr>
           <w:p>
             <w:r>
-              <w:lastRenderedPageBreak/>
               <w:t>EXACT</w:t>
             </w:r>
           </w:p>

</xml_diff>

<commit_message>
Updated test plan for article submit + images working on the edit page
</commit_message>
<xml_diff>
--- a/Documentation/Test Plan.docx
+++ b/Documentation/Test Plan.docx
@@ -225,22 +225,50 @@
           <w:sz w:val="24"/>
           <w:szCs w:val="24"/>
         </w:rPr>
-        <w:t>Purpose: Test the implementation of the Website Content Manager</w:t>
-      </w:r>
-    </w:p>
-    <w:p>
-      <w:pPr>
+        <w:t xml:space="preserve">Purpose: Test the implementation of the </w:t>
+      </w:r>
+      <w:r>
         <w:rPr>
           <w:sz w:val="24"/>
           <w:szCs w:val="24"/>
         </w:rPr>
-      </w:pPr>
-      <w:r>
+        <w:t>Content Management System</w:t>
+      </w:r>
+    </w:p>
+    <w:p>
+      <w:pPr>
         <w:rPr>
           <w:sz w:val="24"/>
           <w:szCs w:val="24"/>
         </w:rPr>
-        <w:t>Modules to Be Tested: Content Manager and related Website pages</w:t>
+      </w:pPr>
+      <w:r>
+        <w:rPr>
+          <w:sz w:val="24"/>
+          <w:szCs w:val="24"/>
+        </w:rPr>
+        <w:t xml:space="preserve">Modules to Be Tested: </w:t>
+      </w:r>
+      <w:r>
+        <w:rPr>
+          <w:sz w:val="24"/>
+          <w:szCs w:val="24"/>
+        </w:rPr>
+        <w:t>Content Management System</w:t>
+      </w:r>
+      <w:r>
+        <w:rPr>
+          <w:sz w:val="24"/>
+          <w:szCs w:val="24"/>
+        </w:rPr>
+        <w:t xml:space="preserve"> </w:t>
+      </w:r>
+      <w:r>
+        <w:rPr>
+          <w:sz w:val="24"/>
+          <w:szCs w:val="24"/>
+        </w:rPr>
+        <w:t>and related Website pages</w:t>
       </w:r>
     </w:p>
     <w:p>
@@ -294,34 +322,13 @@
         <w:ind w:left="360"/>
       </w:pPr>
       <w:r>
-        <w:t>At the time of this writing, there is one known trouble report.</w:t>
-      </w:r>
-    </w:p>
-    <w:p>
-      <w:pPr>
-        <w:pStyle w:val="ListParagraph"/>
-        <w:numPr>
-          <w:ilvl w:val="0"/>
-          <w:numId w:val="2"/>
-        </w:numPr>
-        <w:spacing w:after="0" w:line="240" w:lineRule="auto"/>
-      </w:pPr>
-      <w:r>
-        <w:t>The image slider needs exactly three visible image</w:t>
-      </w:r>
-      <w:r>
-        <w:t xml:space="preserve">s in order to display on </w:t>
-      </w:r>
-      <w:proofErr w:type="gramStart"/>
-      <w:r>
-        <w:t xml:space="preserve">the </w:t>
-      </w:r>
-      <w:r>
-        <w:t xml:space="preserve"> site</w:t>
-      </w:r>
-      <w:proofErr w:type="gramEnd"/>
-      <w:r>
-        <w:t>.</w:t>
+        <w:t xml:space="preserve">At the time of this writing, there is </w:t>
+      </w:r>
+      <w:r>
+        <w:t>___</w:t>
+      </w:r>
+      <w:r>
+        <w:t xml:space="preserve"> known trouble report.</w:t>
       </w:r>
     </w:p>
     <w:p>
@@ -348,7 +355,22 @@
         <w:spacing w:after="0" w:line="240" w:lineRule="auto"/>
       </w:pPr>
       <w:r>
-        <w:t>The following Test Plan has been created using the requirements document and implementation experience. The Content Manager is aimed at designing a system that is able to easily make changes to the website.</w:t>
+        <w:t xml:space="preserve">The following Test Plan has been created using the requirements document and implementation experience. The </w:t>
+      </w:r>
+      <w:r>
+        <w:rPr>
+          <w:sz w:val="24"/>
+          <w:szCs w:val="24"/>
+        </w:rPr>
+        <w:t>Content Management System</w:t>
+      </w:r>
+      <w:r>
+        <w:t xml:space="preserve"> </w:t>
+      </w:r>
+      <w:bookmarkStart w:id="0" w:name="_GoBack"/>
+      <w:bookmarkEnd w:id="0"/>
+      <w:r>
+        <w:t>is aimed at designing a system that is able to easily make changes to the website.</w:t>
       </w:r>
     </w:p>
     <w:p>
@@ -851,33 +873,33 @@
         <w:rPr>
           <w:b/>
         </w:rPr>
+        <w:t>Test Group 4</w:t>
+      </w:r>
+      <w:r>
+        <w:rPr>
+          <w:b/>
+        </w:rPr>
+        <w:t xml:space="preserve"> – </w:t>
+      </w:r>
+      <w:r>
+        <w:rPr>
+          <w:b/>
+        </w:rPr>
+        <w:t>Article</w:t>
+      </w:r>
+    </w:p>
+    <w:p>
+      <w:pPr>
+        <w:spacing w:after="0" w:line="240" w:lineRule="auto"/>
+        <w:rPr>
+          <w:b/>
+        </w:rPr>
+      </w:pPr>
+      <w:r>
+        <w:rPr>
+          <w:b/>
+        </w:rPr>
         <w:lastRenderedPageBreak/>
-        <w:t>Test Group 4</w:t>
-      </w:r>
-      <w:r>
-        <w:rPr>
-          <w:b/>
-        </w:rPr>
-        <w:t xml:space="preserve"> – </w:t>
-      </w:r>
-      <w:r>
-        <w:rPr>
-          <w:b/>
-        </w:rPr>
-        <w:t>Article</w:t>
-      </w:r>
-    </w:p>
-    <w:p>
-      <w:pPr>
-        <w:spacing w:after="0" w:line="240" w:lineRule="auto"/>
-        <w:rPr>
-          <w:b/>
-        </w:rPr>
-      </w:pPr>
-      <w:r>
-        <w:rPr>
-          <w:b/>
-        </w:rPr>
         <w:t>Test Group 5</w:t>
       </w:r>
       <w:r>
@@ -1186,7 +1208,10 @@
         <w:t xml:space="preserve">for the </w:t>
       </w:r>
       <w:r>
-        <w:t>Article’s</w:t>
+        <w:t>Article</w:t>
+      </w:r>
+      <w:r>
+        <w:t>s</w:t>
       </w:r>
       <w:r>
         <w:t xml:space="preserve"> page</w:t>
@@ -3011,19 +3036,6 @@
     <w:p/>
     <w:p/>
     <w:p/>
-    <w:p/>
-    <w:p/>
-    <w:p>
-      <w:r>
-        <w:t>============ Here’</w:t>
-      </w:r>
-      <w:r>
-        <w:t>s an example test case for the about page:</w:t>
-      </w:r>
-      <w:r>
-        <w:t xml:space="preserve"> ==============</w:t>
-      </w:r>
-    </w:p>
     <w:tbl>
       <w:tblPr>
         <w:tblStyle w:val="TableGrid"/>
@@ -3031,22 +3043,23 @@
         <w:tblLook w:val="04A0" w:firstRow="1" w:lastRow="0" w:firstColumn="1" w:lastColumn="0" w:noHBand="0" w:noVBand="1"/>
       </w:tblPr>
       <w:tblGrid>
-        <w:gridCol w:w="751"/>
-        <w:gridCol w:w="2743"/>
-        <w:gridCol w:w="1485"/>
-        <w:gridCol w:w="1165"/>
-        <w:gridCol w:w="1765"/>
-        <w:gridCol w:w="698"/>
-        <w:gridCol w:w="743"/>
+        <w:gridCol w:w="695"/>
+        <w:gridCol w:w="2139"/>
+        <w:gridCol w:w="2521"/>
+        <w:gridCol w:w="1156"/>
+        <w:gridCol w:w="1477"/>
+        <w:gridCol w:w="682"/>
+        <w:gridCol w:w="680"/>
       </w:tblGrid>
       <w:tr>
         <w:tc>
           <w:tcPr>
-            <w:tcW w:w="3494" w:type="dxa"/>
+            <w:tcW w:w="2515" w:type="dxa"/>
             <w:gridSpan w:val="2"/>
           </w:tcPr>
           <w:p>
             <w:r>
+              <w:lastRenderedPageBreak/>
               <w:t>Test no:</w:t>
             </w:r>
           </w:p>
@@ -3061,7 +3074,7 @@
         </w:tc>
         <w:tc>
           <w:tcPr>
-            <w:tcW w:w="5856" w:type="dxa"/>
+            <w:tcW w:w="6835" w:type="dxa"/>
             <w:gridSpan w:val="5"/>
           </w:tcPr>
           <w:p>
@@ -3107,7 +3120,7 @@
       <w:tr>
         <w:tc>
           <w:tcPr>
-            <w:tcW w:w="751" w:type="dxa"/>
+            <w:tcW w:w="708" w:type="dxa"/>
           </w:tcPr>
           <w:p>
             <w:r>
@@ -3117,7 +3130,7 @@
         </w:tc>
         <w:tc>
           <w:tcPr>
-            <w:tcW w:w="2743" w:type="dxa"/>
+            <w:tcW w:w="1807" w:type="dxa"/>
           </w:tcPr>
           <w:p>
             <w:r>
@@ -3127,7 +3140,7 @@
         </w:tc>
         <w:tc>
           <w:tcPr>
-            <w:tcW w:w="1485" w:type="dxa"/>
+            <w:tcW w:w="2753" w:type="dxa"/>
           </w:tcPr>
           <w:p>
             <w:r>
@@ -3137,7 +3150,7 @@
         </w:tc>
         <w:tc>
           <w:tcPr>
-            <w:tcW w:w="1165" w:type="dxa"/>
+            <w:tcW w:w="1156" w:type="dxa"/>
           </w:tcPr>
           <w:p>
             <w:r>
@@ -3147,7 +3160,7 @@
         </w:tc>
         <w:tc>
           <w:tcPr>
-            <w:tcW w:w="1765" w:type="dxa"/>
+            <w:tcW w:w="1545" w:type="dxa"/>
           </w:tcPr>
           <w:p>
             <w:r>
@@ -3157,7 +3170,7 @@
         </w:tc>
         <w:tc>
           <w:tcPr>
-            <w:tcW w:w="698" w:type="dxa"/>
+            <w:tcW w:w="686" w:type="dxa"/>
           </w:tcPr>
           <w:p>
             <w:r>
@@ -3167,7 +3180,7 @@
         </w:tc>
         <w:tc>
           <w:tcPr>
-            <w:tcW w:w="743" w:type="dxa"/>
+            <w:tcW w:w="695" w:type="dxa"/>
           </w:tcPr>
           <w:p>
             <w:r>
@@ -3179,7 +3192,7 @@
       <w:tr>
         <w:tc>
           <w:tcPr>
-            <w:tcW w:w="751" w:type="dxa"/>
+            <w:tcW w:w="708" w:type="dxa"/>
           </w:tcPr>
           <w:p>
             <w:r>
@@ -3189,7 +3202,7 @@
         </w:tc>
         <w:tc>
           <w:tcPr>
-            <w:tcW w:w="2743" w:type="dxa"/>
+            <w:tcW w:w="1807" w:type="dxa"/>
           </w:tcPr>
           <w:p>
             <w:r>
@@ -3205,7 +3218,7 @@
         </w:tc>
         <w:tc>
           <w:tcPr>
-            <w:tcW w:w="1485" w:type="dxa"/>
+            <w:tcW w:w="2753" w:type="dxa"/>
           </w:tcPr>
           <w:p>
             <w:r>
@@ -3221,7 +3234,7 @@
         </w:tc>
         <w:tc>
           <w:tcPr>
-            <w:tcW w:w="1165" w:type="dxa"/>
+            <w:tcW w:w="1156" w:type="dxa"/>
           </w:tcPr>
           <w:p>
             <w:r>
@@ -3231,19 +3244,19 @@
         </w:tc>
         <w:tc>
           <w:tcPr>
-            <w:tcW w:w="1765" w:type="dxa"/>
-          </w:tcPr>
-          <w:p/>
-        </w:tc>
-        <w:tc>
-          <w:tcPr>
-            <w:tcW w:w="698" w:type="dxa"/>
-          </w:tcPr>
-          <w:p/>
-        </w:tc>
-        <w:tc>
-          <w:tcPr>
-            <w:tcW w:w="743" w:type="dxa"/>
+            <w:tcW w:w="1545" w:type="dxa"/>
+          </w:tcPr>
+          <w:p/>
+        </w:tc>
+        <w:tc>
+          <w:tcPr>
+            <w:tcW w:w="686" w:type="dxa"/>
+          </w:tcPr>
+          <w:p/>
+        </w:tc>
+        <w:tc>
+          <w:tcPr>
+            <w:tcW w:w="695" w:type="dxa"/>
           </w:tcPr>
           <w:p/>
         </w:tc>
@@ -3251,7 +3264,7 @@
       <w:tr>
         <w:tc>
           <w:tcPr>
-            <w:tcW w:w="751" w:type="dxa"/>
+            <w:tcW w:w="708" w:type="dxa"/>
           </w:tcPr>
           <w:p>
             <w:r>
@@ -3261,7 +3274,7 @@
         </w:tc>
         <w:tc>
           <w:tcPr>
-            <w:tcW w:w="2743" w:type="dxa"/>
+            <w:tcW w:w="1807" w:type="dxa"/>
           </w:tcPr>
           <w:p>
             <w:r>
@@ -3271,7 +3284,7 @@
         </w:tc>
         <w:tc>
           <w:tcPr>
-            <w:tcW w:w="1485" w:type="dxa"/>
+            <w:tcW w:w="2753" w:type="dxa"/>
           </w:tcPr>
           <w:p>
             <w:r>
@@ -3299,7 +3312,7 @@
         </w:tc>
         <w:tc>
           <w:tcPr>
-            <w:tcW w:w="1165" w:type="dxa"/>
+            <w:tcW w:w="1156" w:type="dxa"/>
           </w:tcPr>
           <w:p>
             <w:r>
@@ -3309,19 +3322,19 @@
         </w:tc>
         <w:tc>
           <w:tcPr>
-            <w:tcW w:w="1765" w:type="dxa"/>
-          </w:tcPr>
-          <w:p/>
-        </w:tc>
-        <w:tc>
-          <w:tcPr>
-            <w:tcW w:w="698" w:type="dxa"/>
-          </w:tcPr>
-          <w:p/>
-        </w:tc>
-        <w:tc>
-          <w:tcPr>
-            <w:tcW w:w="743" w:type="dxa"/>
+            <w:tcW w:w="1545" w:type="dxa"/>
+          </w:tcPr>
+          <w:p/>
+        </w:tc>
+        <w:tc>
+          <w:tcPr>
+            <w:tcW w:w="686" w:type="dxa"/>
+          </w:tcPr>
+          <w:p/>
+        </w:tc>
+        <w:tc>
+          <w:tcPr>
+            <w:tcW w:w="695" w:type="dxa"/>
           </w:tcPr>
           <w:p/>
         </w:tc>
@@ -3329,7 +3342,7 @@
       <w:tr>
         <w:tc>
           <w:tcPr>
-            <w:tcW w:w="751" w:type="dxa"/>
+            <w:tcW w:w="708" w:type="dxa"/>
           </w:tcPr>
           <w:p>
             <w:r>
@@ -3339,7 +3352,7 @@
         </w:tc>
         <w:tc>
           <w:tcPr>
-            <w:tcW w:w="2743" w:type="dxa"/>
+            <w:tcW w:w="1807" w:type="dxa"/>
           </w:tcPr>
           <w:p>
             <w:r>
@@ -3355,7 +3368,7 @@
         </w:tc>
         <w:tc>
           <w:tcPr>
-            <w:tcW w:w="1485" w:type="dxa"/>
+            <w:tcW w:w="2753" w:type="dxa"/>
           </w:tcPr>
           <w:p>
             <w:r>
@@ -3365,7 +3378,7 @@
         </w:tc>
         <w:tc>
           <w:tcPr>
-            <w:tcW w:w="1165" w:type="dxa"/>
+            <w:tcW w:w="1156" w:type="dxa"/>
           </w:tcPr>
           <w:p>
             <w:r>
@@ -3375,19 +3388,19 @@
         </w:tc>
         <w:tc>
           <w:tcPr>
-            <w:tcW w:w="1765" w:type="dxa"/>
-          </w:tcPr>
-          <w:p/>
-        </w:tc>
-        <w:tc>
-          <w:tcPr>
-            <w:tcW w:w="698" w:type="dxa"/>
-          </w:tcPr>
-          <w:p/>
-        </w:tc>
-        <w:tc>
-          <w:tcPr>
-            <w:tcW w:w="743" w:type="dxa"/>
+            <w:tcW w:w="1545" w:type="dxa"/>
+          </w:tcPr>
+          <w:p/>
+        </w:tc>
+        <w:tc>
+          <w:tcPr>
+            <w:tcW w:w="686" w:type="dxa"/>
+          </w:tcPr>
+          <w:p/>
+        </w:tc>
+        <w:tc>
+          <w:tcPr>
+            <w:tcW w:w="695" w:type="dxa"/>
           </w:tcPr>
           <w:p/>
         </w:tc>
@@ -3395,7 +3408,7 @@
       <w:tr>
         <w:tc>
           <w:tcPr>
-            <w:tcW w:w="751" w:type="dxa"/>
+            <w:tcW w:w="708" w:type="dxa"/>
           </w:tcPr>
           <w:p>
             <w:r>
@@ -3405,7 +3418,7 @@
         </w:tc>
         <w:tc>
           <w:tcPr>
-            <w:tcW w:w="2743" w:type="dxa"/>
+            <w:tcW w:w="1807" w:type="dxa"/>
           </w:tcPr>
           <w:p>
             <w:r>
@@ -3415,7 +3428,7 @@
         </w:tc>
         <w:tc>
           <w:tcPr>
-            <w:tcW w:w="1485" w:type="dxa"/>
+            <w:tcW w:w="2753" w:type="dxa"/>
           </w:tcPr>
           <w:p>
             <w:r>
@@ -3433,25 +3446,25 @@
         </w:tc>
         <w:tc>
           <w:tcPr>
-            <w:tcW w:w="1165" w:type="dxa"/>
-          </w:tcPr>
-          <w:p/>
-        </w:tc>
-        <w:tc>
-          <w:tcPr>
-            <w:tcW w:w="1765" w:type="dxa"/>
-          </w:tcPr>
-          <w:p/>
-        </w:tc>
-        <w:tc>
-          <w:tcPr>
-            <w:tcW w:w="698" w:type="dxa"/>
-          </w:tcPr>
-          <w:p/>
-        </w:tc>
-        <w:tc>
-          <w:tcPr>
-            <w:tcW w:w="743" w:type="dxa"/>
+            <w:tcW w:w="1156" w:type="dxa"/>
+          </w:tcPr>
+          <w:p/>
+        </w:tc>
+        <w:tc>
+          <w:tcPr>
+            <w:tcW w:w="1545" w:type="dxa"/>
+          </w:tcPr>
+          <w:p/>
+        </w:tc>
+        <w:tc>
+          <w:tcPr>
+            <w:tcW w:w="686" w:type="dxa"/>
+          </w:tcPr>
+          <w:p/>
+        </w:tc>
+        <w:tc>
+          <w:tcPr>
+            <w:tcW w:w="695" w:type="dxa"/>
           </w:tcPr>
           <w:p/>
         </w:tc>
@@ -3459,7 +3472,7 @@
       <w:tr>
         <w:tc>
           <w:tcPr>
-            <w:tcW w:w="751" w:type="dxa"/>
+            <w:tcW w:w="708" w:type="dxa"/>
           </w:tcPr>
           <w:p>
             <w:r>
@@ -3469,7 +3482,7 @@
         </w:tc>
         <w:tc>
           <w:tcPr>
-            <w:tcW w:w="2743" w:type="dxa"/>
+            <w:tcW w:w="1807" w:type="dxa"/>
           </w:tcPr>
           <w:p>
             <w:r>
@@ -3479,7 +3492,7 @@
         </w:tc>
         <w:tc>
           <w:tcPr>
-            <w:tcW w:w="1485" w:type="dxa"/>
+            <w:tcW w:w="2753" w:type="dxa"/>
           </w:tcPr>
           <w:p>
             <w:r>
@@ -3507,11 +3520,7 @@
               <w:t>name</w:t>
             </w:r>
             <w:r>
-              <w:t xml:space="preserve"> </w:t>
-            </w:r>
-            <w:r>
-              <w:lastRenderedPageBreak/>
-              <w:t xml:space="preserve">2” and Is active should say “yes”. The </w:t>
+              <w:t xml:space="preserve"> 2” and Is active should say “yes”. The </w:t>
             </w:r>
             <w:r>
               <w:t>employee</w:t>
@@ -3531,25 +3540,25 @@
         </w:tc>
         <w:tc>
           <w:tcPr>
-            <w:tcW w:w="1165" w:type="dxa"/>
-          </w:tcPr>
-          <w:p/>
-        </w:tc>
-        <w:tc>
-          <w:tcPr>
-            <w:tcW w:w="1765" w:type="dxa"/>
-          </w:tcPr>
-          <w:p/>
-        </w:tc>
-        <w:tc>
-          <w:tcPr>
-            <w:tcW w:w="698" w:type="dxa"/>
-          </w:tcPr>
-          <w:p/>
-        </w:tc>
-        <w:tc>
-          <w:tcPr>
-            <w:tcW w:w="743" w:type="dxa"/>
+            <w:tcW w:w="1156" w:type="dxa"/>
+          </w:tcPr>
+          <w:p/>
+        </w:tc>
+        <w:tc>
+          <w:tcPr>
+            <w:tcW w:w="1545" w:type="dxa"/>
+          </w:tcPr>
+          <w:p/>
+        </w:tc>
+        <w:tc>
+          <w:tcPr>
+            <w:tcW w:w="686" w:type="dxa"/>
+          </w:tcPr>
+          <w:p/>
+        </w:tc>
+        <w:tc>
+          <w:tcPr>
+            <w:tcW w:w="695" w:type="dxa"/>
           </w:tcPr>
           <w:p/>
         </w:tc>
@@ -3557,7 +3566,7 @@
       <w:tr>
         <w:tc>
           <w:tcPr>
-            <w:tcW w:w="751" w:type="dxa"/>
+            <w:tcW w:w="708" w:type="dxa"/>
           </w:tcPr>
           <w:p>
             <w:r>
@@ -3567,7 +3576,7 @@
         </w:tc>
         <w:tc>
           <w:tcPr>
-            <w:tcW w:w="2743" w:type="dxa"/>
+            <w:tcW w:w="1807" w:type="dxa"/>
           </w:tcPr>
           <w:p>
             <w:r>
@@ -3586,7 +3595,7 @@
         </w:tc>
         <w:tc>
           <w:tcPr>
-            <w:tcW w:w="1485" w:type="dxa"/>
+            <w:tcW w:w="2753" w:type="dxa"/>
           </w:tcPr>
           <w:p>
             <w:r>
@@ -3616,7 +3625,7 @@
         </w:tc>
         <w:tc>
           <w:tcPr>
-            <w:tcW w:w="1165" w:type="dxa"/>
+            <w:tcW w:w="1156" w:type="dxa"/>
           </w:tcPr>
           <w:p>
             <w:r>
@@ -3626,1302 +3635,27 @@
         </w:tc>
         <w:tc>
           <w:tcPr>
-            <w:tcW w:w="1765" w:type="dxa"/>
-          </w:tcPr>
-          <w:p/>
-        </w:tc>
-        <w:tc>
-          <w:tcPr>
-            <w:tcW w:w="698" w:type="dxa"/>
-          </w:tcPr>
-          <w:p/>
-        </w:tc>
-        <w:tc>
-          <w:tcPr>
-            <w:tcW w:w="743" w:type="dxa"/>
+            <w:tcW w:w="1545" w:type="dxa"/>
+          </w:tcPr>
+          <w:p/>
+        </w:tc>
+        <w:tc>
+          <w:tcPr>
+            <w:tcW w:w="686" w:type="dxa"/>
+          </w:tcPr>
+          <w:p/>
+        </w:tc>
+        <w:tc>
+          <w:tcPr>
+            <w:tcW w:w="695" w:type="dxa"/>
           </w:tcPr>
           <w:p/>
         </w:tc>
       </w:tr>
     </w:tbl>
     <w:p/>
-    <w:tbl>
-      <w:tblPr>
-        <w:tblStyle w:val="TableGrid"/>
-        <w:tblW w:w="0" w:type="auto"/>
-        <w:tblLook w:val="04A0" w:firstRow="1" w:lastRow="0" w:firstColumn="1" w:lastColumn="0" w:noHBand="0" w:noVBand="1"/>
-      </w:tblPr>
-      <w:tblGrid>
-        <w:gridCol w:w="751"/>
-        <w:gridCol w:w="2743"/>
-        <w:gridCol w:w="1485"/>
-        <w:gridCol w:w="1165"/>
-        <w:gridCol w:w="1765"/>
-        <w:gridCol w:w="698"/>
-        <w:gridCol w:w="743"/>
-      </w:tblGrid>
-      <w:tr>
-        <w:tc>
-          <w:tcPr>
-            <w:tcW w:w="3494" w:type="dxa"/>
-            <w:gridSpan w:val="2"/>
-          </w:tcPr>
-          <w:p>
-            <w:r>
-              <w:t>Test no:</w:t>
-            </w:r>
-          </w:p>
-          <w:p>
-            <w:pPr>
-              <w:jc w:val="center"/>
-            </w:pPr>
-            <w:r>
-              <w:t>4</w:t>
-            </w:r>
-          </w:p>
-        </w:tc>
-        <w:tc>
-          <w:tcPr>
-            <w:tcW w:w="5856" w:type="dxa"/>
-            <w:gridSpan w:val="5"/>
-          </w:tcPr>
-          <w:p>
-            <w:r>
-              <w:t>Function:</w:t>
-            </w:r>
-          </w:p>
-          <w:p>
-            <w:r>
-              <w:t>Job</w:t>
-            </w:r>
-            <w:r>
-              <w:t xml:space="preserve"> Insert, Toggle, and Delete             TEST GROUP 2</w:t>
-            </w:r>
-          </w:p>
-          <w:p>
-            <w:r>
-              <w:t>Sub Test 1:</w:t>
-            </w:r>
-          </w:p>
-          <w:p>
-            <w:r>
-              <w:t>Job</w:t>
-            </w:r>
-          </w:p>
-        </w:tc>
-      </w:tr>
-      <w:tr>
-        <w:tc>
-          <w:tcPr>
-            <w:tcW w:w="751" w:type="dxa"/>
-          </w:tcPr>
-          <w:p>
-            <w:r>
-              <w:t>Step no</w:t>
-            </w:r>
-          </w:p>
-        </w:tc>
-        <w:tc>
-          <w:tcPr>
-            <w:tcW w:w="2743" w:type="dxa"/>
-          </w:tcPr>
-          <w:p>
-            <w:r>
-              <w:t>Operator Action</w:t>
-            </w:r>
-          </w:p>
-        </w:tc>
-        <w:tc>
-          <w:tcPr>
-            <w:tcW w:w="1485" w:type="dxa"/>
-          </w:tcPr>
-          <w:p>
-            <w:r>
-              <w:t>Expected Results</w:t>
-            </w:r>
-          </w:p>
-        </w:tc>
-        <w:tc>
-          <w:tcPr>
-            <w:tcW w:w="1165" w:type="dxa"/>
-          </w:tcPr>
-          <w:p>
-            <w:r>
-              <w:t>Evaluation Criteria</w:t>
-            </w:r>
-          </w:p>
-        </w:tc>
-        <w:tc>
-          <w:tcPr>
-            <w:tcW w:w="1765" w:type="dxa"/>
-          </w:tcPr>
-          <w:p>
-            <w:r>
-              <w:t>Observed Results</w:t>
-            </w:r>
-          </w:p>
-        </w:tc>
-        <w:tc>
-          <w:tcPr>
-            <w:tcW w:w="698" w:type="dxa"/>
-          </w:tcPr>
-          <w:p>
-            <w:r>
-              <w:t>PASS</w:t>
-            </w:r>
-          </w:p>
-        </w:tc>
-        <w:tc>
-          <w:tcPr>
-            <w:tcW w:w="743" w:type="dxa"/>
-          </w:tcPr>
-          <w:p>
-            <w:r>
-              <w:t>FAIL</w:t>
-            </w:r>
-          </w:p>
-        </w:tc>
-      </w:tr>
-      <w:tr>
-        <w:tc>
-          <w:tcPr>
-            <w:tcW w:w="751" w:type="dxa"/>
-          </w:tcPr>
-          <w:p>
-            <w:r>
-              <w:t>1</w:t>
-            </w:r>
-          </w:p>
-        </w:tc>
-        <w:tc>
-          <w:tcPr>
-            <w:tcW w:w="2743" w:type="dxa"/>
-          </w:tcPr>
-          <w:p>
-            <w:r>
-              <w:t>Go to localhost:3000/</w:t>
-            </w:r>
-            <w:proofErr w:type="spellStart"/>
-            <w:r>
-              <w:t>jobpostings</w:t>
-            </w:r>
-            <w:proofErr w:type="spellEnd"/>
-          </w:p>
-        </w:tc>
-        <w:tc>
-          <w:tcPr>
-            <w:tcW w:w="1485" w:type="dxa"/>
-          </w:tcPr>
-          <w:p>
-            <w:r>
-              <w:t xml:space="preserve">Redirect to </w:t>
-            </w:r>
-            <w:r>
-              <w:t>job postings</w:t>
-            </w:r>
-            <w:r>
-              <w:t xml:space="preserve"> page</w:t>
-            </w:r>
-          </w:p>
-        </w:tc>
-        <w:tc>
-          <w:tcPr>
-            <w:tcW w:w="1165" w:type="dxa"/>
-          </w:tcPr>
-          <w:p>
-            <w:r>
-              <w:t>EXACT</w:t>
-            </w:r>
-          </w:p>
-        </w:tc>
-        <w:tc>
-          <w:tcPr>
-            <w:tcW w:w="1765" w:type="dxa"/>
-          </w:tcPr>
-          <w:p/>
-        </w:tc>
-        <w:tc>
-          <w:tcPr>
-            <w:tcW w:w="698" w:type="dxa"/>
-          </w:tcPr>
-          <w:p/>
-        </w:tc>
-        <w:tc>
-          <w:tcPr>
-            <w:tcW w:w="743" w:type="dxa"/>
-          </w:tcPr>
-          <w:p/>
-        </w:tc>
-      </w:tr>
-      <w:tr>
-        <w:tc>
-          <w:tcPr>
-            <w:tcW w:w="751" w:type="dxa"/>
-          </w:tcPr>
-          <w:p>
-            <w:r>
-              <w:t>2</w:t>
-            </w:r>
-          </w:p>
-        </w:tc>
-        <w:tc>
-          <w:tcPr>
-            <w:tcW w:w="2743" w:type="dxa"/>
-          </w:tcPr>
-          <w:p>
-            <w:r>
-              <w:t xml:space="preserve">Insert “Test </w:t>
-            </w:r>
-            <w:r>
-              <w:t>title</w:t>
-            </w:r>
-            <w:r>
-              <w:t xml:space="preserve">” for </w:t>
-            </w:r>
-            <w:r>
-              <w:t>Title</w:t>
-            </w:r>
-            <w:r>
-              <w:t xml:space="preserve">, “Test” for description, and </w:t>
-            </w:r>
-            <w:r>
-              <w:t>“Tes</w:t>
-            </w:r>
-            <w:r>
-              <w:t>t</w:t>
-            </w:r>
-            <w:r>
-              <w:t xml:space="preserve">” for </w:t>
-            </w:r>
-            <w:r>
-              <w:t>requirements</w:t>
-            </w:r>
-            <w:r>
-              <w:t xml:space="preserve">. Check “Publish to </w:t>
-            </w:r>
-            <w:r>
-              <w:t>front end</w:t>
-            </w:r>
-            <w:r>
-              <w:t>” and click submit.</w:t>
-            </w:r>
-          </w:p>
-        </w:tc>
-        <w:tc>
-          <w:tcPr>
-            <w:tcW w:w="1485" w:type="dxa"/>
-          </w:tcPr>
-          <w:p>
-            <w:r>
-              <w:t xml:space="preserve">The new </w:t>
-            </w:r>
-            <w:r>
-              <w:t>job</w:t>
-            </w:r>
-            <w:r>
-              <w:t xml:space="preserve"> is submitted to the database and should be displayed on the preview panel with “Is active” reading “yes”. This should also be displayed on the test site.</w:t>
-            </w:r>
-          </w:p>
-        </w:tc>
-        <w:tc>
-          <w:tcPr>
-            <w:tcW w:w="1165" w:type="dxa"/>
-          </w:tcPr>
-          <w:p>
-            <w:r>
-              <w:t>EXACT</w:t>
-            </w:r>
-          </w:p>
-        </w:tc>
-        <w:tc>
-          <w:tcPr>
-            <w:tcW w:w="1765" w:type="dxa"/>
-          </w:tcPr>
-          <w:p/>
-        </w:tc>
-        <w:tc>
-          <w:tcPr>
-            <w:tcW w:w="698" w:type="dxa"/>
-          </w:tcPr>
-          <w:p/>
-        </w:tc>
-        <w:tc>
-          <w:tcPr>
-            <w:tcW w:w="743" w:type="dxa"/>
-          </w:tcPr>
-          <w:p/>
-        </w:tc>
-      </w:tr>
-      <w:tr>
-        <w:tc>
-          <w:tcPr>
-            <w:tcW w:w="751" w:type="dxa"/>
-          </w:tcPr>
-          <w:p>
-            <w:r>
-              <w:t>3</w:t>
-            </w:r>
-          </w:p>
-        </w:tc>
-        <w:tc>
-          <w:tcPr>
-            <w:tcW w:w="2743" w:type="dxa"/>
-          </w:tcPr>
-          <w:p>
-            <w:r>
-              <w:t xml:space="preserve">Click the toggle button next to the </w:t>
-            </w:r>
-            <w:r>
-              <w:t>job</w:t>
-            </w:r>
-            <w:r>
-              <w:t xml:space="preserve"> </w:t>
-            </w:r>
-            <w:r>
-              <w:t>called</w:t>
-            </w:r>
-            <w:r>
-              <w:t xml:space="preserve"> “Test </w:t>
-            </w:r>
-            <w:r>
-              <w:t>title</w:t>
-            </w:r>
-            <w:r>
-              <w:t>”</w:t>
-            </w:r>
-          </w:p>
-        </w:tc>
-        <w:tc>
-          <w:tcPr>
-            <w:tcW w:w="1485" w:type="dxa"/>
-          </w:tcPr>
-          <w:p>
-            <w:r>
-              <w:t xml:space="preserve">“Is active” should read no, and the test site should no </w:t>
-            </w:r>
-            <w:r>
-              <w:lastRenderedPageBreak/>
-              <w:t xml:space="preserve">longer display the </w:t>
-            </w:r>
-            <w:r>
-              <w:t>job</w:t>
-            </w:r>
-            <w:r>
-              <w:t>.</w:t>
-            </w:r>
-          </w:p>
-        </w:tc>
-        <w:tc>
-          <w:tcPr>
-            <w:tcW w:w="1165" w:type="dxa"/>
-          </w:tcPr>
-          <w:p>
-            <w:r>
-              <w:lastRenderedPageBreak/>
-              <w:t>EXACT</w:t>
-            </w:r>
-          </w:p>
-        </w:tc>
-        <w:tc>
-          <w:tcPr>
-            <w:tcW w:w="1765" w:type="dxa"/>
-          </w:tcPr>
-          <w:p/>
-        </w:tc>
-        <w:tc>
-          <w:tcPr>
-            <w:tcW w:w="698" w:type="dxa"/>
-          </w:tcPr>
-          <w:p/>
-        </w:tc>
-        <w:tc>
-          <w:tcPr>
-            <w:tcW w:w="743" w:type="dxa"/>
-          </w:tcPr>
-          <w:p/>
-        </w:tc>
-      </w:tr>
-      <w:tr>
-        <w:tc>
-          <w:tcPr>
-            <w:tcW w:w="751" w:type="dxa"/>
-          </w:tcPr>
-          <w:p>
-            <w:r>
-              <w:t>4</w:t>
-            </w:r>
-          </w:p>
-        </w:tc>
-        <w:tc>
-          <w:tcPr>
-            <w:tcW w:w="2743" w:type="dxa"/>
-          </w:tcPr>
-          <w:p>
-            <w:r>
-              <w:t xml:space="preserve">Click the edit button next to the </w:t>
-            </w:r>
-            <w:r>
-              <w:t>job</w:t>
-            </w:r>
-            <w:r>
-              <w:t xml:space="preserve"> titled “Test </w:t>
-            </w:r>
-            <w:r>
-              <w:t>title</w:t>
-            </w:r>
-            <w:r>
-              <w:t>”.</w:t>
-            </w:r>
-          </w:p>
-        </w:tc>
-        <w:tc>
-          <w:tcPr>
-            <w:tcW w:w="1485" w:type="dxa"/>
-          </w:tcPr>
-          <w:p>
-            <w:r>
-              <w:t xml:space="preserve">Should redirect to </w:t>
-            </w:r>
-            <w:proofErr w:type="spellStart"/>
-            <w:r>
-              <w:t>job</w:t>
-            </w:r>
-            <w:r>
-              <w:t>Edit</w:t>
-            </w:r>
-            <w:proofErr w:type="spellEnd"/>
-            <w:r>
-              <w:t xml:space="preserve"> page</w:t>
-            </w:r>
-          </w:p>
-        </w:tc>
-        <w:tc>
-          <w:tcPr>
-            <w:tcW w:w="1165" w:type="dxa"/>
-          </w:tcPr>
-          <w:p/>
-        </w:tc>
-        <w:tc>
-          <w:tcPr>
-            <w:tcW w:w="1765" w:type="dxa"/>
-          </w:tcPr>
-          <w:p/>
-        </w:tc>
-        <w:tc>
-          <w:tcPr>
-            <w:tcW w:w="698" w:type="dxa"/>
-          </w:tcPr>
-          <w:p/>
-        </w:tc>
-        <w:tc>
-          <w:tcPr>
-            <w:tcW w:w="743" w:type="dxa"/>
-          </w:tcPr>
-          <w:p/>
-        </w:tc>
-      </w:tr>
-      <w:tr>
-        <w:tc>
-          <w:tcPr>
-            <w:tcW w:w="751" w:type="dxa"/>
-          </w:tcPr>
-          <w:p>
-            <w:r>
-              <w:t>5</w:t>
-            </w:r>
-          </w:p>
-        </w:tc>
-        <w:tc>
-          <w:tcPr>
-            <w:tcW w:w="2743" w:type="dxa"/>
-          </w:tcPr>
-          <w:p>
-            <w:r>
-              <w:t xml:space="preserve">Change title to “Test </w:t>
-            </w:r>
-            <w:r>
-              <w:t>title</w:t>
-            </w:r>
-            <w:r>
-              <w:t xml:space="preserve"> 2” and check “Publish to front end”.</w:t>
-            </w:r>
-          </w:p>
-        </w:tc>
-        <w:tc>
-          <w:tcPr>
-            <w:tcW w:w="1485" w:type="dxa"/>
-          </w:tcPr>
-          <w:p>
-            <w:r>
-              <w:t>Redirects to job postings page</w:t>
-            </w:r>
-            <w:r>
-              <w:t>. T</w:t>
-            </w:r>
-            <w:r>
-              <w:t xml:space="preserve">he </w:t>
-            </w:r>
-            <w:r>
-              <w:t xml:space="preserve">job </w:t>
-            </w:r>
-            <w:r>
-              <w:t xml:space="preserve">should now be named “Test </w:t>
-            </w:r>
-            <w:r>
-              <w:t>title</w:t>
-            </w:r>
-            <w:r>
-              <w:t xml:space="preserve"> 2” and Is active should say “yes”. The </w:t>
-            </w:r>
-            <w:r>
-              <w:t xml:space="preserve">job </w:t>
-            </w:r>
-            <w:r>
-              <w:t xml:space="preserve">should also be displayed on the </w:t>
-            </w:r>
-            <w:r>
-              <w:t>front-end</w:t>
-            </w:r>
-            <w:r>
-              <w:t xml:space="preserve"> site.</w:t>
-            </w:r>
-          </w:p>
-        </w:tc>
-        <w:tc>
-          <w:tcPr>
-            <w:tcW w:w="1165" w:type="dxa"/>
-          </w:tcPr>
-          <w:p/>
-        </w:tc>
-        <w:tc>
-          <w:tcPr>
-            <w:tcW w:w="1765" w:type="dxa"/>
-          </w:tcPr>
-          <w:p/>
-        </w:tc>
-        <w:tc>
-          <w:tcPr>
-            <w:tcW w:w="698" w:type="dxa"/>
-          </w:tcPr>
-          <w:p/>
-        </w:tc>
-        <w:tc>
-          <w:tcPr>
-            <w:tcW w:w="743" w:type="dxa"/>
-          </w:tcPr>
-          <w:p/>
-        </w:tc>
-      </w:tr>
-      <w:tr>
-        <w:tc>
-          <w:tcPr>
-            <w:tcW w:w="751" w:type="dxa"/>
-          </w:tcPr>
-          <w:p>
-            <w:r>
-              <w:t>6</w:t>
-            </w:r>
-          </w:p>
-        </w:tc>
-        <w:tc>
-          <w:tcPr>
-            <w:tcW w:w="2743" w:type="dxa"/>
-          </w:tcPr>
-          <w:p>
-            <w:r>
-              <w:t xml:space="preserve">Delete the </w:t>
-            </w:r>
-            <w:r>
-              <w:t xml:space="preserve">job </w:t>
-            </w:r>
-            <w:r>
-              <w:t>by clicking the delete button.</w:t>
-            </w:r>
-          </w:p>
-        </w:tc>
-        <w:tc>
-          <w:tcPr>
-            <w:tcW w:w="1485" w:type="dxa"/>
-          </w:tcPr>
-          <w:p>
-            <w:r>
-              <w:t xml:space="preserve">The </w:t>
-            </w:r>
-            <w:r>
-              <w:t xml:space="preserve">job </w:t>
-            </w:r>
-            <w:r>
-              <w:t xml:space="preserve">should no longer be in the </w:t>
-            </w:r>
-            <w:proofErr w:type="gramStart"/>
-            <w:r>
-              <w:t>database, and</w:t>
-            </w:r>
-            <w:proofErr w:type="gramEnd"/>
-            <w:r>
-              <w:t xml:space="preserve"> will not be displayed on the preview panel or the front end.</w:t>
-            </w:r>
-          </w:p>
-        </w:tc>
-        <w:tc>
-          <w:tcPr>
-            <w:tcW w:w="1165" w:type="dxa"/>
-          </w:tcPr>
-          <w:p>
-            <w:r>
-              <w:t>EXACT</w:t>
-            </w:r>
-          </w:p>
-        </w:tc>
-        <w:tc>
-          <w:tcPr>
-            <w:tcW w:w="1765" w:type="dxa"/>
-          </w:tcPr>
-          <w:p/>
-        </w:tc>
-        <w:tc>
-          <w:tcPr>
-            <w:tcW w:w="698" w:type="dxa"/>
-          </w:tcPr>
-          <w:p/>
-        </w:tc>
-        <w:tc>
-          <w:tcPr>
-            <w:tcW w:w="743" w:type="dxa"/>
-          </w:tcPr>
-          <w:p/>
-        </w:tc>
-      </w:tr>
-    </w:tbl>
     <w:p/>
-    <w:p>
-      <w:r>
-        <w:t>==== Complete:</w:t>
-      </w:r>
-    </w:p>
-    <w:tbl>
-      <w:tblPr>
-        <w:tblStyle w:val="TableGrid"/>
-        <w:tblW w:w="0" w:type="auto"/>
-        <w:tblLook w:val="04A0" w:firstRow="1" w:lastRow="0" w:firstColumn="1" w:lastColumn="0" w:noHBand="0" w:noVBand="1"/>
-      </w:tblPr>
-      <w:tblGrid>
-        <w:gridCol w:w="752"/>
-        <w:gridCol w:w="2734"/>
-        <w:gridCol w:w="1487"/>
-        <w:gridCol w:w="1165"/>
-        <w:gridCol w:w="1770"/>
-        <w:gridCol w:w="698"/>
-        <w:gridCol w:w="744"/>
-      </w:tblGrid>
-      <w:tr>
-        <w:tc>
-          <w:tcPr>
-            <w:tcW w:w="3580" w:type="dxa"/>
-            <w:gridSpan w:val="2"/>
-          </w:tcPr>
-          <w:p>
-            <w:r>
-              <w:t>Test no:</w:t>
-            </w:r>
-          </w:p>
-          <w:p>
-            <w:pPr>
-              <w:jc w:val="center"/>
-            </w:pPr>
-            <w:r>
-              <w:t>6</w:t>
-            </w:r>
-            <w:bookmarkStart w:id="0" w:name="_GoBack"/>
-            <w:bookmarkEnd w:id="0"/>
-          </w:p>
-        </w:tc>
-        <w:tc>
-          <w:tcPr>
-            <w:tcW w:w="5996" w:type="dxa"/>
-            <w:gridSpan w:val="5"/>
-          </w:tcPr>
-          <w:p>
-            <w:r>
-              <w:t>Function:</w:t>
-            </w:r>
-          </w:p>
-          <w:p>
-            <w:r>
-              <w:t>Blog</w:t>
-            </w:r>
-            <w:r>
-              <w:t xml:space="preserve"> Insert,</w:t>
-            </w:r>
-            <w:r>
-              <w:t xml:space="preserve"> Edit,</w:t>
-            </w:r>
-            <w:r>
-              <w:t xml:space="preserve"> Toggle, and Delete             TEST GROUP 5</w:t>
-            </w:r>
-          </w:p>
-          <w:p>
-            <w:r>
-              <w:t>Sub Test 1:</w:t>
-            </w:r>
-          </w:p>
-          <w:p>
-            <w:r>
-              <w:t>Blog</w:t>
-            </w:r>
-          </w:p>
-        </w:tc>
-      </w:tr>
-      <w:tr>
-        <w:tc>
-          <w:tcPr>
-            <w:tcW w:w="767" w:type="dxa"/>
-          </w:tcPr>
-          <w:p>
-            <w:r>
-              <w:t>Step no</w:t>
-            </w:r>
-          </w:p>
-        </w:tc>
-        <w:tc>
-          <w:tcPr>
-            <w:tcW w:w="2813" w:type="dxa"/>
-          </w:tcPr>
-          <w:p>
-            <w:r>
-              <w:t>Operator Action</w:t>
-            </w:r>
-          </w:p>
-        </w:tc>
-        <w:tc>
-          <w:tcPr>
-            <w:tcW w:w="1523" w:type="dxa"/>
-          </w:tcPr>
-          <w:p>
-            <w:r>
-              <w:t>Expected Results</w:t>
-            </w:r>
-          </w:p>
-        </w:tc>
-        <w:tc>
-          <w:tcPr>
-            <w:tcW w:w="1166" w:type="dxa"/>
-          </w:tcPr>
-          <w:p>
-            <w:r>
-              <w:t>Evaluation Criteria</w:t>
-            </w:r>
-          </w:p>
-        </w:tc>
-        <w:tc>
-          <w:tcPr>
-            <w:tcW w:w="1845" w:type="dxa"/>
-          </w:tcPr>
-          <w:p>
-            <w:r>
-              <w:t>Observed Results</w:t>
-            </w:r>
-          </w:p>
-        </w:tc>
-        <w:tc>
-          <w:tcPr>
-            <w:tcW w:w="702" w:type="dxa"/>
-          </w:tcPr>
-          <w:p>
-            <w:r>
-              <w:t>PASS</w:t>
-            </w:r>
-          </w:p>
-        </w:tc>
-        <w:tc>
-          <w:tcPr>
-            <w:tcW w:w="760" w:type="dxa"/>
-          </w:tcPr>
-          <w:p>
-            <w:r>
-              <w:t>FAIL</w:t>
-            </w:r>
-          </w:p>
-        </w:tc>
-      </w:tr>
-      <w:tr>
-        <w:tc>
-          <w:tcPr>
-            <w:tcW w:w="767" w:type="dxa"/>
-          </w:tcPr>
-          <w:p>
-            <w:r>
-              <w:t>1</w:t>
-            </w:r>
-          </w:p>
-        </w:tc>
-        <w:tc>
-          <w:tcPr>
-            <w:tcW w:w="2813" w:type="dxa"/>
-          </w:tcPr>
-          <w:p>
-            <w:r>
-              <w:t>Go to localhost:3000/</w:t>
-            </w:r>
-            <w:r>
-              <w:t>blog</w:t>
-            </w:r>
-          </w:p>
-        </w:tc>
-        <w:tc>
-          <w:tcPr>
-            <w:tcW w:w="1523" w:type="dxa"/>
-          </w:tcPr>
-          <w:p>
-            <w:r>
-              <w:t xml:space="preserve">Redirect to </w:t>
-            </w:r>
-            <w:r>
-              <w:t>blog</w:t>
-            </w:r>
-            <w:r>
-              <w:t xml:space="preserve"> page</w:t>
-            </w:r>
-          </w:p>
-        </w:tc>
-        <w:tc>
-          <w:tcPr>
-            <w:tcW w:w="1166" w:type="dxa"/>
-          </w:tcPr>
-          <w:p>
-            <w:r>
-              <w:t>EXACT</w:t>
-            </w:r>
-          </w:p>
-        </w:tc>
-        <w:tc>
-          <w:tcPr>
-            <w:tcW w:w="1845" w:type="dxa"/>
-          </w:tcPr>
-          <w:p/>
-        </w:tc>
-        <w:tc>
-          <w:tcPr>
-            <w:tcW w:w="702" w:type="dxa"/>
-          </w:tcPr>
-          <w:p/>
-        </w:tc>
-        <w:tc>
-          <w:tcPr>
-            <w:tcW w:w="760" w:type="dxa"/>
-          </w:tcPr>
-          <w:p/>
-        </w:tc>
-      </w:tr>
-      <w:tr>
-        <w:tc>
-          <w:tcPr>
-            <w:tcW w:w="767" w:type="dxa"/>
-          </w:tcPr>
-          <w:p>
-            <w:r>
-              <w:t>2</w:t>
-            </w:r>
-          </w:p>
-        </w:tc>
-        <w:tc>
-          <w:tcPr>
-            <w:tcW w:w="2813" w:type="dxa"/>
-          </w:tcPr>
-          <w:p>
-            <w:r>
-              <w:t xml:space="preserve">Insert “Test </w:t>
-            </w:r>
-            <w:r>
-              <w:t>Name</w:t>
-            </w:r>
-            <w:r>
-              <w:t xml:space="preserve">” for </w:t>
-            </w:r>
-            <w:r>
-              <w:t xml:space="preserve">Author, </w:t>
-            </w:r>
-            <w:r>
-              <w:t xml:space="preserve">“Test </w:t>
-            </w:r>
-            <w:r>
-              <w:t>title</w:t>
-            </w:r>
-            <w:r>
-              <w:t xml:space="preserve">” for </w:t>
-            </w:r>
-            <w:r>
-              <w:t>title, “Test Content” for content, and 4/25/2018 for date</w:t>
-            </w:r>
-            <w:r>
-              <w:t xml:space="preserve">. Check “Publish to </w:t>
-            </w:r>
-            <w:r>
-              <w:t>front end</w:t>
-            </w:r>
-            <w:r>
-              <w:t>” and click submit.</w:t>
-            </w:r>
-          </w:p>
-        </w:tc>
-        <w:tc>
-          <w:tcPr>
-            <w:tcW w:w="1523" w:type="dxa"/>
-          </w:tcPr>
-          <w:p>
-            <w:r>
-              <w:t xml:space="preserve">The </w:t>
-            </w:r>
-            <w:r>
-              <w:t>blog</w:t>
-            </w:r>
-            <w:r>
-              <w:t xml:space="preserve"> is submitted to the database and should be displayed on the preview panel with “Is active” </w:t>
-            </w:r>
-            <w:r>
-              <w:lastRenderedPageBreak/>
-              <w:t>reading “yes”. This should also be displayed on the test site.</w:t>
-            </w:r>
-          </w:p>
-        </w:tc>
-        <w:tc>
-          <w:tcPr>
-            <w:tcW w:w="1166" w:type="dxa"/>
-          </w:tcPr>
-          <w:p>
-            <w:r>
-              <w:lastRenderedPageBreak/>
-              <w:t>EXACT</w:t>
-            </w:r>
-          </w:p>
-        </w:tc>
-        <w:tc>
-          <w:tcPr>
-            <w:tcW w:w="1845" w:type="dxa"/>
-          </w:tcPr>
-          <w:p/>
-        </w:tc>
-        <w:tc>
-          <w:tcPr>
-            <w:tcW w:w="702" w:type="dxa"/>
-          </w:tcPr>
-          <w:p/>
-        </w:tc>
-        <w:tc>
-          <w:tcPr>
-            <w:tcW w:w="760" w:type="dxa"/>
-          </w:tcPr>
-          <w:p/>
-        </w:tc>
-      </w:tr>
-      <w:tr>
-        <w:tc>
-          <w:tcPr>
-            <w:tcW w:w="767" w:type="dxa"/>
-          </w:tcPr>
-          <w:p>
-            <w:r>
-              <w:t>3</w:t>
-            </w:r>
-          </w:p>
-        </w:tc>
-        <w:tc>
-          <w:tcPr>
-            <w:tcW w:w="2813" w:type="dxa"/>
-          </w:tcPr>
-          <w:p>
-            <w:r>
-              <w:t xml:space="preserve">Click the toggle button next to the </w:t>
-            </w:r>
-            <w:r>
-              <w:t>blog</w:t>
-            </w:r>
-            <w:r>
-              <w:t xml:space="preserve"> named “</w:t>
-            </w:r>
-            <w:r>
-              <w:t>Test title</w:t>
-            </w:r>
-            <w:r>
-              <w:t>”</w:t>
-            </w:r>
-          </w:p>
-        </w:tc>
-        <w:tc>
-          <w:tcPr>
-            <w:tcW w:w="1523" w:type="dxa"/>
-          </w:tcPr>
-          <w:p>
-            <w:r>
-              <w:t xml:space="preserve">“Is active” should read </w:t>
-            </w:r>
-            <w:r>
-              <w:t>“</w:t>
-            </w:r>
-            <w:r>
-              <w:t>no</w:t>
-            </w:r>
-            <w:r>
-              <w:t>”</w:t>
-            </w:r>
-            <w:r>
-              <w:t>, and the test site should no longer display the employee.</w:t>
-            </w:r>
-          </w:p>
-        </w:tc>
-        <w:tc>
-          <w:tcPr>
-            <w:tcW w:w="1166" w:type="dxa"/>
-          </w:tcPr>
-          <w:p>
-            <w:r>
-              <w:t>EXACT</w:t>
-            </w:r>
-          </w:p>
-        </w:tc>
-        <w:tc>
-          <w:tcPr>
-            <w:tcW w:w="1845" w:type="dxa"/>
-          </w:tcPr>
-          <w:p/>
-        </w:tc>
-        <w:tc>
-          <w:tcPr>
-            <w:tcW w:w="702" w:type="dxa"/>
-          </w:tcPr>
-          <w:p/>
-        </w:tc>
-        <w:tc>
-          <w:tcPr>
-            <w:tcW w:w="760" w:type="dxa"/>
-          </w:tcPr>
-          <w:p/>
-        </w:tc>
-      </w:tr>
-      <w:tr>
-        <w:tc>
-          <w:tcPr>
-            <w:tcW w:w="767" w:type="dxa"/>
-          </w:tcPr>
-          <w:p>
-            <w:r>
-              <w:t>4</w:t>
-            </w:r>
-          </w:p>
-        </w:tc>
-        <w:tc>
-          <w:tcPr>
-            <w:tcW w:w="2813" w:type="dxa"/>
-          </w:tcPr>
-          <w:p>
-            <w:r>
-              <w:t xml:space="preserve">Click the edit button next to the </w:t>
-            </w:r>
-            <w:r>
-              <w:t>blog titled “Test title”.</w:t>
-            </w:r>
-          </w:p>
-        </w:tc>
-        <w:tc>
-          <w:tcPr>
-            <w:tcW w:w="1523" w:type="dxa"/>
-          </w:tcPr>
-          <w:p>
-            <w:r>
-              <w:t xml:space="preserve">Should redirect to </w:t>
-            </w:r>
-            <w:proofErr w:type="spellStart"/>
-            <w:r>
-              <w:t>blogEdit</w:t>
-            </w:r>
-            <w:proofErr w:type="spellEnd"/>
-            <w:r>
-              <w:t xml:space="preserve"> page</w:t>
-            </w:r>
-          </w:p>
-        </w:tc>
-        <w:tc>
-          <w:tcPr>
-            <w:tcW w:w="1166" w:type="dxa"/>
-          </w:tcPr>
-          <w:p/>
-        </w:tc>
-        <w:tc>
-          <w:tcPr>
-            <w:tcW w:w="1845" w:type="dxa"/>
-          </w:tcPr>
-          <w:p/>
-        </w:tc>
-        <w:tc>
-          <w:tcPr>
-            <w:tcW w:w="702" w:type="dxa"/>
-          </w:tcPr>
-          <w:p/>
-        </w:tc>
-        <w:tc>
-          <w:tcPr>
-            <w:tcW w:w="760" w:type="dxa"/>
-          </w:tcPr>
-          <w:p/>
-        </w:tc>
-      </w:tr>
-      <w:tr>
-        <w:tc>
-          <w:tcPr>
-            <w:tcW w:w="767" w:type="dxa"/>
-          </w:tcPr>
-          <w:p>
-            <w:r>
-              <w:t>5</w:t>
-            </w:r>
-          </w:p>
-        </w:tc>
-        <w:tc>
-          <w:tcPr>
-            <w:tcW w:w="2813" w:type="dxa"/>
-          </w:tcPr>
-          <w:p>
-            <w:r>
-              <w:t>Change title to “Test title 2” and check “Publish to front end”.</w:t>
-            </w:r>
-          </w:p>
-        </w:tc>
-        <w:tc>
-          <w:tcPr>
-            <w:tcW w:w="1523" w:type="dxa"/>
-          </w:tcPr>
-          <w:p>
-            <w:r>
-              <w:t>Redirects to blog page, and the title of the blog should now be titled “Test title 2” and Is active should say “yes”</w:t>
-            </w:r>
-            <w:r>
-              <w:t xml:space="preserve">. The blog should also be displayed on the </w:t>
-            </w:r>
-            <w:proofErr w:type="gramStart"/>
-            <w:r>
-              <w:t>front end</w:t>
-            </w:r>
-            <w:proofErr w:type="gramEnd"/>
-            <w:r>
-              <w:t xml:space="preserve"> site.</w:t>
-            </w:r>
-          </w:p>
-        </w:tc>
-        <w:tc>
-          <w:tcPr>
-            <w:tcW w:w="1166" w:type="dxa"/>
-          </w:tcPr>
-          <w:p/>
-        </w:tc>
-        <w:tc>
-          <w:tcPr>
-            <w:tcW w:w="1845" w:type="dxa"/>
-          </w:tcPr>
-          <w:p/>
-        </w:tc>
-        <w:tc>
-          <w:tcPr>
-            <w:tcW w:w="702" w:type="dxa"/>
-          </w:tcPr>
-          <w:p/>
-        </w:tc>
-        <w:tc>
-          <w:tcPr>
-            <w:tcW w:w="760" w:type="dxa"/>
-          </w:tcPr>
-          <w:p/>
-        </w:tc>
-      </w:tr>
-      <w:tr>
-        <w:tc>
-          <w:tcPr>
-            <w:tcW w:w="767" w:type="dxa"/>
-          </w:tcPr>
-          <w:p>
-            <w:r>
-              <w:t>6</w:t>
-            </w:r>
-          </w:p>
-        </w:tc>
-        <w:tc>
-          <w:tcPr>
-            <w:tcW w:w="2813" w:type="dxa"/>
-          </w:tcPr>
-          <w:p>
-            <w:r>
-              <w:t xml:space="preserve">Delete the </w:t>
-            </w:r>
-            <w:r>
-              <w:t>blog</w:t>
-            </w:r>
-            <w:r>
-              <w:t xml:space="preserve"> by clicking the delete button.</w:t>
-            </w:r>
-          </w:p>
-        </w:tc>
-        <w:tc>
-          <w:tcPr>
-            <w:tcW w:w="1523" w:type="dxa"/>
-          </w:tcPr>
-          <w:p>
-            <w:r>
-              <w:t xml:space="preserve">The </w:t>
-            </w:r>
-            <w:r>
-              <w:t>blog</w:t>
-            </w:r>
-            <w:r>
-              <w:t xml:space="preserve"> should no longer be in the </w:t>
-            </w:r>
-            <w:proofErr w:type="gramStart"/>
-            <w:r>
-              <w:t>database, and</w:t>
-            </w:r>
-            <w:proofErr w:type="gramEnd"/>
-            <w:r>
-              <w:t xml:space="preserve"> will not be displayed on the preview panel</w:t>
-            </w:r>
-            <w:r>
-              <w:t xml:space="preserve"> or the </w:t>
-            </w:r>
-            <w:r>
-              <w:t>test</w:t>
-            </w:r>
-            <w:r>
-              <w:t xml:space="preserve"> site.</w:t>
-            </w:r>
-          </w:p>
-        </w:tc>
-        <w:tc>
-          <w:tcPr>
-            <w:tcW w:w="1166" w:type="dxa"/>
-          </w:tcPr>
-          <w:p>
-            <w:r>
-              <w:t>EXACT</w:t>
-            </w:r>
-          </w:p>
-        </w:tc>
-        <w:tc>
-          <w:tcPr>
-            <w:tcW w:w="1845" w:type="dxa"/>
-          </w:tcPr>
-          <w:p/>
-        </w:tc>
-        <w:tc>
-          <w:tcPr>
-            <w:tcW w:w="702" w:type="dxa"/>
-          </w:tcPr>
-          <w:p/>
-        </w:tc>
-        <w:tc>
-          <w:tcPr>
-            <w:tcW w:w="760" w:type="dxa"/>
-          </w:tcPr>
-          <w:p/>
-        </w:tc>
-      </w:tr>
-    </w:tbl>
+    <w:p/>
     <w:p/>
     <w:p/>
     <w:p/>
@@ -4933,22 +3667,23 @@
         <w:tblLook w:val="04A0" w:firstRow="1" w:lastRow="0" w:firstColumn="1" w:lastColumn="0" w:noHBand="0" w:noVBand="1"/>
       </w:tblPr>
       <w:tblGrid>
-        <w:gridCol w:w="767"/>
-        <w:gridCol w:w="2581"/>
-        <w:gridCol w:w="1755"/>
-        <w:gridCol w:w="1166"/>
-        <w:gridCol w:w="1845"/>
-        <w:gridCol w:w="702"/>
-        <w:gridCol w:w="760"/>
+        <w:gridCol w:w="661"/>
+        <w:gridCol w:w="1944"/>
+        <w:gridCol w:w="2975"/>
+        <w:gridCol w:w="1156"/>
+        <w:gridCol w:w="1300"/>
+        <w:gridCol w:w="672"/>
+        <w:gridCol w:w="642"/>
       </w:tblGrid>
       <w:tr>
         <w:tc>
           <w:tcPr>
-            <w:tcW w:w="3348" w:type="dxa"/>
+            <w:tcW w:w="2605" w:type="dxa"/>
             <w:gridSpan w:val="2"/>
           </w:tcPr>
           <w:p>
             <w:r>
+              <w:lastRenderedPageBreak/>
               <w:t>Test no:</w:t>
             </w:r>
           </w:p>
@@ -4957,13 +3692,13 @@
               <w:jc w:val="center"/>
             </w:pPr>
             <w:r>
-              <w:t>1</w:t>
-            </w:r>
-          </w:p>
-        </w:tc>
-        <w:tc>
-          <w:tcPr>
-            <w:tcW w:w="6228" w:type="dxa"/>
+              <w:t>4</w:t>
+            </w:r>
+          </w:p>
+        </w:tc>
+        <w:tc>
+          <w:tcPr>
+            <w:tcW w:w="6745" w:type="dxa"/>
             <w:gridSpan w:val="5"/>
           </w:tcPr>
           <w:p>
@@ -4973,27 +3708,38 @@
           </w:p>
           <w:p>
             <w:r>
-              <w:t>Slider Insert, Edit, and Delete             TEST GROUP 6</w:t>
-            </w:r>
-          </w:p>
-          <w:p/>
+              <w:t xml:space="preserve">Job Insert, Toggle, and Delete             TEST GROUP </w:t>
+            </w:r>
+            <w:r>
+              <w:t>3</w:t>
+            </w:r>
+          </w:p>
+          <w:p>
+            <w:r>
+              <w:t>Sub Test 1:</w:t>
+            </w:r>
+          </w:p>
+          <w:p>
+            <w:r>
+              <w:t>Job</w:t>
+            </w:r>
+          </w:p>
         </w:tc>
       </w:tr>
       <w:tr>
         <w:tc>
           <w:tcPr>
-            <w:tcW w:w="767" w:type="dxa"/>
-          </w:tcPr>
-          <w:p>
-            <w:r>
-              <w:lastRenderedPageBreak/>
+            <w:tcW w:w="661" w:type="dxa"/>
+          </w:tcPr>
+          <w:p>
+            <w:r>
               <w:t>Step no</w:t>
             </w:r>
           </w:p>
         </w:tc>
         <w:tc>
           <w:tcPr>
-            <w:tcW w:w="2581" w:type="dxa"/>
+            <w:tcW w:w="1944" w:type="dxa"/>
           </w:tcPr>
           <w:p>
             <w:r>
@@ -5003,7 +3749,7 @@
         </w:tc>
         <w:tc>
           <w:tcPr>
-            <w:tcW w:w="1755" w:type="dxa"/>
+            <w:tcW w:w="2975" w:type="dxa"/>
           </w:tcPr>
           <w:p>
             <w:r>
@@ -5013,7 +3759,7 @@
         </w:tc>
         <w:tc>
           <w:tcPr>
-            <w:tcW w:w="1166" w:type="dxa"/>
+            <w:tcW w:w="1156" w:type="dxa"/>
           </w:tcPr>
           <w:p>
             <w:r>
@@ -5023,7 +3769,7 @@
         </w:tc>
         <w:tc>
           <w:tcPr>
-            <w:tcW w:w="1845" w:type="dxa"/>
+            <w:tcW w:w="1300" w:type="dxa"/>
           </w:tcPr>
           <w:p>
             <w:r>
@@ -5033,7 +3779,7 @@
         </w:tc>
         <w:tc>
           <w:tcPr>
-            <w:tcW w:w="702" w:type="dxa"/>
+            <w:tcW w:w="672" w:type="dxa"/>
           </w:tcPr>
           <w:p>
             <w:r>
@@ -5043,7 +3789,7 @@
         </w:tc>
         <w:tc>
           <w:tcPr>
-            <w:tcW w:w="760" w:type="dxa"/>
+            <w:tcW w:w="642" w:type="dxa"/>
           </w:tcPr>
           <w:p>
             <w:r>
@@ -5055,7 +3801,7 @@
       <w:tr>
         <w:tc>
           <w:tcPr>
-            <w:tcW w:w="767" w:type="dxa"/>
+            <w:tcW w:w="661" w:type="dxa"/>
           </w:tcPr>
           <w:p>
             <w:r>
@@ -5065,39 +3811,38 @@
         </w:tc>
         <w:tc>
           <w:tcPr>
-            <w:tcW w:w="2581" w:type="dxa"/>
-          </w:tcPr>
-          <w:p>
-            <w:r>
-              <w:t xml:space="preserve">Go to </w:t>
-            </w:r>
-            <w:r>
-              <w:t xml:space="preserve"> </w:t>
-            </w:r>
-            <w:r>
-              <w:t>.stvincent.edu/</w:t>
-            </w:r>
-            <w:r>
-              <w:t xml:space="preserve"> </w:t>
-            </w:r>
-            <w:r>
-              <w:t>test/, login, and go to Slider page</w:t>
-            </w:r>
-          </w:p>
-        </w:tc>
-        <w:tc>
-          <w:tcPr>
-            <w:tcW w:w="1755" w:type="dxa"/>
-          </w:tcPr>
-          <w:p>
-            <w:r>
-              <w:t>Redirect to Slider page</w:t>
-            </w:r>
-          </w:p>
-        </w:tc>
-        <w:tc>
-          <w:tcPr>
-            <w:tcW w:w="1166" w:type="dxa"/>
+            <w:tcW w:w="1944" w:type="dxa"/>
+          </w:tcPr>
+          <w:p>
+            <w:r>
+              <w:t>Go to localhost:3000/</w:t>
+            </w:r>
+            <w:proofErr w:type="spellStart"/>
+            <w:r>
+              <w:t>jobpostings</w:t>
+            </w:r>
+            <w:proofErr w:type="spellEnd"/>
+          </w:p>
+        </w:tc>
+        <w:tc>
+          <w:tcPr>
+            <w:tcW w:w="2975" w:type="dxa"/>
+          </w:tcPr>
+          <w:p>
+            <w:r>
+              <w:t xml:space="preserve">Redirect to </w:t>
+            </w:r>
+            <w:r>
+              <w:t>job postings</w:t>
+            </w:r>
+            <w:r>
+              <w:t xml:space="preserve"> page</w:t>
+            </w:r>
+          </w:p>
+        </w:tc>
+        <w:tc>
+          <w:tcPr>
+            <w:tcW w:w="1156" w:type="dxa"/>
           </w:tcPr>
           <w:p>
             <w:r>
@@ -5107,19 +3852,19 @@
         </w:tc>
         <w:tc>
           <w:tcPr>
-            <w:tcW w:w="1845" w:type="dxa"/>
-          </w:tcPr>
-          <w:p/>
-        </w:tc>
-        <w:tc>
-          <w:tcPr>
-            <w:tcW w:w="702" w:type="dxa"/>
-          </w:tcPr>
-          <w:p/>
-        </w:tc>
-        <w:tc>
-          <w:tcPr>
-            <w:tcW w:w="760" w:type="dxa"/>
+            <w:tcW w:w="1300" w:type="dxa"/>
+          </w:tcPr>
+          <w:p/>
+        </w:tc>
+        <w:tc>
+          <w:tcPr>
+            <w:tcW w:w="672" w:type="dxa"/>
+          </w:tcPr>
+          <w:p/>
+        </w:tc>
+        <w:tc>
+          <w:tcPr>
+            <w:tcW w:w="642" w:type="dxa"/>
           </w:tcPr>
           <w:p/>
         </w:tc>
@@ -5127,7 +3872,7 @@
       <w:tr>
         <w:tc>
           <w:tcPr>
-            <w:tcW w:w="767" w:type="dxa"/>
+            <w:tcW w:w="661" w:type="dxa"/>
           </w:tcPr>
           <w:p>
             <w:r>
@@ -5137,33 +3882,66 @@
         </w:tc>
         <w:tc>
           <w:tcPr>
-            <w:tcW w:w="2581" w:type="dxa"/>
-          </w:tcPr>
-          <w:p>
-            <w:r>
-              <w:t>Insert an image file and the caption “Test caption” as a visible image by choosing a file, typing in the caption, and clicking Upload Image</w:t>
-            </w:r>
-          </w:p>
-        </w:tc>
-        <w:tc>
-          <w:tcPr>
-            <w:tcW w:w="1755" w:type="dxa"/>
-          </w:tcPr>
-          <w:p>
-            <w:r>
-              <w:t xml:space="preserve">The new image is added to the database, the result can be seen from the Slider page and the </w:t>
-            </w:r>
-            <w:r>
-              <w:t xml:space="preserve"> </w:t>
-            </w:r>
-            <w:r>
-              <w:t xml:space="preserve"> index pages. The image slider will only display the first three images that are visible. If less than three are visible, there will be blank spaces on the slider. </w:t>
-            </w:r>
-          </w:p>
-        </w:tc>
-        <w:tc>
-          <w:tcPr>
-            <w:tcW w:w="1166" w:type="dxa"/>
+            <w:tcW w:w="1944" w:type="dxa"/>
+          </w:tcPr>
+          <w:p>
+            <w:r>
+              <w:t xml:space="preserve">Insert “Test </w:t>
+            </w:r>
+            <w:r>
+              <w:t>title</w:t>
+            </w:r>
+            <w:r>
+              <w:t xml:space="preserve">” for </w:t>
+            </w:r>
+            <w:r>
+              <w:t>Title</w:t>
+            </w:r>
+            <w:r>
+              <w:t xml:space="preserve">, “Test” for description, and </w:t>
+            </w:r>
+            <w:r>
+              <w:t>“Tes</w:t>
+            </w:r>
+            <w:r>
+              <w:t>t</w:t>
+            </w:r>
+            <w:r>
+              <w:t xml:space="preserve">” for </w:t>
+            </w:r>
+            <w:r>
+              <w:t>requirements</w:t>
+            </w:r>
+            <w:r>
+              <w:t xml:space="preserve">. Check “Publish to </w:t>
+            </w:r>
+            <w:r>
+              <w:t>front end</w:t>
+            </w:r>
+            <w:r>
+              <w:t>” and click submit.</w:t>
+            </w:r>
+          </w:p>
+        </w:tc>
+        <w:tc>
+          <w:tcPr>
+            <w:tcW w:w="2975" w:type="dxa"/>
+          </w:tcPr>
+          <w:p>
+            <w:r>
+              <w:t xml:space="preserve">The new </w:t>
+            </w:r>
+            <w:r>
+              <w:t>job</w:t>
+            </w:r>
+            <w:r>
+              <w:t xml:space="preserve"> is submitted to the database and should be displayed on the preview panel with “Is active” reading “yes”. This should also be displayed on the test site.</w:t>
+            </w:r>
+          </w:p>
+        </w:tc>
+        <w:tc>
+          <w:tcPr>
+            <w:tcW w:w="1156" w:type="dxa"/>
           </w:tcPr>
           <w:p>
             <w:r>
@@ -5173,19 +3951,19 @@
         </w:tc>
         <w:tc>
           <w:tcPr>
-            <w:tcW w:w="1845" w:type="dxa"/>
-          </w:tcPr>
-          <w:p/>
-        </w:tc>
-        <w:tc>
-          <w:tcPr>
-            <w:tcW w:w="702" w:type="dxa"/>
-          </w:tcPr>
-          <w:p/>
-        </w:tc>
-        <w:tc>
-          <w:tcPr>
-            <w:tcW w:w="760" w:type="dxa"/>
+            <w:tcW w:w="1300" w:type="dxa"/>
+          </w:tcPr>
+          <w:p/>
+        </w:tc>
+        <w:tc>
+          <w:tcPr>
+            <w:tcW w:w="672" w:type="dxa"/>
+          </w:tcPr>
+          <w:p/>
+        </w:tc>
+        <w:tc>
+          <w:tcPr>
+            <w:tcW w:w="642" w:type="dxa"/>
           </w:tcPr>
           <w:p/>
         </w:tc>
@@ -5193,7 +3971,7 @@
       <w:tr>
         <w:tc>
           <w:tcPr>
-            <w:tcW w:w="767" w:type="dxa"/>
+            <w:tcW w:w="661" w:type="dxa"/>
           </w:tcPr>
           <w:p>
             <w:r>
@@ -5203,33 +3981,51 @@
         </w:tc>
         <w:tc>
           <w:tcPr>
-            <w:tcW w:w="2581" w:type="dxa"/>
-          </w:tcPr>
-          <w:p>
-            <w:r>
-              <w:t xml:space="preserve">Edit the slider by changing the caption to “This is a caption” by clicking edit next to the image, revising the information, and then clicking submit </w:t>
-            </w:r>
-          </w:p>
-        </w:tc>
-        <w:tc>
-          <w:tcPr>
-            <w:tcW w:w="1755" w:type="dxa"/>
-          </w:tcPr>
-          <w:p>
-            <w:r>
-              <w:t xml:space="preserve">Redirected to an edit page and then back to the Slider page. The caption information is altered in the database, results can be seen from Slider page and </w:t>
+            <w:tcW w:w="1944" w:type="dxa"/>
+          </w:tcPr>
+          <w:p>
+            <w:r>
+              <w:t xml:space="preserve">Click the toggle button next to the </w:t>
+            </w:r>
+            <w:r>
+              <w:t>job</w:t>
             </w:r>
             <w:r>
               <w:t xml:space="preserve"> </w:t>
             </w:r>
             <w:r>
-              <w:t xml:space="preserve"> website</w:t>
-            </w:r>
-          </w:p>
-        </w:tc>
-        <w:tc>
-          <w:tcPr>
-            <w:tcW w:w="1166" w:type="dxa"/>
+              <w:t>called</w:t>
+            </w:r>
+            <w:r>
+              <w:t xml:space="preserve"> “Test </w:t>
+            </w:r>
+            <w:r>
+              <w:t>title</w:t>
+            </w:r>
+            <w:r>
+              <w:t>”</w:t>
+            </w:r>
+          </w:p>
+        </w:tc>
+        <w:tc>
+          <w:tcPr>
+            <w:tcW w:w="2975" w:type="dxa"/>
+          </w:tcPr>
+          <w:p>
+            <w:r>
+              <w:t xml:space="preserve">“Is active” should read no, and the test site should no longer display the </w:t>
+            </w:r>
+            <w:r>
+              <w:t>job</w:t>
+            </w:r>
+            <w:r>
+              <w:t>.</w:t>
+            </w:r>
+          </w:p>
+        </w:tc>
+        <w:tc>
+          <w:tcPr>
+            <w:tcW w:w="1156" w:type="dxa"/>
           </w:tcPr>
           <w:p>
             <w:r>
@@ -5239,19 +4035,19 @@
         </w:tc>
         <w:tc>
           <w:tcPr>
-            <w:tcW w:w="1845" w:type="dxa"/>
-          </w:tcPr>
-          <w:p/>
-        </w:tc>
-        <w:tc>
-          <w:tcPr>
-            <w:tcW w:w="702" w:type="dxa"/>
-          </w:tcPr>
-          <w:p/>
-        </w:tc>
-        <w:tc>
-          <w:tcPr>
-            <w:tcW w:w="760" w:type="dxa"/>
+            <w:tcW w:w="1300" w:type="dxa"/>
+          </w:tcPr>
+          <w:p/>
+        </w:tc>
+        <w:tc>
+          <w:tcPr>
+            <w:tcW w:w="672" w:type="dxa"/>
+          </w:tcPr>
+          <w:p/>
+        </w:tc>
+        <w:tc>
+          <w:tcPr>
+            <w:tcW w:w="642" w:type="dxa"/>
           </w:tcPr>
           <w:p/>
         </w:tc>
@@ -5259,7 +4055,7 @@
       <w:tr>
         <w:tc>
           <w:tcPr>
-            <w:tcW w:w="767" w:type="dxa"/>
+            <w:tcW w:w="661" w:type="dxa"/>
           </w:tcPr>
           <w:p>
             <w:r>
@@ -5269,33 +4065,218 @@
         </w:tc>
         <w:tc>
           <w:tcPr>
-            <w:tcW w:w="2581" w:type="dxa"/>
-          </w:tcPr>
-          <w:p>
-            <w:r>
-              <w:t>Delete the image by clicking the delete button next to the image</w:t>
-            </w:r>
-          </w:p>
-        </w:tc>
-        <w:tc>
-          <w:tcPr>
-            <w:tcW w:w="1755" w:type="dxa"/>
-          </w:tcPr>
-          <w:p>
-            <w:r>
-              <w:t xml:space="preserve">The image should no longer be in the database. The result can be seen from the Slider page and from the </w:t>
-            </w:r>
-            <w:r>
-              <w:t xml:space="preserve"> </w:t>
-            </w:r>
-            <w:r>
-              <w:t xml:space="preserve"> website.</w:t>
-            </w:r>
-          </w:p>
-        </w:tc>
-        <w:tc>
-          <w:tcPr>
-            <w:tcW w:w="1166" w:type="dxa"/>
+            <w:tcW w:w="1944" w:type="dxa"/>
+          </w:tcPr>
+          <w:p>
+            <w:r>
+              <w:t xml:space="preserve">Click the edit button next to the </w:t>
+            </w:r>
+            <w:r>
+              <w:t>job</w:t>
+            </w:r>
+            <w:r>
+              <w:t xml:space="preserve"> titled “Test </w:t>
+            </w:r>
+            <w:r>
+              <w:t>title</w:t>
+            </w:r>
+            <w:r>
+              <w:t>”.</w:t>
+            </w:r>
+          </w:p>
+        </w:tc>
+        <w:tc>
+          <w:tcPr>
+            <w:tcW w:w="2975" w:type="dxa"/>
+          </w:tcPr>
+          <w:p>
+            <w:r>
+              <w:t xml:space="preserve">Should redirect to </w:t>
+            </w:r>
+            <w:proofErr w:type="spellStart"/>
+            <w:r>
+              <w:t>job</w:t>
+            </w:r>
+            <w:r>
+              <w:t>Edit</w:t>
+            </w:r>
+            <w:proofErr w:type="spellEnd"/>
+            <w:r>
+              <w:t xml:space="preserve"> page</w:t>
+            </w:r>
+          </w:p>
+        </w:tc>
+        <w:tc>
+          <w:tcPr>
+            <w:tcW w:w="1156" w:type="dxa"/>
+          </w:tcPr>
+          <w:p/>
+        </w:tc>
+        <w:tc>
+          <w:tcPr>
+            <w:tcW w:w="1300" w:type="dxa"/>
+          </w:tcPr>
+          <w:p/>
+        </w:tc>
+        <w:tc>
+          <w:tcPr>
+            <w:tcW w:w="672" w:type="dxa"/>
+          </w:tcPr>
+          <w:p/>
+        </w:tc>
+        <w:tc>
+          <w:tcPr>
+            <w:tcW w:w="642" w:type="dxa"/>
+          </w:tcPr>
+          <w:p/>
+        </w:tc>
+      </w:tr>
+      <w:tr>
+        <w:tc>
+          <w:tcPr>
+            <w:tcW w:w="661" w:type="dxa"/>
+          </w:tcPr>
+          <w:p>
+            <w:r>
+              <w:t>5</w:t>
+            </w:r>
+          </w:p>
+        </w:tc>
+        <w:tc>
+          <w:tcPr>
+            <w:tcW w:w="1944" w:type="dxa"/>
+          </w:tcPr>
+          <w:p>
+            <w:r>
+              <w:t xml:space="preserve">Change title to “Test </w:t>
+            </w:r>
+            <w:r>
+              <w:t>title</w:t>
+            </w:r>
+            <w:r>
+              <w:t xml:space="preserve"> 2” and check “Publish to front end”.</w:t>
+            </w:r>
+          </w:p>
+        </w:tc>
+        <w:tc>
+          <w:tcPr>
+            <w:tcW w:w="2975" w:type="dxa"/>
+          </w:tcPr>
+          <w:p>
+            <w:r>
+              <w:t>Redirects to job postings page</w:t>
+            </w:r>
+            <w:r>
+              <w:t>. T</w:t>
+            </w:r>
+            <w:r>
+              <w:t xml:space="preserve">he </w:t>
+            </w:r>
+            <w:r>
+              <w:t xml:space="preserve">job </w:t>
+            </w:r>
+            <w:r>
+              <w:t xml:space="preserve">should now be named “Test </w:t>
+            </w:r>
+            <w:r>
+              <w:t>title</w:t>
+            </w:r>
+            <w:r>
+              <w:t xml:space="preserve"> 2” and Is active should say “yes”. The </w:t>
+            </w:r>
+            <w:r>
+              <w:t xml:space="preserve">job </w:t>
+            </w:r>
+            <w:r>
+              <w:t xml:space="preserve">should also be displayed on the </w:t>
+            </w:r>
+            <w:r>
+              <w:t>front-end</w:t>
+            </w:r>
+            <w:r>
+              <w:t xml:space="preserve"> site.</w:t>
+            </w:r>
+          </w:p>
+        </w:tc>
+        <w:tc>
+          <w:tcPr>
+            <w:tcW w:w="1156" w:type="dxa"/>
+          </w:tcPr>
+          <w:p/>
+        </w:tc>
+        <w:tc>
+          <w:tcPr>
+            <w:tcW w:w="1300" w:type="dxa"/>
+          </w:tcPr>
+          <w:p/>
+        </w:tc>
+        <w:tc>
+          <w:tcPr>
+            <w:tcW w:w="672" w:type="dxa"/>
+          </w:tcPr>
+          <w:p/>
+        </w:tc>
+        <w:tc>
+          <w:tcPr>
+            <w:tcW w:w="642" w:type="dxa"/>
+          </w:tcPr>
+          <w:p/>
+        </w:tc>
+      </w:tr>
+      <w:tr>
+        <w:tc>
+          <w:tcPr>
+            <w:tcW w:w="661" w:type="dxa"/>
+          </w:tcPr>
+          <w:p>
+            <w:r>
+              <w:t>6</w:t>
+            </w:r>
+          </w:p>
+        </w:tc>
+        <w:tc>
+          <w:tcPr>
+            <w:tcW w:w="1944" w:type="dxa"/>
+          </w:tcPr>
+          <w:p>
+            <w:r>
+              <w:t xml:space="preserve">Delete the </w:t>
+            </w:r>
+            <w:r>
+              <w:t xml:space="preserve">job </w:t>
+            </w:r>
+            <w:r>
+              <w:t>by clicking the delete button.</w:t>
+            </w:r>
+          </w:p>
+        </w:tc>
+        <w:tc>
+          <w:tcPr>
+            <w:tcW w:w="2975" w:type="dxa"/>
+          </w:tcPr>
+          <w:p>
+            <w:r>
+              <w:t xml:space="preserve">The </w:t>
+            </w:r>
+            <w:r>
+              <w:t xml:space="preserve">job </w:t>
+            </w:r>
+            <w:r>
+              <w:t xml:space="preserve">should no longer be in the </w:t>
+            </w:r>
+            <w:proofErr w:type="gramStart"/>
+            <w:r>
+              <w:t>database, and</w:t>
+            </w:r>
+            <w:proofErr w:type="gramEnd"/>
+            <w:r>
+              <w:t xml:space="preserve"> will not be displayed on the preview panel or the front end.</w:t>
+            </w:r>
+          </w:p>
+        </w:tc>
+        <w:tc>
+          <w:tcPr>
+            <w:tcW w:w="1156" w:type="dxa"/>
           </w:tcPr>
           <w:p>
             <w:r>
@@ -5305,24 +4286,1237 @@
         </w:tc>
         <w:tc>
           <w:tcPr>
-            <w:tcW w:w="1845" w:type="dxa"/>
-          </w:tcPr>
-          <w:p/>
-        </w:tc>
-        <w:tc>
-          <w:tcPr>
-            <w:tcW w:w="702" w:type="dxa"/>
-          </w:tcPr>
-          <w:p/>
-        </w:tc>
-        <w:tc>
-          <w:tcPr>
-            <w:tcW w:w="760" w:type="dxa"/>
+            <w:tcW w:w="1300" w:type="dxa"/>
+          </w:tcPr>
+          <w:p/>
+        </w:tc>
+        <w:tc>
+          <w:tcPr>
+            <w:tcW w:w="672" w:type="dxa"/>
+          </w:tcPr>
+          <w:p/>
+        </w:tc>
+        <w:tc>
+          <w:tcPr>
+            <w:tcW w:w="642" w:type="dxa"/>
           </w:tcPr>
           <w:p/>
         </w:tc>
       </w:tr>
     </w:tbl>
+    <w:p/>
+    <w:p/>
+    <w:p/>
+    <w:p/>
+    <w:p/>
+    <w:p/>
+    <w:p/>
+    <w:tbl>
+      <w:tblPr>
+        <w:tblStyle w:val="TableGrid"/>
+        <w:tblW w:w="0" w:type="auto"/>
+        <w:tblLook w:val="04A0" w:firstRow="1" w:lastRow="0" w:firstColumn="1" w:lastColumn="0" w:noHBand="0" w:noVBand="1"/>
+      </w:tblPr>
+      <w:tblGrid>
+        <w:gridCol w:w="695"/>
+        <w:gridCol w:w="2172"/>
+        <w:gridCol w:w="2483"/>
+        <w:gridCol w:w="1156"/>
+        <w:gridCol w:w="1481"/>
+        <w:gridCol w:w="682"/>
+        <w:gridCol w:w="681"/>
+      </w:tblGrid>
+      <w:tr>
+        <w:tc>
+          <w:tcPr>
+            <w:tcW w:w="2737" w:type="dxa"/>
+            <w:gridSpan w:val="2"/>
+          </w:tcPr>
+          <w:p>
+            <w:r>
+              <w:lastRenderedPageBreak/>
+              <w:t>Test no:</w:t>
+            </w:r>
+          </w:p>
+          <w:p>
+            <w:pPr>
+              <w:jc w:val="center"/>
+            </w:pPr>
+            <w:r>
+              <w:t>5</w:t>
+            </w:r>
+          </w:p>
+        </w:tc>
+        <w:tc>
+          <w:tcPr>
+            <w:tcW w:w="6613" w:type="dxa"/>
+            <w:gridSpan w:val="5"/>
+          </w:tcPr>
+          <w:p>
+            <w:r>
+              <w:t>Function:</w:t>
+            </w:r>
+          </w:p>
+          <w:p>
+            <w:r>
+              <w:t>Article</w:t>
+            </w:r>
+            <w:r>
+              <w:t xml:space="preserve"> Insert, Edit, Toggle, and Delete             TEST GROUP </w:t>
+            </w:r>
+            <w:r>
+              <w:t>4</w:t>
+            </w:r>
+          </w:p>
+          <w:p>
+            <w:r>
+              <w:t>Sub Test 1:</w:t>
+            </w:r>
+          </w:p>
+          <w:p>
+            <w:r>
+              <w:t>Article</w:t>
+            </w:r>
+          </w:p>
+        </w:tc>
+      </w:tr>
+      <w:tr>
+        <w:tc>
+          <w:tcPr>
+            <w:tcW w:w="738" w:type="dxa"/>
+          </w:tcPr>
+          <w:p>
+            <w:r>
+              <w:t>Step no</w:t>
+            </w:r>
+          </w:p>
+        </w:tc>
+        <w:tc>
+          <w:tcPr>
+            <w:tcW w:w="1999" w:type="dxa"/>
+          </w:tcPr>
+          <w:p>
+            <w:r>
+              <w:t>Operator Action</w:t>
+            </w:r>
+          </w:p>
+        </w:tc>
+        <w:tc>
+          <w:tcPr>
+            <w:tcW w:w="3198" w:type="dxa"/>
+          </w:tcPr>
+          <w:p>
+            <w:r>
+              <w:t>Expected Results</w:t>
+            </w:r>
+          </w:p>
+        </w:tc>
+        <w:tc>
+          <w:tcPr>
+            <w:tcW w:w="292" w:type="dxa"/>
+          </w:tcPr>
+          <w:p>
+            <w:r>
+              <w:t>Evaluation Criteria</w:t>
+            </w:r>
+          </w:p>
+        </w:tc>
+        <w:tc>
+          <w:tcPr>
+            <w:tcW w:w="1700" w:type="dxa"/>
+          </w:tcPr>
+          <w:p>
+            <w:r>
+              <w:t>Observed Results</w:t>
+            </w:r>
+          </w:p>
+        </w:tc>
+        <w:tc>
+          <w:tcPr>
+            <w:tcW w:w="694" w:type="dxa"/>
+          </w:tcPr>
+          <w:p>
+            <w:r>
+              <w:t>PASS</w:t>
+            </w:r>
+          </w:p>
+        </w:tc>
+        <w:tc>
+          <w:tcPr>
+            <w:tcW w:w="729" w:type="dxa"/>
+          </w:tcPr>
+          <w:p>
+            <w:r>
+              <w:t>FAIL</w:t>
+            </w:r>
+          </w:p>
+        </w:tc>
+      </w:tr>
+      <w:tr>
+        <w:tc>
+          <w:tcPr>
+            <w:tcW w:w="738" w:type="dxa"/>
+          </w:tcPr>
+          <w:p>
+            <w:r>
+              <w:t>1</w:t>
+            </w:r>
+          </w:p>
+        </w:tc>
+        <w:tc>
+          <w:tcPr>
+            <w:tcW w:w="1999" w:type="dxa"/>
+          </w:tcPr>
+          <w:p>
+            <w:r>
+              <w:t>Go to localhost:3000/</w:t>
+            </w:r>
+            <w:r>
+              <w:t>article</w:t>
+            </w:r>
+          </w:p>
+        </w:tc>
+        <w:tc>
+          <w:tcPr>
+            <w:tcW w:w="3198" w:type="dxa"/>
+          </w:tcPr>
+          <w:p>
+            <w:r>
+              <w:t xml:space="preserve">Redirect to </w:t>
+            </w:r>
+            <w:r>
+              <w:t>article</w:t>
+            </w:r>
+            <w:r>
+              <w:t xml:space="preserve"> page</w:t>
+            </w:r>
+          </w:p>
+        </w:tc>
+        <w:tc>
+          <w:tcPr>
+            <w:tcW w:w="292" w:type="dxa"/>
+          </w:tcPr>
+          <w:p>
+            <w:r>
+              <w:t>EXACT</w:t>
+            </w:r>
+          </w:p>
+        </w:tc>
+        <w:tc>
+          <w:tcPr>
+            <w:tcW w:w="1700" w:type="dxa"/>
+          </w:tcPr>
+          <w:p/>
+        </w:tc>
+        <w:tc>
+          <w:tcPr>
+            <w:tcW w:w="694" w:type="dxa"/>
+          </w:tcPr>
+          <w:p/>
+        </w:tc>
+        <w:tc>
+          <w:tcPr>
+            <w:tcW w:w="729" w:type="dxa"/>
+          </w:tcPr>
+          <w:p/>
+        </w:tc>
+      </w:tr>
+      <w:tr>
+        <w:tc>
+          <w:tcPr>
+            <w:tcW w:w="738" w:type="dxa"/>
+          </w:tcPr>
+          <w:p>
+            <w:r>
+              <w:t>2</w:t>
+            </w:r>
+          </w:p>
+        </w:tc>
+        <w:tc>
+          <w:tcPr>
+            <w:tcW w:w="1999" w:type="dxa"/>
+          </w:tcPr>
+          <w:p>
+            <w:r>
+              <w:t>Insert “Test Name” for Author, “Test title” for title, “Test Content” for content, and 4/25/2018 for date. Check “Publish to front end” and click submit.</w:t>
+            </w:r>
+          </w:p>
+        </w:tc>
+        <w:tc>
+          <w:tcPr>
+            <w:tcW w:w="3198" w:type="dxa"/>
+          </w:tcPr>
+          <w:p>
+            <w:r>
+              <w:t xml:space="preserve">The </w:t>
+            </w:r>
+            <w:r>
+              <w:t>article</w:t>
+            </w:r>
+            <w:r>
+              <w:t xml:space="preserve"> is submitted to the database and should be displayed on the preview panel with “Is active” reading “yes”. This should also be displayed on the test site.</w:t>
+            </w:r>
+          </w:p>
+        </w:tc>
+        <w:tc>
+          <w:tcPr>
+            <w:tcW w:w="292" w:type="dxa"/>
+          </w:tcPr>
+          <w:p>
+            <w:r>
+              <w:t>EXACT</w:t>
+            </w:r>
+          </w:p>
+        </w:tc>
+        <w:tc>
+          <w:tcPr>
+            <w:tcW w:w="1700" w:type="dxa"/>
+          </w:tcPr>
+          <w:p/>
+        </w:tc>
+        <w:tc>
+          <w:tcPr>
+            <w:tcW w:w="694" w:type="dxa"/>
+          </w:tcPr>
+          <w:p/>
+        </w:tc>
+        <w:tc>
+          <w:tcPr>
+            <w:tcW w:w="729" w:type="dxa"/>
+          </w:tcPr>
+          <w:p/>
+        </w:tc>
+      </w:tr>
+      <w:tr>
+        <w:tc>
+          <w:tcPr>
+            <w:tcW w:w="738" w:type="dxa"/>
+          </w:tcPr>
+          <w:p>
+            <w:r>
+              <w:t>3</w:t>
+            </w:r>
+          </w:p>
+        </w:tc>
+        <w:tc>
+          <w:tcPr>
+            <w:tcW w:w="1999" w:type="dxa"/>
+          </w:tcPr>
+          <w:p>
+            <w:r>
+              <w:t xml:space="preserve">Click the toggle button next to the </w:t>
+            </w:r>
+            <w:r>
+              <w:t>article</w:t>
+            </w:r>
+            <w:r>
+              <w:t xml:space="preserve"> named “Test title”</w:t>
+            </w:r>
+          </w:p>
+        </w:tc>
+        <w:tc>
+          <w:tcPr>
+            <w:tcW w:w="3198" w:type="dxa"/>
+          </w:tcPr>
+          <w:p>
+            <w:r>
+              <w:t>“Is active” should read “no”, and the test site should no longer display the employee.</w:t>
+            </w:r>
+          </w:p>
+        </w:tc>
+        <w:tc>
+          <w:tcPr>
+            <w:tcW w:w="292" w:type="dxa"/>
+          </w:tcPr>
+          <w:p>
+            <w:r>
+              <w:t>EXACT</w:t>
+            </w:r>
+          </w:p>
+        </w:tc>
+        <w:tc>
+          <w:tcPr>
+            <w:tcW w:w="1700" w:type="dxa"/>
+          </w:tcPr>
+          <w:p/>
+        </w:tc>
+        <w:tc>
+          <w:tcPr>
+            <w:tcW w:w="694" w:type="dxa"/>
+          </w:tcPr>
+          <w:p/>
+        </w:tc>
+        <w:tc>
+          <w:tcPr>
+            <w:tcW w:w="729" w:type="dxa"/>
+          </w:tcPr>
+          <w:p/>
+        </w:tc>
+      </w:tr>
+      <w:tr>
+        <w:tc>
+          <w:tcPr>
+            <w:tcW w:w="738" w:type="dxa"/>
+          </w:tcPr>
+          <w:p>
+            <w:r>
+              <w:t>4</w:t>
+            </w:r>
+          </w:p>
+        </w:tc>
+        <w:tc>
+          <w:tcPr>
+            <w:tcW w:w="1999" w:type="dxa"/>
+          </w:tcPr>
+          <w:p>
+            <w:r>
+              <w:t xml:space="preserve">Click the edit button next to the </w:t>
+            </w:r>
+            <w:r>
+              <w:t>article</w:t>
+            </w:r>
+            <w:r>
+              <w:t xml:space="preserve"> titled “Test title”.</w:t>
+            </w:r>
+          </w:p>
+        </w:tc>
+        <w:tc>
+          <w:tcPr>
+            <w:tcW w:w="3198" w:type="dxa"/>
+          </w:tcPr>
+          <w:p>
+            <w:r>
+              <w:t xml:space="preserve">Should redirect to </w:t>
+            </w:r>
+            <w:proofErr w:type="spellStart"/>
+            <w:r>
+              <w:t>article</w:t>
+            </w:r>
+            <w:r>
+              <w:t>Edit</w:t>
+            </w:r>
+            <w:proofErr w:type="spellEnd"/>
+            <w:r>
+              <w:t xml:space="preserve"> page</w:t>
+            </w:r>
+          </w:p>
+        </w:tc>
+        <w:tc>
+          <w:tcPr>
+            <w:tcW w:w="292" w:type="dxa"/>
+          </w:tcPr>
+          <w:p>
+            <w:r>
+              <w:t>EXACT</w:t>
+            </w:r>
+          </w:p>
+        </w:tc>
+        <w:tc>
+          <w:tcPr>
+            <w:tcW w:w="1700" w:type="dxa"/>
+          </w:tcPr>
+          <w:p/>
+        </w:tc>
+        <w:tc>
+          <w:tcPr>
+            <w:tcW w:w="694" w:type="dxa"/>
+          </w:tcPr>
+          <w:p/>
+        </w:tc>
+        <w:tc>
+          <w:tcPr>
+            <w:tcW w:w="729" w:type="dxa"/>
+          </w:tcPr>
+          <w:p/>
+        </w:tc>
+      </w:tr>
+      <w:tr>
+        <w:tc>
+          <w:tcPr>
+            <w:tcW w:w="738" w:type="dxa"/>
+          </w:tcPr>
+          <w:p>
+            <w:r>
+              <w:t>5</w:t>
+            </w:r>
+          </w:p>
+        </w:tc>
+        <w:tc>
+          <w:tcPr>
+            <w:tcW w:w="1999" w:type="dxa"/>
+          </w:tcPr>
+          <w:p>
+            <w:r>
+              <w:t>Change title to “Test title 2” and check “Publish to front end”.</w:t>
+            </w:r>
+          </w:p>
+        </w:tc>
+        <w:tc>
+          <w:tcPr>
+            <w:tcW w:w="3198" w:type="dxa"/>
+          </w:tcPr>
+          <w:p>
+            <w:r>
+              <w:t xml:space="preserve">Redirects to </w:t>
+            </w:r>
+            <w:r>
+              <w:t>article</w:t>
+            </w:r>
+            <w:r>
+              <w:t xml:space="preserve"> page, and the title of the </w:t>
+            </w:r>
+            <w:r>
+              <w:t>article</w:t>
+            </w:r>
+            <w:r>
+              <w:t xml:space="preserve"> should now be titled “Test title 2” and Is active should say “yes”. The </w:t>
+            </w:r>
+            <w:r>
+              <w:t>article</w:t>
+            </w:r>
+            <w:r>
+              <w:t xml:space="preserve"> should also be displayed on the </w:t>
+            </w:r>
+            <w:proofErr w:type="gramStart"/>
+            <w:r>
+              <w:t>front end</w:t>
+            </w:r>
+            <w:proofErr w:type="gramEnd"/>
+            <w:r>
+              <w:t xml:space="preserve"> site.</w:t>
+            </w:r>
+          </w:p>
+        </w:tc>
+        <w:tc>
+          <w:tcPr>
+            <w:tcW w:w="292" w:type="dxa"/>
+          </w:tcPr>
+          <w:p/>
+        </w:tc>
+        <w:tc>
+          <w:tcPr>
+            <w:tcW w:w="1700" w:type="dxa"/>
+          </w:tcPr>
+          <w:p/>
+        </w:tc>
+        <w:tc>
+          <w:tcPr>
+            <w:tcW w:w="694" w:type="dxa"/>
+          </w:tcPr>
+          <w:p/>
+        </w:tc>
+        <w:tc>
+          <w:tcPr>
+            <w:tcW w:w="729" w:type="dxa"/>
+          </w:tcPr>
+          <w:p/>
+        </w:tc>
+      </w:tr>
+      <w:tr>
+        <w:tc>
+          <w:tcPr>
+            <w:tcW w:w="738" w:type="dxa"/>
+          </w:tcPr>
+          <w:p>
+            <w:r>
+              <w:t>6</w:t>
+            </w:r>
+          </w:p>
+        </w:tc>
+        <w:tc>
+          <w:tcPr>
+            <w:tcW w:w="1999" w:type="dxa"/>
+          </w:tcPr>
+          <w:p>
+            <w:r>
+              <w:t xml:space="preserve">Delete the </w:t>
+            </w:r>
+            <w:r>
+              <w:t>article</w:t>
+            </w:r>
+            <w:r>
+              <w:t xml:space="preserve"> by clicking the delete button.</w:t>
+            </w:r>
+          </w:p>
+        </w:tc>
+        <w:tc>
+          <w:tcPr>
+            <w:tcW w:w="3198" w:type="dxa"/>
+          </w:tcPr>
+          <w:p>
+            <w:r>
+              <w:t xml:space="preserve">The </w:t>
+            </w:r>
+            <w:r>
+              <w:t>article</w:t>
+            </w:r>
+            <w:r>
+              <w:t xml:space="preserve"> should no longer be in the </w:t>
+            </w:r>
+            <w:proofErr w:type="gramStart"/>
+            <w:r>
+              <w:t>database, and</w:t>
+            </w:r>
+            <w:proofErr w:type="gramEnd"/>
+            <w:r>
+              <w:t xml:space="preserve"> will not be displayed on the preview panel or the test site.</w:t>
+            </w:r>
+          </w:p>
+        </w:tc>
+        <w:tc>
+          <w:tcPr>
+            <w:tcW w:w="292" w:type="dxa"/>
+          </w:tcPr>
+          <w:p>
+            <w:r>
+              <w:t>EXACT</w:t>
+            </w:r>
+          </w:p>
+        </w:tc>
+        <w:tc>
+          <w:tcPr>
+            <w:tcW w:w="1700" w:type="dxa"/>
+          </w:tcPr>
+          <w:p/>
+        </w:tc>
+        <w:tc>
+          <w:tcPr>
+            <w:tcW w:w="694" w:type="dxa"/>
+          </w:tcPr>
+          <w:p/>
+        </w:tc>
+        <w:tc>
+          <w:tcPr>
+            <w:tcW w:w="729" w:type="dxa"/>
+          </w:tcPr>
+          <w:p/>
+        </w:tc>
+      </w:tr>
+    </w:tbl>
+    <w:p/>
+    <w:p/>
+    <w:p/>
+    <w:p/>
+    <w:p/>
+    <w:p/>
+    <w:tbl>
+      <w:tblPr>
+        <w:tblStyle w:val="TableGrid"/>
+        <w:tblW w:w="0" w:type="auto"/>
+        <w:tblLook w:val="04A0" w:firstRow="1" w:lastRow="0" w:firstColumn="1" w:lastColumn="0" w:noHBand="0" w:noVBand="1"/>
+      </w:tblPr>
+      <w:tblGrid>
+        <w:gridCol w:w="705"/>
+        <w:gridCol w:w="1999"/>
+        <w:gridCol w:w="2577"/>
+        <w:gridCol w:w="1156"/>
+        <w:gridCol w:w="1535"/>
+        <w:gridCol w:w="685"/>
+        <w:gridCol w:w="693"/>
+      </w:tblGrid>
+      <w:tr>
+        <w:tc>
+          <w:tcPr>
+            <w:tcW w:w="2605" w:type="dxa"/>
+            <w:gridSpan w:val="2"/>
+          </w:tcPr>
+          <w:p>
+            <w:r>
+              <w:lastRenderedPageBreak/>
+              <w:t>Test no:</w:t>
+            </w:r>
+          </w:p>
+          <w:p>
+            <w:pPr>
+              <w:jc w:val="center"/>
+            </w:pPr>
+            <w:r>
+              <w:t>6</w:t>
+            </w:r>
+          </w:p>
+        </w:tc>
+        <w:tc>
+          <w:tcPr>
+            <w:tcW w:w="6745" w:type="dxa"/>
+            <w:gridSpan w:val="5"/>
+          </w:tcPr>
+          <w:p>
+            <w:r>
+              <w:t>Function:</w:t>
+            </w:r>
+          </w:p>
+          <w:p>
+            <w:r>
+              <w:t>Blog</w:t>
+            </w:r>
+            <w:r>
+              <w:t xml:space="preserve"> Insert,</w:t>
+            </w:r>
+            <w:r>
+              <w:t xml:space="preserve"> Edit,</w:t>
+            </w:r>
+            <w:r>
+              <w:t xml:space="preserve"> Toggle, and Delete             TEST GROUP 5</w:t>
+            </w:r>
+          </w:p>
+          <w:p>
+            <w:r>
+              <w:t>Sub Test 1:</w:t>
+            </w:r>
+          </w:p>
+          <w:p>
+            <w:r>
+              <w:t>Blog</w:t>
+            </w:r>
+          </w:p>
+        </w:tc>
+      </w:tr>
+      <w:tr>
+        <w:tc>
+          <w:tcPr>
+            <w:tcW w:w="710" w:type="dxa"/>
+          </w:tcPr>
+          <w:p>
+            <w:r>
+              <w:t>Step no</w:t>
+            </w:r>
+          </w:p>
+        </w:tc>
+        <w:tc>
+          <w:tcPr>
+            <w:tcW w:w="1895" w:type="dxa"/>
+          </w:tcPr>
+          <w:p>
+            <w:r>
+              <w:t>Operator Action</w:t>
+            </w:r>
+          </w:p>
+        </w:tc>
+        <w:tc>
+          <w:tcPr>
+            <w:tcW w:w="2647" w:type="dxa"/>
+          </w:tcPr>
+          <w:p>
+            <w:r>
+              <w:t>Expected Results</w:t>
+            </w:r>
+          </w:p>
+        </w:tc>
+        <w:tc>
+          <w:tcPr>
+            <w:tcW w:w="1156" w:type="dxa"/>
+          </w:tcPr>
+          <w:p>
+            <w:r>
+              <w:t>Evaluation Criteria</w:t>
+            </w:r>
+          </w:p>
+        </w:tc>
+        <w:tc>
+          <w:tcPr>
+            <w:tcW w:w="1558" w:type="dxa"/>
+          </w:tcPr>
+          <w:p>
+            <w:r>
+              <w:t>Observed Results</w:t>
+            </w:r>
+          </w:p>
+        </w:tc>
+        <w:tc>
+          <w:tcPr>
+            <w:tcW w:w="686" w:type="dxa"/>
+          </w:tcPr>
+          <w:p>
+            <w:r>
+              <w:t>PASS</w:t>
+            </w:r>
+          </w:p>
+        </w:tc>
+        <w:tc>
+          <w:tcPr>
+            <w:tcW w:w="698" w:type="dxa"/>
+          </w:tcPr>
+          <w:p>
+            <w:r>
+              <w:t>FAIL</w:t>
+            </w:r>
+          </w:p>
+        </w:tc>
+      </w:tr>
+      <w:tr>
+        <w:tc>
+          <w:tcPr>
+            <w:tcW w:w="710" w:type="dxa"/>
+          </w:tcPr>
+          <w:p>
+            <w:r>
+              <w:t>1</w:t>
+            </w:r>
+          </w:p>
+        </w:tc>
+        <w:tc>
+          <w:tcPr>
+            <w:tcW w:w="1895" w:type="dxa"/>
+          </w:tcPr>
+          <w:p>
+            <w:r>
+              <w:t>Go to localhost:3000/</w:t>
+            </w:r>
+            <w:r>
+              <w:t>blog</w:t>
+            </w:r>
+          </w:p>
+        </w:tc>
+        <w:tc>
+          <w:tcPr>
+            <w:tcW w:w="2647" w:type="dxa"/>
+          </w:tcPr>
+          <w:p>
+            <w:r>
+              <w:t xml:space="preserve">Redirect to </w:t>
+            </w:r>
+            <w:r>
+              <w:t>blog</w:t>
+            </w:r>
+            <w:r>
+              <w:t xml:space="preserve"> page</w:t>
+            </w:r>
+          </w:p>
+        </w:tc>
+        <w:tc>
+          <w:tcPr>
+            <w:tcW w:w="1156" w:type="dxa"/>
+          </w:tcPr>
+          <w:p>
+            <w:r>
+              <w:t>EXACT</w:t>
+            </w:r>
+          </w:p>
+        </w:tc>
+        <w:tc>
+          <w:tcPr>
+            <w:tcW w:w="1558" w:type="dxa"/>
+          </w:tcPr>
+          <w:p/>
+        </w:tc>
+        <w:tc>
+          <w:tcPr>
+            <w:tcW w:w="686" w:type="dxa"/>
+          </w:tcPr>
+          <w:p/>
+        </w:tc>
+        <w:tc>
+          <w:tcPr>
+            <w:tcW w:w="698" w:type="dxa"/>
+          </w:tcPr>
+          <w:p/>
+        </w:tc>
+      </w:tr>
+      <w:tr>
+        <w:tc>
+          <w:tcPr>
+            <w:tcW w:w="710" w:type="dxa"/>
+          </w:tcPr>
+          <w:p>
+            <w:r>
+              <w:t>2</w:t>
+            </w:r>
+          </w:p>
+        </w:tc>
+        <w:tc>
+          <w:tcPr>
+            <w:tcW w:w="1895" w:type="dxa"/>
+          </w:tcPr>
+          <w:p>
+            <w:r>
+              <w:t xml:space="preserve">Insert “Test </w:t>
+            </w:r>
+            <w:r>
+              <w:t>Name</w:t>
+            </w:r>
+            <w:r>
+              <w:t xml:space="preserve">” for </w:t>
+            </w:r>
+            <w:r>
+              <w:t xml:space="preserve">Author, </w:t>
+            </w:r>
+            <w:r>
+              <w:t xml:space="preserve">“Test </w:t>
+            </w:r>
+            <w:r>
+              <w:t>title</w:t>
+            </w:r>
+            <w:r>
+              <w:t xml:space="preserve">” for </w:t>
+            </w:r>
+            <w:r>
+              <w:t>title, “Test Content” for content, and 4/25/2018 for date</w:t>
+            </w:r>
+            <w:r>
+              <w:t xml:space="preserve">. Check “Publish to </w:t>
+            </w:r>
+            <w:r>
+              <w:t>front end</w:t>
+            </w:r>
+            <w:r>
+              <w:t>” and click submit.</w:t>
+            </w:r>
+          </w:p>
+        </w:tc>
+        <w:tc>
+          <w:tcPr>
+            <w:tcW w:w="2647" w:type="dxa"/>
+          </w:tcPr>
+          <w:p>
+            <w:r>
+              <w:t xml:space="preserve">The </w:t>
+            </w:r>
+            <w:r>
+              <w:t>blog</w:t>
+            </w:r>
+            <w:r>
+              <w:t xml:space="preserve"> is submitted to the database and should be displayed on the preview panel with “Is active” reading “yes”. This should also be displayed on the test site.</w:t>
+            </w:r>
+          </w:p>
+        </w:tc>
+        <w:tc>
+          <w:tcPr>
+            <w:tcW w:w="1156" w:type="dxa"/>
+          </w:tcPr>
+          <w:p>
+            <w:r>
+              <w:t>EXACT</w:t>
+            </w:r>
+          </w:p>
+        </w:tc>
+        <w:tc>
+          <w:tcPr>
+            <w:tcW w:w="1558" w:type="dxa"/>
+          </w:tcPr>
+          <w:p/>
+        </w:tc>
+        <w:tc>
+          <w:tcPr>
+            <w:tcW w:w="686" w:type="dxa"/>
+          </w:tcPr>
+          <w:p/>
+        </w:tc>
+        <w:tc>
+          <w:tcPr>
+            <w:tcW w:w="698" w:type="dxa"/>
+          </w:tcPr>
+          <w:p/>
+        </w:tc>
+      </w:tr>
+      <w:tr>
+        <w:tc>
+          <w:tcPr>
+            <w:tcW w:w="710" w:type="dxa"/>
+          </w:tcPr>
+          <w:p>
+            <w:r>
+              <w:t>3</w:t>
+            </w:r>
+          </w:p>
+        </w:tc>
+        <w:tc>
+          <w:tcPr>
+            <w:tcW w:w="1895" w:type="dxa"/>
+          </w:tcPr>
+          <w:p>
+            <w:r>
+              <w:t xml:space="preserve">Click the toggle button next to the </w:t>
+            </w:r>
+            <w:r>
+              <w:t>blog</w:t>
+            </w:r>
+            <w:r>
+              <w:t xml:space="preserve"> named “</w:t>
+            </w:r>
+            <w:r>
+              <w:t>Test title</w:t>
+            </w:r>
+            <w:r>
+              <w:t>”</w:t>
+            </w:r>
+          </w:p>
+        </w:tc>
+        <w:tc>
+          <w:tcPr>
+            <w:tcW w:w="2647" w:type="dxa"/>
+          </w:tcPr>
+          <w:p>
+            <w:r>
+              <w:t xml:space="preserve">“Is active” should read </w:t>
+            </w:r>
+            <w:r>
+              <w:t>“</w:t>
+            </w:r>
+            <w:r>
+              <w:t>no</w:t>
+            </w:r>
+            <w:r>
+              <w:t>”</w:t>
+            </w:r>
+            <w:r>
+              <w:t>, and the test site should no longer display the employee.</w:t>
+            </w:r>
+          </w:p>
+        </w:tc>
+        <w:tc>
+          <w:tcPr>
+            <w:tcW w:w="1156" w:type="dxa"/>
+          </w:tcPr>
+          <w:p>
+            <w:r>
+              <w:t>EXACT</w:t>
+            </w:r>
+          </w:p>
+        </w:tc>
+        <w:tc>
+          <w:tcPr>
+            <w:tcW w:w="1558" w:type="dxa"/>
+          </w:tcPr>
+          <w:p/>
+        </w:tc>
+        <w:tc>
+          <w:tcPr>
+            <w:tcW w:w="686" w:type="dxa"/>
+          </w:tcPr>
+          <w:p/>
+        </w:tc>
+        <w:tc>
+          <w:tcPr>
+            <w:tcW w:w="698" w:type="dxa"/>
+          </w:tcPr>
+          <w:p/>
+        </w:tc>
+      </w:tr>
+      <w:tr>
+        <w:tc>
+          <w:tcPr>
+            <w:tcW w:w="710" w:type="dxa"/>
+          </w:tcPr>
+          <w:p>
+            <w:r>
+              <w:t>4</w:t>
+            </w:r>
+          </w:p>
+        </w:tc>
+        <w:tc>
+          <w:tcPr>
+            <w:tcW w:w="1895" w:type="dxa"/>
+          </w:tcPr>
+          <w:p>
+            <w:r>
+              <w:t xml:space="preserve">Click the edit button next to the </w:t>
+            </w:r>
+            <w:r>
+              <w:t>blog titled “Test title”.</w:t>
+            </w:r>
+          </w:p>
+        </w:tc>
+        <w:tc>
+          <w:tcPr>
+            <w:tcW w:w="2647" w:type="dxa"/>
+          </w:tcPr>
+          <w:p>
+            <w:r>
+              <w:t xml:space="preserve">Should redirect to </w:t>
+            </w:r>
+            <w:proofErr w:type="spellStart"/>
+            <w:r>
+              <w:t>blogEdit</w:t>
+            </w:r>
+            <w:proofErr w:type="spellEnd"/>
+            <w:r>
+              <w:t xml:space="preserve"> page</w:t>
+            </w:r>
+          </w:p>
+        </w:tc>
+        <w:tc>
+          <w:tcPr>
+            <w:tcW w:w="1156" w:type="dxa"/>
+          </w:tcPr>
+          <w:p/>
+        </w:tc>
+        <w:tc>
+          <w:tcPr>
+            <w:tcW w:w="1558" w:type="dxa"/>
+          </w:tcPr>
+          <w:p/>
+        </w:tc>
+        <w:tc>
+          <w:tcPr>
+            <w:tcW w:w="686" w:type="dxa"/>
+          </w:tcPr>
+          <w:p/>
+        </w:tc>
+        <w:tc>
+          <w:tcPr>
+            <w:tcW w:w="698" w:type="dxa"/>
+          </w:tcPr>
+          <w:p/>
+        </w:tc>
+      </w:tr>
+      <w:tr>
+        <w:tc>
+          <w:tcPr>
+            <w:tcW w:w="710" w:type="dxa"/>
+          </w:tcPr>
+          <w:p>
+            <w:r>
+              <w:t>5</w:t>
+            </w:r>
+          </w:p>
+        </w:tc>
+        <w:tc>
+          <w:tcPr>
+            <w:tcW w:w="1895" w:type="dxa"/>
+          </w:tcPr>
+          <w:p>
+            <w:r>
+              <w:t>Change title to “Test title 2” and check “Publish to front end”.</w:t>
+            </w:r>
+          </w:p>
+        </w:tc>
+        <w:tc>
+          <w:tcPr>
+            <w:tcW w:w="2647" w:type="dxa"/>
+          </w:tcPr>
+          <w:p>
+            <w:r>
+              <w:t>Redirects to blog page, and the title of the blog should now be titled “Test title 2” and Is active should say “yes”</w:t>
+            </w:r>
+            <w:r>
+              <w:t xml:space="preserve">. The blog should also be displayed on the </w:t>
+            </w:r>
+            <w:proofErr w:type="gramStart"/>
+            <w:r>
+              <w:t>front end</w:t>
+            </w:r>
+            <w:proofErr w:type="gramEnd"/>
+            <w:r>
+              <w:t xml:space="preserve"> site.</w:t>
+            </w:r>
+          </w:p>
+        </w:tc>
+        <w:tc>
+          <w:tcPr>
+            <w:tcW w:w="1156" w:type="dxa"/>
+          </w:tcPr>
+          <w:p/>
+        </w:tc>
+        <w:tc>
+          <w:tcPr>
+            <w:tcW w:w="1558" w:type="dxa"/>
+          </w:tcPr>
+          <w:p/>
+        </w:tc>
+        <w:tc>
+          <w:tcPr>
+            <w:tcW w:w="686" w:type="dxa"/>
+          </w:tcPr>
+          <w:p/>
+        </w:tc>
+        <w:tc>
+          <w:tcPr>
+            <w:tcW w:w="698" w:type="dxa"/>
+          </w:tcPr>
+          <w:p/>
+        </w:tc>
+      </w:tr>
+      <w:tr>
+        <w:tc>
+          <w:tcPr>
+            <w:tcW w:w="710" w:type="dxa"/>
+          </w:tcPr>
+          <w:p>
+            <w:r>
+              <w:t>6</w:t>
+            </w:r>
+          </w:p>
+        </w:tc>
+        <w:tc>
+          <w:tcPr>
+            <w:tcW w:w="1895" w:type="dxa"/>
+          </w:tcPr>
+          <w:p>
+            <w:r>
+              <w:t xml:space="preserve">Delete the </w:t>
+            </w:r>
+            <w:r>
+              <w:t>blog</w:t>
+            </w:r>
+            <w:r>
+              <w:t xml:space="preserve"> by clicking the delete button.</w:t>
+            </w:r>
+          </w:p>
+        </w:tc>
+        <w:tc>
+          <w:tcPr>
+            <w:tcW w:w="2647" w:type="dxa"/>
+          </w:tcPr>
+          <w:p>
+            <w:r>
+              <w:t xml:space="preserve">The </w:t>
+            </w:r>
+            <w:r>
+              <w:t>blog</w:t>
+            </w:r>
+            <w:r>
+              <w:t xml:space="preserve"> should no longer be in the </w:t>
+            </w:r>
+            <w:proofErr w:type="gramStart"/>
+            <w:r>
+              <w:t>database, and</w:t>
+            </w:r>
+            <w:proofErr w:type="gramEnd"/>
+            <w:r>
+              <w:t xml:space="preserve"> will not be displayed on the preview panel</w:t>
+            </w:r>
+            <w:r>
+              <w:t xml:space="preserve"> or the </w:t>
+            </w:r>
+            <w:r>
+              <w:t>test</w:t>
+            </w:r>
+            <w:r>
+              <w:t xml:space="preserve"> site.</w:t>
+            </w:r>
+          </w:p>
+        </w:tc>
+        <w:tc>
+          <w:tcPr>
+            <w:tcW w:w="1156" w:type="dxa"/>
+          </w:tcPr>
+          <w:p>
+            <w:r>
+              <w:t>EXACT</w:t>
+            </w:r>
+          </w:p>
+        </w:tc>
+        <w:tc>
+          <w:tcPr>
+            <w:tcW w:w="1558" w:type="dxa"/>
+          </w:tcPr>
+          <w:p/>
+        </w:tc>
+        <w:tc>
+          <w:tcPr>
+            <w:tcW w:w="686" w:type="dxa"/>
+          </w:tcPr>
+          <w:p/>
+        </w:tc>
+        <w:tc>
+          <w:tcPr>
+            <w:tcW w:w="698" w:type="dxa"/>
+          </w:tcPr>
+          <w:p/>
+        </w:tc>
+      </w:tr>
+    </w:tbl>
+    <w:p/>
     <w:p/>
     <w:sectPr>
       <w:footerReference w:type="default" r:id="rId7"/>

</xml_diff>